<commit_message>
Upd docs. Add disconnect from table
</commit_message>
<xml_diff>
--- a/Documentation.docx
+++ b/Documentation.docx
@@ -2,6 +2,50 @@
 <file path=word/document.xml><?xml version="1.0" encoding="utf-8"?>
 <w:document xmlns:wpc="http://schemas.microsoft.com/office/word/2010/wordprocessingCanvas" xmlns:cx="http://schemas.microsoft.com/office/drawing/2014/chartex" xmlns:cx1="http://schemas.microsoft.com/office/drawing/2015/9/8/chartex" xmlns:mc="http://schemas.openxmlformats.org/markup-compatibility/2006" xmlns:o="urn:schemas-microsoft-com:office:office" xmlns:r="http://schemas.openxmlformats.org/officeDocument/2006/relationships" xmlns:m="http://schemas.openxmlformats.org/officeDocument/2006/math" xmlns:v="urn:schemas-microsoft-com:vml" xmlns:wp14="http://schemas.microsoft.com/office/word/2010/wordprocessingDrawing" xmlns:wp="http://schemas.openxmlformats.org/drawingml/2006/wordprocessingDrawing" xmlns:w10="urn:schemas-microsoft-com:office:word" xmlns:w="http://schemas.openxmlformats.org/wordprocessingml/2006/main" xmlns:w14="http://schemas.microsoft.com/office/word/2010/wordml" xmlns:w15="http://schemas.microsoft.com/office/word/2012/wordml" xmlns:w16se="http://schemas.microsoft.com/office/word/2015/wordml/symex" xmlns:wpg="http://schemas.microsoft.com/office/word/2010/wordprocessingGroup" xmlns:wpi="http://schemas.microsoft.com/office/word/2010/wordprocessingInk" xmlns:wne="http://schemas.microsoft.com/office/word/2006/wordml" xmlns:wps="http://schemas.microsoft.com/office/word/2010/wordprocessingShape" mc:Ignorable="w14 w15 w16se wp14">
   <w:body>
+    <w:p>
+      <w:r>
+        <w:rPr>
+          <w:lang w:val="en-US"/>
+        </w:rPr>
+        <w:t>POST</w:t>
+      </w:r>
+      <w:r>
+        <w:t xml:space="preserve"> </w:t>
+      </w:r>
+      <w:r>
+        <w:rPr>
+          <w:lang w:val="en-US"/>
+        </w:rPr>
+        <w:t>- запросы</w:t>
+      </w:r>
+      <w:bookmarkStart w:id="0" w:name="_GoBack"/>
+      <w:bookmarkEnd w:id="0"/>
+    </w:p>
+    <w:p/>
+    <w:p>
+      <w:r>
+        <w:t>Регистрация пользователя</w:t>
+      </w:r>
+    </w:p>
+    <w:p>
+      <w:pPr>
+        <w:rPr>
+          <w:lang w:val="en-US"/>
+        </w:rPr>
+      </w:pPr>
+      <w:r>
+        <w:rPr>
+          <w:lang w:val="en-US"/>
+        </w:rPr>
+        <w:t xml:space="preserve">Method : </w:t>
+      </w:r>
+      <w:r>
+        <w:rPr>
+          <w:lang w:val="en-US"/>
+        </w:rPr>
+        <w:t>registration</w:t>
+      </w:r>
+    </w:p>
     <w:p>
       <w:pPr>
         <w:rPr>
@@ -20,17 +64,9 @@
             <w:rStyle w:val="a3"/>
             <w:lang w:val="en-US"/>
           </w:rPr>
-          <w:t>http://localhost/api/index.php?method</w:t>
+          <w:t>http://localhost/api/index.php</w:t>
         </w:r>
       </w:hyperlink>
-      <w:r>
-        <w:rPr>
-          <w:lang w:val="en-US"/>
-        </w:rPr>
-        <w:t>=registration</w:t>
-      </w:r>
-      <w:bookmarkStart w:id="0" w:name="_GoBack"/>
-      <w:bookmarkEnd w:id="0"/>
     </w:p>
     <w:p>
       <w:pPr>
@@ -83,6 +119,44 @@
           <w:lang w:val="en-US"/>
         </w:rPr>
         <w:t>;</w:t>
+      </w:r>
+    </w:p>
+    <w:p>
+      <w:pPr>
+        <w:pBdr>
+          <w:bottom w:val="single" w:sz="6" w:space="1" w:color="auto"/>
+        </w:pBdr>
+        <w:rPr>
+          <w:lang w:val="en-US"/>
+        </w:rPr>
+      </w:pPr>
+      <w:r>
+        <w:rPr>
+          <w:lang w:val="en-US"/>
+        </w:rPr>
+        <w:t>Return: true</w:t>
+      </w:r>
+    </w:p>
+    <w:p>
+      <w:r>
+        <w:t>Авторизация пользователя</w:t>
+      </w:r>
+    </w:p>
+    <w:p>
+      <w:r>
+        <w:rPr>
+          <w:lang w:val="en-US"/>
+        </w:rPr>
+        <w:t>Method</w:t>
+      </w:r>
+      <w:r>
+        <w:t xml:space="preserve"> : </w:t>
+      </w:r>
+      <w:r>
+        <w:rPr>
+          <w:lang w:val="en-US"/>
+        </w:rPr>
+        <w:t>login</w:t>
       </w:r>
     </w:p>
     <w:p>
@@ -111,7 +185,7 @@
         <w:rPr>
           <w:lang w:val="en-US"/>
         </w:rPr>
-        <w:t>http://localhost/api/index.php?method=login</w:t>
+        <w:t>http://localhost/api/index.php</w:t>
       </w:r>
     </w:p>
     <w:p>
@@ -142,9 +216,6 @@
     </w:p>
     <w:p>
       <w:pPr>
-        <w:pBdr>
-          <w:bottom w:val="single" w:sz="6" w:space="1" w:color="auto"/>
-        </w:pBdr>
         <w:rPr>
           <w:lang w:val="en-US"/>
         </w:rPr>
@@ -165,6 +236,38 @@
     </w:p>
     <w:p>
       <w:pPr>
+        <w:pBdr>
+          <w:top w:val="single" w:sz="6" w:space="1" w:color="auto"/>
+          <w:bottom w:val="single" w:sz="6" w:space="1" w:color="auto"/>
+        </w:pBdr>
+      </w:pPr>
+      <w:r>
+        <w:t>Выход пользователя с учетной записи</w:t>
+      </w:r>
+    </w:p>
+    <w:p>
+      <w:pPr>
+        <w:pBdr>
+          <w:top w:val="single" w:sz="6" w:space="1" w:color="auto"/>
+          <w:bottom w:val="single" w:sz="6" w:space="1" w:color="auto"/>
+        </w:pBdr>
+        <w:rPr>
+          <w:lang w:val="en-US"/>
+        </w:rPr>
+      </w:pPr>
+      <w:r>
+        <w:rPr>
+          <w:lang w:val="en-US"/>
+        </w:rPr>
+        <w:t>Method : logout</w:t>
+      </w:r>
+    </w:p>
+    <w:p>
+      <w:pPr>
+        <w:pBdr>
+          <w:top w:val="single" w:sz="6" w:space="1" w:color="auto"/>
+          <w:bottom w:val="single" w:sz="6" w:space="1" w:color="auto"/>
+        </w:pBdr>
         <w:rPr>
           <w:lang w:val="en-US"/>
         </w:rPr>
@@ -179,6 +282,1242 @@
         <w:rPr>
           <w:lang w:val="en-US"/>
         </w:rPr>
+        <w:t xml:space="preserve"> </w:t>
+      </w:r>
+      <w:hyperlink r:id="rId5" w:history="1">
+        <w:r>
+          <w:rPr>
+            <w:rStyle w:val="a3"/>
+            <w:lang w:val="en-US"/>
+          </w:rPr>
+          <w:t>http://localhost/api/index.php</w:t>
+        </w:r>
+      </w:hyperlink>
+    </w:p>
+    <w:p>
+      <w:pPr>
+        <w:pBdr>
+          <w:top w:val="single" w:sz="6" w:space="1" w:color="auto"/>
+          <w:bottom w:val="single" w:sz="6" w:space="1" w:color="auto"/>
+        </w:pBdr>
+        <w:rPr>
+          <w:lang w:val="en-US"/>
+        </w:rPr>
+      </w:pPr>
+      <w:r>
+        <w:rPr>
+          <w:lang w:val="en-US"/>
+        </w:rPr>
+        <w:t>Type: post</w:t>
+      </w:r>
+    </w:p>
+    <w:p>
+      <w:pPr>
+        <w:pBdr>
+          <w:top w:val="single" w:sz="6" w:space="1" w:color="auto"/>
+          <w:bottom w:val="single" w:sz="6" w:space="1" w:color="auto"/>
+        </w:pBdr>
+        <w:rPr>
+          <w:lang w:val="en-US"/>
+        </w:rPr>
+      </w:pPr>
+      <w:r>
+        <w:rPr>
+          <w:lang w:val="en-US"/>
+        </w:rPr>
+        <w:t>Params(</w:t>
+      </w:r>
+      <w:r>
+        <w:rPr>
+          <w:lang w:val="en-US"/>
+        </w:rPr>
+        <w:t>obiligatory): token</w:t>
+      </w:r>
+      <w:r>
+        <w:rPr>
+          <w:lang w:val="en-US"/>
+        </w:rPr>
+        <w:t>;</w:t>
+      </w:r>
+    </w:p>
+    <w:p>
+      <w:pPr>
+        <w:pBdr>
+          <w:top w:val="single" w:sz="6" w:space="1" w:color="auto"/>
+          <w:bottom w:val="single" w:sz="6" w:space="1" w:color="auto"/>
+        </w:pBdr>
+        <w:rPr>
+          <w:lang w:val="en-US"/>
+        </w:rPr>
+      </w:pPr>
+      <w:r>
+        <w:rPr>
+          <w:lang w:val="en-US"/>
+        </w:rPr>
+        <w:t>Return: true</w:t>
+      </w:r>
+    </w:p>
+    <w:p>
+      <w:pPr>
+        <w:pBdr>
+          <w:top w:val="single" w:sz="6" w:space="1" w:color="auto"/>
+          <w:bottom w:val="single" w:sz="6" w:space="1" w:color="auto"/>
+        </w:pBdr>
+        <w:rPr>
+          <w:lang w:val="en-US"/>
+        </w:rPr>
+      </w:pPr>
+    </w:p>
+    <w:p>
+      <w:pPr>
+        <w:pBdr>
+          <w:bottom w:val="single" w:sz="6" w:space="1" w:color="auto"/>
+        </w:pBdr>
+      </w:pPr>
+      <w:r>
+        <w:t>Создание стола</w:t>
+      </w:r>
+    </w:p>
+    <w:p>
+      <w:pPr>
+        <w:pBdr>
+          <w:bottom w:val="single" w:sz="6" w:space="1" w:color="auto"/>
+        </w:pBdr>
+        <w:rPr>
+          <w:lang w:val="en-US"/>
+        </w:rPr>
+      </w:pPr>
+      <w:r>
+        <w:rPr>
+          <w:lang w:val="en-US"/>
+        </w:rPr>
+        <w:t>Method : createtable</w:t>
+      </w:r>
+    </w:p>
+    <w:p>
+      <w:pPr>
+        <w:pBdr>
+          <w:bottom w:val="single" w:sz="6" w:space="1" w:color="auto"/>
+        </w:pBdr>
+        <w:rPr>
+          <w:lang w:val="en-US"/>
+        </w:rPr>
+      </w:pPr>
+      <w:r>
+        <w:rPr>
+          <w:lang w:val="en-US"/>
+        </w:rPr>
+        <w:t xml:space="preserve">API: </w:t>
+      </w:r>
+      <w:r>
+        <w:rPr>
+          <w:lang w:val="en-US"/>
+        </w:rPr>
+        <w:t>http://localhost/api/index.php</w:t>
+      </w:r>
+    </w:p>
+    <w:p>
+      <w:pPr>
+        <w:pBdr>
+          <w:bottom w:val="single" w:sz="6" w:space="1" w:color="auto"/>
+        </w:pBdr>
+        <w:rPr>
+          <w:lang w:val="en-US"/>
+        </w:rPr>
+      </w:pPr>
+      <w:r>
+        <w:rPr>
+          <w:lang w:val="en-US"/>
+        </w:rPr>
+        <w:t>Type: post</w:t>
+      </w:r>
+    </w:p>
+    <w:p>
+      <w:pPr>
+        <w:pBdr>
+          <w:bottom w:val="single" w:sz="6" w:space="1" w:color="auto"/>
+        </w:pBdr>
+        <w:rPr>
+          <w:lang w:val="en-US"/>
+        </w:rPr>
+      </w:pPr>
+      <w:r>
+        <w:rPr>
+          <w:lang w:val="en-US"/>
+        </w:rPr>
+        <w:t>Params(obiligatory): token,</w:t>
+      </w:r>
+      <w:r>
+        <w:rPr>
+          <w:lang w:val="en-US"/>
+        </w:rPr>
+        <w:t xml:space="preserve"> </w:t>
+      </w:r>
+      <w:r>
+        <w:rPr>
+          <w:lang w:val="en-US"/>
+        </w:rPr>
+        <w:t>name;</w:t>
+      </w:r>
+    </w:p>
+    <w:p>
+      <w:pPr>
+        <w:pBdr>
+          <w:bottom w:val="single" w:sz="6" w:space="1" w:color="auto"/>
+        </w:pBdr>
+        <w:rPr>
+          <w:lang w:val="en-US"/>
+        </w:rPr>
+      </w:pPr>
+      <w:r>
+        <w:rPr>
+          <w:lang w:val="en-US"/>
+        </w:rPr>
+        <w:t xml:space="preserve">Params(optional):  </w:t>
+      </w:r>
+      <w:r>
+        <w:rPr>
+          <w:lang w:val="en-US"/>
+        </w:rPr>
+        <w:t>quantplayers</w:t>
+      </w:r>
+      <w:r>
+        <w:rPr>
+          <w:lang w:val="en-US"/>
+        </w:rPr>
+        <w:t xml:space="preserve">, </w:t>
+      </w:r>
+      <w:r>
+        <w:rPr>
+          <w:lang w:val="en-US"/>
+        </w:rPr>
+        <w:t>rates</w:t>
+      </w:r>
+      <w:r>
+        <w:rPr>
+          <w:lang w:val="en-US"/>
+        </w:rPr>
+        <w:t xml:space="preserve">, </w:t>
+      </w:r>
+      <w:r>
+        <w:rPr>
+          <w:lang w:val="en-US"/>
+        </w:rPr>
+        <w:t>password</w:t>
+      </w:r>
+      <w:r>
+        <w:rPr>
+          <w:lang w:val="en-US"/>
+        </w:rPr>
+        <w:t>;</w:t>
+      </w:r>
+    </w:p>
+    <w:p>
+      <w:pPr>
+        <w:pBdr>
+          <w:bottom w:val="single" w:sz="6" w:space="1" w:color="auto"/>
+        </w:pBdr>
+        <w:rPr>
+          <w:lang w:val="en-US"/>
+        </w:rPr>
+      </w:pPr>
+      <w:r>
+        <w:rPr>
+          <w:lang w:val="en-US"/>
+        </w:rPr>
+        <w:t>Return: true</w:t>
+      </w:r>
+    </w:p>
+    <w:p>
+      <w:pPr>
+        <w:pBdr>
+          <w:bottom w:val="single" w:sz="6" w:space="1" w:color="auto"/>
+        </w:pBdr>
+        <w:rPr>
+          <w:lang w:val="en-US"/>
+        </w:rPr>
+      </w:pPr>
+    </w:p>
+    <w:p>
+      <w:pPr>
+        <w:rPr>
+          <w:lang w:val="en-US"/>
+        </w:rPr>
+      </w:pPr>
+    </w:p>
+    <w:p>
+      <w:pPr>
+        <w:rPr>
+          <w:lang w:val="en-US"/>
+        </w:rPr>
+      </w:pPr>
+    </w:p>
+    <w:p>
+      <w:pPr>
+        <w:rPr>
+          <w:lang w:val="en-US"/>
+        </w:rPr>
+      </w:pPr>
+    </w:p>
+    <w:p>
+      <w:pPr>
+        <w:rPr>
+          <w:lang w:val="en-US"/>
+        </w:rPr>
+      </w:pPr>
+      <w:r>
+        <w:t>Удаление</w:t>
+      </w:r>
+      <w:r>
+        <w:rPr>
+          <w:lang w:val="en-US"/>
+        </w:rPr>
+        <w:t xml:space="preserve"> </w:t>
+      </w:r>
+      <w:r>
+        <w:t>стола</w:t>
+      </w:r>
+      <w:r>
+        <w:rPr>
+          <w:lang w:val="en-US"/>
+        </w:rPr>
+        <w:t xml:space="preserve"> </w:t>
+      </w:r>
+      <w:r>
+        <w:t>по</w:t>
+      </w:r>
+      <w:r>
+        <w:rPr>
+          <w:lang w:val="en-US"/>
+        </w:rPr>
+        <w:t xml:space="preserve"> </w:t>
+      </w:r>
+      <w:r>
+        <w:rPr>
+          <w:lang w:val="en-US"/>
+        </w:rPr>
+        <w:t>ID</w:t>
+      </w:r>
+    </w:p>
+    <w:p>
+      <w:pPr>
+        <w:rPr>
+          <w:lang w:val="en-US"/>
+        </w:rPr>
+      </w:pPr>
+      <w:r>
+        <w:rPr>
+          <w:lang w:val="en-US"/>
+        </w:rPr>
+        <w:t xml:space="preserve">Method: </w:t>
+      </w:r>
+      <w:r>
+        <w:rPr>
+          <w:lang w:val="en-US"/>
+        </w:rPr>
+        <w:t>deletetablebyid</w:t>
+      </w:r>
+    </w:p>
+    <w:p>
+      <w:pPr>
+        <w:pBdr>
+          <w:bottom w:val="single" w:sz="6" w:space="1" w:color="auto"/>
+        </w:pBdr>
+        <w:rPr>
+          <w:lang w:val="en-US"/>
+        </w:rPr>
+      </w:pPr>
+      <w:r>
+        <w:rPr>
+          <w:lang w:val="en-US"/>
+        </w:rPr>
+        <w:t xml:space="preserve">API: </w:t>
+      </w:r>
+      <w:hyperlink r:id="rId6" w:history="1">
+        <w:r>
+          <w:rPr>
+            <w:rStyle w:val="a3"/>
+            <w:lang w:val="en-US"/>
+          </w:rPr>
+          <w:t>http://localhost/api/index.php</w:t>
+        </w:r>
+      </w:hyperlink>
+      <w:r>
+        <w:rPr>
+          <w:lang w:val="en-US"/>
+        </w:rPr>
+        <w:t xml:space="preserve"> </w:t>
+      </w:r>
+    </w:p>
+    <w:p>
+      <w:pPr>
+        <w:pBdr>
+          <w:bottom w:val="single" w:sz="6" w:space="1" w:color="auto"/>
+        </w:pBdr>
+        <w:rPr>
+          <w:lang w:val="en-US"/>
+        </w:rPr>
+      </w:pPr>
+      <w:r>
+        <w:rPr>
+          <w:lang w:val="en-US"/>
+        </w:rPr>
+        <w:t>Type: post</w:t>
+      </w:r>
+    </w:p>
+    <w:p>
+      <w:pPr>
+        <w:pBdr>
+          <w:bottom w:val="single" w:sz="6" w:space="1" w:color="auto"/>
+        </w:pBdr>
+        <w:rPr>
+          <w:lang w:val="en-US"/>
+        </w:rPr>
+      </w:pPr>
+      <w:r>
+        <w:rPr>
+          <w:lang w:val="en-US"/>
+        </w:rPr>
+        <w:t>Params(obiligatory): id</w:t>
+      </w:r>
+    </w:p>
+    <w:p>
+      <w:pPr>
+        <w:pBdr>
+          <w:bottom w:val="single" w:sz="6" w:space="1" w:color="auto"/>
+        </w:pBdr>
+        <w:rPr>
+          <w:lang w:val="en-US"/>
+        </w:rPr>
+      </w:pPr>
+      <w:r>
+        <w:rPr>
+          <w:lang w:val="en-US"/>
+        </w:rPr>
+        <w:t>Return: true</w:t>
+      </w:r>
+    </w:p>
+    <w:p>
+      <w:pPr>
+        <w:pBdr>
+          <w:bottom w:val="single" w:sz="6" w:space="1" w:color="auto"/>
+        </w:pBdr>
+        <w:rPr>
+          <w:lang w:val="en-US"/>
+        </w:rPr>
+      </w:pPr>
+    </w:p>
+    <w:p>
+      <w:pPr>
+        <w:rPr>
+          <w:lang w:val="en-US"/>
+        </w:rPr>
+      </w:pPr>
+    </w:p>
+    <w:p>
+      <w:r>
+        <w:t>Присоединение к столу</w:t>
+      </w:r>
+    </w:p>
+    <w:p>
+      <w:r>
+        <w:rPr>
+          <w:lang w:val="en-US"/>
+        </w:rPr>
+        <w:t xml:space="preserve">Method : </w:t>
+      </w:r>
+      <w:r>
+        <w:t>connecttotable</w:t>
+      </w:r>
+    </w:p>
+    <w:p>
+      <w:pPr>
+        <w:rPr>
+          <w:lang w:val="en-US"/>
+        </w:rPr>
+      </w:pPr>
+      <w:r>
+        <w:rPr>
+          <w:lang w:val="en-US"/>
+        </w:rPr>
+        <w:t xml:space="preserve">API: </w:t>
+      </w:r>
+      <w:r>
+        <w:rPr>
+          <w:lang w:val="en-US"/>
+        </w:rPr>
+        <w:t>http://localhost/api/index.php</w:t>
+      </w:r>
+    </w:p>
+    <w:p>
+      <w:pPr>
+        <w:rPr>
+          <w:lang w:val="en-US"/>
+        </w:rPr>
+      </w:pPr>
+      <w:r>
+        <w:rPr>
+          <w:lang w:val="en-US"/>
+        </w:rPr>
+        <w:t>Type: post</w:t>
+      </w:r>
+    </w:p>
+    <w:p>
+      <w:pPr>
+        <w:pBdr>
+          <w:bottom w:val="single" w:sz="6" w:space="1" w:color="auto"/>
+        </w:pBdr>
+        <w:tabs>
+          <w:tab w:val="left" w:pos="2897"/>
+        </w:tabs>
+        <w:rPr>
+          <w:lang w:val="en-US"/>
+        </w:rPr>
+      </w:pPr>
+      <w:r>
+        <w:rPr>
+          <w:lang w:val="en-US"/>
+        </w:rPr>
+        <w:t>Params(obilitory)</w:t>
+      </w:r>
+      <w:r>
+        <w:rPr>
+          <w:lang w:val="en-US"/>
+        </w:rPr>
+        <w:t>: token, id</w:t>
+      </w:r>
+    </w:p>
+    <w:p>
+      <w:pPr>
+        <w:pBdr>
+          <w:bottom w:val="single" w:sz="6" w:space="1" w:color="auto"/>
+        </w:pBdr>
+        <w:tabs>
+          <w:tab w:val="left" w:pos="2897"/>
+        </w:tabs>
+        <w:rPr>
+          <w:lang w:val="en-US"/>
+        </w:rPr>
+      </w:pPr>
+      <w:r>
+        <w:rPr>
+          <w:lang w:val="en-US"/>
+        </w:rPr>
+        <w:t>Return: true</w:t>
+      </w:r>
+    </w:p>
+    <w:p>
+      <w:pPr>
+        <w:pBdr>
+          <w:bottom w:val="single" w:sz="6" w:space="1" w:color="auto"/>
+        </w:pBdr>
+        <w:tabs>
+          <w:tab w:val="left" w:pos="2897"/>
+        </w:tabs>
+        <w:rPr>
+          <w:lang w:val="en-US"/>
+        </w:rPr>
+      </w:pPr>
+    </w:p>
+    <w:p>
+      <w:pPr>
+        <w:rPr>
+          <w:lang w:val="en-US"/>
+        </w:rPr>
+      </w:pPr>
+      <w:r>
+        <w:t>Выход</w:t>
+      </w:r>
+      <w:r>
+        <w:rPr>
+          <w:lang w:val="en-US"/>
+        </w:rPr>
+        <w:t xml:space="preserve"> </w:t>
+      </w:r>
+      <w:r>
+        <w:t>игрока</w:t>
+      </w:r>
+      <w:r>
+        <w:rPr>
+          <w:lang w:val="en-US"/>
+        </w:rPr>
+        <w:t xml:space="preserve"> </w:t>
+      </w:r>
+      <w:r>
+        <w:t>со</w:t>
+      </w:r>
+      <w:r>
+        <w:rPr>
+          <w:lang w:val="en-US"/>
+        </w:rPr>
+        <w:t xml:space="preserve"> </w:t>
+      </w:r>
+      <w:r>
+        <w:t>стола</w:t>
+      </w:r>
+    </w:p>
+    <w:p>
+      <w:pPr>
+        <w:rPr>
+          <w:lang w:val="en-US"/>
+        </w:rPr>
+      </w:pPr>
+      <w:r>
+        <w:rPr>
+          <w:lang w:val="en-US"/>
+        </w:rPr>
+        <w:t xml:space="preserve">Method : </w:t>
+      </w:r>
+      <w:r>
+        <w:rPr>
+          <w:lang w:val="en-US"/>
+        </w:rPr>
+        <w:t>disconnectfromtable</w:t>
+      </w:r>
+    </w:p>
+    <w:p>
+      <w:pPr>
+        <w:rPr>
+          <w:lang w:val="en-US"/>
+        </w:rPr>
+      </w:pPr>
+      <w:r>
+        <w:rPr>
+          <w:lang w:val="en-US"/>
+        </w:rPr>
+        <w:t xml:space="preserve">API : </w:t>
+      </w:r>
+      <w:hyperlink r:id="rId7" w:history="1">
+        <w:r>
+          <w:rPr>
+            <w:rStyle w:val="a3"/>
+            <w:lang w:val="en-US"/>
+          </w:rPr>
+          <w:t>http://localhost/api/index.php</w:t>
+        </w:r>
+      </w:hyperlink>
+    </w:p>
+    <w:p>
+      <w:pPr>
+        <w:rPr>
+          <w:lang w:val="en-US"/>
+        </w:rPr>
+      </w:pPr>
+      <w:r>
+        <w:rPr>
+          <w:lang w:val="en-US"/>
+        </w:rPr>
+        <w:t>Type: post</w:t>
+      </w:r>
+    </w:p>
+    <w:p>
+      <w:pPr>
+        <w:rPr>
+          <w:lang w:val="en-US"/>
+        </w:rPr>
+      </w:pPr>
+      <w:r>
+        <w:rPr>
+          <w:lang w:val="en-US"/>
+        </w:rPr>
+        <w:t>Params(obilitory): token, id</w:t>
+      </w:r>
+    </w:p>
+    <w:p>
+      <w:pPr>
+        <w:rPr>
+          <w:lang w:val="en-US"/>
+        </w:rPr>
+      </w:pPr>
+      <w:r>
+        <w:rPr>
+          <w:lang w:val="en-US"/>
+        </w:rPr>
+        <w:t>Return: true</w:t>
+      </w:r>
+    </w:p>
+    <w:p>
+      <w:pPr>
+        <w:rPr>
+          <w:lang w:val="en-US"/>
+        </w:rPr>
+      </w:pPr>
+    </w:p>
+    <w:p>
+      <w:pPr>
+        <w:rPr>
+          <w:lang w:val="en-US"/>
+        </w:rPr>
+      </w:pPr>
+    </w:p>
+    <w:p>
+      <w:pPr>
+        <w:rPr>
+          <w:lang w:val="en-US"/>
+        </w:rPr>
+      </w:pPr>
+    </w:p>
+    <w:p>
+      <w:pPr>
+        <w:rPr>
+          <w:lang w:val="en-US"/>
+        </w:rPr>
+      </w:pPr>
+    </w:p>
+    <w:p>
+      <w:pPr>
+        <w:rPr>
+          <w:lang w:val="en-US"/>
+        </w:rPr>
+      </w:pPr>
+    </w:p>
+    <w:p>
+      <w:pPr>
+        <w:rPr>
+          <w:lang w:val="en-US"/>
+        </w:rPr>
+      </w:pPr>
+    </w:p>
+    <w:p>
+      <w:pPr>
+        <w:rPr>
+          <w:lang w:val="en-US"/>
+        </w:rPr>
+      </w:pPr>
+    </w:p>
+    <w:p>
+      <w:pPr>
+        <w:rPr>
+          <w:lang w:val="en-US"/>
+        </w:rPr>
+      </w:pPr>
+    </w:p>
+    <w:p>
+      <w:pPr>
+        <w:rPr>
+          <w:lang w:val="en-US"/>
+        </w:rPr>
+      </w:pPr>
+    </w:p>
+    <w:p>
+      <w:pPr>
+        <w:rPr>
+          <w:lang w:val="en-US"/>
+        </w:rPr>
+      </w:pPr>
+    </w:p>
+    <w:p>
+      <w:pPr>
+        <w:rPr>
+          <w:lang w:val="en-US"/>
+        </w:rPr>
+      </w:pPr>
+    </w:p>
+    <w:p>
+      <w:r>
+        <w:rPr>
+          <w:lang w:val="en-US"/>
+        </w:rPr>
+        <w:t>GET- запросы</w:t>
+      </w:r>
+    </w:p>
+    <w:p>
+      <w:pPr>
+        <w:pBdr>
+          <w:bottom w:val="single" w:sz="6" w:space="1" w:color="auto"/>
+        </w:pBdr>
+        <w:rPr>
+          <w:lang w:val="en-US"/>
+        </w:rPr>
+      </w:pPr>
+    </w:p>
+    <w:p>
+      <w:pPr>
+        <w:rPr>
+          <w:lang w:val="en-US"/>
+        </w:rPr>
+      </w:pPr>
+      <w:r>
+        <w:t>Получение пользователя по токену</w:t>
+      </w:r>
+    </w:p>
+    <w:p>
+      <w:pPr>
+        <w:rPr>
+          <w:lang w:val="en-US"/>
+        </w:rPr>
+      </w:pPr>
+      <w:r>
+        <w:rPr>
+          <w:lang w:val="en-US"/>
+        </w:rPr>
+        <w:t xml:space="preserve">Method : </w:t>
+      </w:r>
+      <w:r>
+        <w:rPr>
+          <w:lang w:val="en-US"/>
+        </w:rPr>
+        <w:t>getuserbytoken</w:t>
+      </w:r>
+    </w:p>
+    <w:p>
+      <w:pPr>
+        <w:rPr>
+          <w:lang w:val="en-US"/>
+        </w:rPr>
+      </w:pPr>
+      <w:r>
+        <w:rPr>
+          <w:lang w:val="en-US"/>
+        </w:rPr>
+        <w:t>API: http://localhost/api/index.php</w:t>
+      </w:r>
+      <w:r>
+        <w:rPr>
+          <w:lang w:val="en-US"/>
+        </w:rPr>
+        <w:t>?method=</w:t>
+      </w:r>
+      <w:r>
+        <w:rPr>
+          <w:lang w:val="en-US"/>
+        </w:rPr>
+        <w:t>getuserbytoken</w:t>
+      </w:r>
+    </w:p>
+    <w:p>
+      <w:r>
+        <w:rPr>
+          <w:lang w:val="en-US"/>
+        </w:rPr>
+        <w:t>Type: get</w:t>
+      </w:r>
+    </w:p>
+    <w:p>
+      <w:pPr>
+        <w:rPr>
+          <w:lang w:val="en-US"/>
+        </w:rPr>
+      </w:pPr>
+      <w:r>
+        <w:rPr>
+          <w:lang w:val="en-US"/>
+        </w:rPr>
+        <w:t>Params(obilitory): token</w:t>
+      </w:r>
+    </w:p>
+    <w:p>
+      <w:pPr>
+        <w:rPr>
+          <w:lang w:val="en-US"/>
+        </w:rPr>
+      </w:pPr>
+      <w:r>
+        <w:rPr>
+          <w:lang w:val="en-US"/>
+        </w:rPr>
+        <w:t xml:space="preserve">Return: </w:t>
+      </w:r>
+      <w:r>
+        <w:t>Ассоциотивный массив</w:t>
+      </w:r>
+      <w:r>
+        <w:rPr>
+          <w:lang w:val="en-US"/>
+        </w:rPr>
+        <w:t>:</w:t>
+      </w:r>
+    </w:p>
+    <w:p>
+      <w:pPr>
+        <w:rPr>
+          <w:lang w:val="en-US"/>
+        </w:rPr>
+      </w:pPr>
+      <w:r>
+        <w:rPr>
+          <w:lang w:val="en-US"/>
+        </w:rPr>
+        <w:t>{id: int, login: string, password: string(hash), token(</w:t>
+      </w:r>
+      <w:r>
+        <w:t>Если</w:t>
+      </w:r>
+      <w:r>
+        <w:rPr>
+          <w:lang w:val="en-US"/>
+        </w:rPr>
+        <w:t xml:space="preserve"> </w:t>
+      </w:r>
+      <w:r>
+        <w:t>онлайн</w:t>
+      </w:r>
+      <w:r>
+        <w:rPr>
+          <w:lang w:val="en-US"/>
+        </w:rPr>
+        <w:t xml:space="preserve">, </w:t>
+      </w:r>
+      <w:r>
+        <w:t>то</w:t>
+      </w:r>
+      <w:r>
+        <w:rPr>
+          <w:lang w:val="en-US"/>
+        </w:rPr>
+        <w:t xml:space="preserve"> </w:t>
+      </w:r>
+      <w:r>
+        <w:t>прилетает</w:t>
+      </w:r>
+      <w:r>
+        <w:rPr>
+          <w:lang w:val="en-US"/>
+        </w:rPr>
+        <w:t xml:space="preserve"> </w:t>
+      </w:r>
+      <w:r>
+        <w:rPr>
+          <w:lang w:val="en-US"/>
+        </w:rPr>
+        <w:t xml:space="preserve">hash, </w:t>
+      </w:r>
+      <w:r>
+        <w:t>если</w:t>
+      </w:r>
+      <w:r>
+        <w:rPr>
+          <w:lang w:val="en-US"/>
+        </w:rPr>
+        <w:t xml:space="preserve"> </w:t>
+      </w:r>
+      <w:r>
+        <w:t>оффлайн</w:t>
+      </w:r>
+      <w:r>
+        <w:rPr>
+          <w:lang w:val="en-US"/>
+        </w:rPr>
+        <w:t xml:space="preserve">, </w:t>
+      </w:r>
+      <w:r>
+        <w:t>то</w:t>
+      </w:r>
+      <w:r>
+        <w:rPr>
+          <w:lang w:val="en-US"/>
+        </w:rPr>
+        <w:t xml:space="preserve"> </w:t>
+      </w:r>
+      <w:r>
+        <w:t>поле</w:t>
+      </w:r>
+      <w:r>
+        <w:rPr>
+          <w:lang w:val="en-US"/>
+        </w:rPr>
+        <w:t xml:space="preserve"> </w:t>
+      </w:r>
+      <w:r>
+        <w:t>пустое</w:t>
+      </w:r>
+      <w:r>
+        <w:rPr>
+          <w:lang w:val="en-US"/>
+        </w:rPr>
+        <w:t>), nickname</w:t>
+      </w:r>
+      <w:r>
+        <w:rPr>
+          <w:lang w:val="en-US"/>
+        </w:rPr>
+        <w:t>: string</w:t>
+      </w:r>
+      <w:r>
+        <w:rPr>
+          <w:lang w:val="en-US"/>
+        </w:rPr>
+        <w:t>, money</w:t>
+      </w:r>
+      <w:r>
+        <w:rPr>
+          <w:lang w:val="en-US"/>
+        </w:rPr>
+        <w:t>: int}</w:t>
+      </w:r>
+    </w:p>
+    <w:p>
+      <w:pPr>
+        <w:pBdr>
+          <w:bottom w:val="single" w:sz="6" w:space="1" w:color="auto"/>
+        </w:pBdr>
+        <w:rPr>
+          <w:lang w:val="en-US"/>
+        </w:rPr>
+      </w:pPr>
+    </w:p>
+    <w:p>
+      <w:r>
+        <w:t xml:space="preserve">Получение пользователя по </w:t>
+      </w:r>
+      <w:r>
+        <w:rPr>
+          <w:lang w:val="en-US"/>
+        </w:rPr>
+        <w:t>ID</w:t>
+      </w:r>
+    </w:p>
+    <w:p>
+      <w:pPr>
+        <w:rPr>
+          <w:lang w:val="en-US"/>
+        </w:rPr>
+      </w:pPr>
+      <w:r>
+        <w:rPr>
+          <w:lang w:val="en-US"/>
+        </w:rPr>
+        <w:t>Method</w:t>
+      </w:r>
+      <w:r>
+        <w:rPr>
+          <w:lang w:val="en-US"/>
+        </w:rPr>
+        <w:t xml:space="preserve"> : </w:t>
+      </w:r>
+      <w:r>
+        <w:rPr>
+          <w:lang w:val="en-US"/>
+        </w:rPr>
+        <w:t>getuserbyid</w:t>
+      </w:r>
+    </w:p>
+    <w:p>
+      <w:pPr>
+        <w:rPr>
+          <w:lang w:val="en-US"/>
+        </w:rPr>
+      </w:pPr>
+      <w:r>
+        <w:rPr>
+          <w:lang w:val="en-US"/>
+        </w:rPr>
+        <w:t>API: http://localhost/api/index.php?method=</w:t>
+      </w:r>
+      <w:r>
+        <w:rPr>
+          <w:lang w:val="en-US"/>
+        </w:rPr>
+        <w:t>getuserbyid</w:t>
+      </w:r>
+    </w:p>
+    <w:p>
+      <w:pPr>
+        <w:rPr>
+          <w:lang w:val="en-US"/>
+        </w:rPr>
+      </w:pPr>
+      <w:r>
+        <w:rPr>
+          <w:lang w:val="en-US"/>
+        </w:rPr>
+        <w:t>Type: get</w:t>
+      </w:r>
+    </w:p>
+    <w:p>
+      <w:pPr>
+        <w:rPr>
+          <w:lang w:val="en-US"/>
+        </w:rPr>
+      </w:pPr>
+      <w:r>
+        <w:rPr>
+          <w:lang w:val="en-US"/>
+        </w:rPr>
+        <w:t>Params(obilitory): token</w:t>
+      </w:r>
+    </w:p>
+    <w:p>
+      <w:pPr>
+        <w:rPr>
+          <w:lang w:val="en-US"/>
+        </w:rPr>
+      </w:pPr>
+      <w:r>
+        <w:rPr>
+          <w:lang w:val="en-US"/>
+        </w:rPr>
+        <w:t xml:space="preserve">Return: </w:t>
+      </w:r>
+      <w:r>
+        <w:t>Ассоциотивный</w:t>
+      </w:r>
+      <w:r>
+        <w:rPr>
+          <w:lang w:val="en-US"/>
+        </w:rPr>
+        <w:t xml:space="preserve"> </w:t>
+      </w:r>
+      <w:r>
+        <w:t>массив</w:t>
+      </w:r>
+      <w:r>
+        <w:rPr>
+          <w:lang w:val="en-US"/>
+        </w:rPr>
+        <w:t>:</w:t>
+      </w:r>
+    </w:p>
+    <w:p>
+      <w:pPr>
+        <w:rPr>
+          <w:lang w:val="en-US"/>
+        </w:rPr>
+      </w:pPr>
+      <w:r>
+        <w:rPr>
+          <w:lang w:val="en-US"/>
+        </w:rPr>
+        <w:t>{id: int, login: string, password: string(hash), token(</w:t>
+      </w:r>
+      <w:r>
+        <w:t>Если</w:t>
+      </w:r>
+      <w:r>
+        <w:rPr>
+          <w:lang w:val="en-US"/>
+        </w:rPr>
+        <w:t xml:space="preserve"> </w:t>
+      </w:r>
+      <w:r>
+        <w:t>онлайн</w:t>
+      </w:r>
+      <w:r>
+        <w:rPr>
+          <w:lang w:val="en-US"/>
+        </w:rPr>
+        <w:t xml:space="preserve">, </w:t>
+      </w:r>
+      <w:r>
+        <w:t>то</w:t>
+      </w:r>
+      <w:r>
+        <w:rPr>
+          <w:lang w:val="en-US"/>
+        </w:rPr>
+        <w:t xml:space="preserve"> </w:t>
+      </w:r>
+      <w:r>
+        <w:t>прилетает</w:t>
+      </w:r>
+      <w:r>
+        <w:rPr>
+          <w:lang w:val="en-US"/>
+        </w:rPr>
+        <w:t xml:space="preserve"> </w:t>
+      </w:r>
+      <w:r>
+        <w:rPr>
+          <w:lang w:val="en-US"/>
+        </w:rPr>
+        <w:t xml:space="preserve">hash, </w:t>
+      </w:r>
+      <w:r>
+        <w:t>если</w:t>
+      </w:r>
+      <w:r>
+        <w:rPr>
+          <w:lang w:val="en-US"/>
+        </w:rPr>
+        <w:t xml:space="preserve"> </w:t>
+      </w:r>
+      <w:r>
+        <w:t>оффлайн</w:t>
+      </w:r>
+      <w:r>
+        <w:rPr>
+          <w:lang w:val="en-US"/>
+        </w:rPr>
+        <w:t xml:space="preserve">, </w:t>
+      </w:r>
+      <w:r>
+        <w:t>то</w:t>
+      </w:r>
+      <w:r>
+        <w:rPr>
+          <w:lang w:val="en-US"/>
+        </w:rPr>
+        <w:t xml:space="preserve"> </w:t>
+      </w:r>
+      <w:r>
+        <w:t>поле</w:t>
+      </w:r>
+      <w:r>
+        <w:rPr>
+          <w:lang w:val="en-US"/>
+        </w:rPr>
+        <w:t xml:space="preserve"> </w:t>
+      </w:r>
+      <w:r>
+        <w:t>пустое</w:t>
+      </w:r>
+      <w:r>
+        <w:rPr>
+          <w:lang w:val="en-US"/>
+        </w:rPr>
+        <w:t>), nickname: string, money: int}</w:t>
+      </w:r>
+    </w:p>
+    <w:p>
+      <w:pPr>
+        <w:pBdr>
+          <w:bottom w:val="single" w:sz="6" w:space="1" w:color="auto"/>
+        </w:pBdr>
+        <w:rPr>
+          <w:lang w:val="en-US"/>
+        </w:rPr>
+      </w:pPr>
+    </w:p>
+    <w:p>
+      <w:r>
+        <w:t>Получение списка всех столов</w:t>
+      </w:r>
+    </w:p>
+    <w:p>
+      <w:pPr>
+        <w:rPr>
+          <w:lang w:val="en-US"/>
+        </w:rPr>
+      </w:pPr>
+      <w:r>
+        <w:rPr>
+          <w:lang w:val="en-US"/>
+        </w:rPr>
+        <w:t xml:space="preserve">Method: </w:t>
+      </w:r>
+      <w:r>
+        <w:rPr>
+          <w:lang w:val="en-US"/>
+        </w:rPr>
+        <w:t>getalltables</w:t>
+      </w:r>
+    </w:p>
+    <w:p>
+      <w:pPr>
+        <w:rPr>
+          <w:lang w:val="en-US"/>
+        </w:rPr>
+      </w:pPr>
+      <w:r>
+        <w:rPr>
+          <w:lang w:val="en-US"/>
+        </w:rPr>
+        <w:t xml:space="preserve">API: </w:t>
+      </w:r>
+      <w:r>
+        <w:rPr>
+          <w:lang w:val="en-US"/>
+        </w:rPr>
         <w:t>http://localhost/api/index.php?method=getalltables</w:t>
       </w:r>
     </w:p>
@@ -209,20 +1548,55 @@
       </w:r>
     </w:p>
     <w:p>
-      <w:pPr>
-        <w:rPr>
-          <w:lang w:val="en-US"/>
-        </w:rPr>
-      </w:pPr>
-      <w:r>
-        <w:rPr>
-          <w:lang w:val="en-US"/>
-        </w:rPr>
-        <w:t>Return: assoc_array{resul: “ok”, data: Array(n)};</w:t>
-      </w:r>
-    </w:p>
-    <w:p>
-      <w:pPr>
+      <w:r>
+        <w:rPr>
+          <w:lang w:val="en-US"/>
+        </w:rPr>
+        <w:t xml:space="preserve">Return: </w:t>
+      </w:r>
+    </w:p>
+    <w:p>
+      <w:pPr>
+        <w:rPr>
+          <w:lang w:val="en-US"/>
+        </w:rPr>
+      </w:pPr>
+      <w:r>
+        <w:t>М</w:t>
+      </w:r>
+      <w:r>
+        <w:t>ассив</w:t>
+      </w:r>
+      <w:r>
+        <w:rPr>
+          <w:lang w:val="en-US"/>
+        </w:rPr>
+        <w:t xml:space="preserve"> </w:t>
+      </w:r>
+      <w:r>
+        <w:t>ассоциотивных</w:t>
+      </w:r>
+      <w:r>
+        <w:rPr>
+          <w:lang w:val="en-US"/>
+        </w:rPr>
+        <w:t xml:space="preserve"> </w:t>
+      </w:r>
+      <w:r>
+        <w:t>массивов</w:t>
+      </w:r>
+      <w:r>
+        <w:rPr>
+          <w:lang w:val="en-US"/>
+        </w:rPr>
+        <w:t>;</w:t>
+      </w:r>
+    </w:p>
+    <w:p>
+      <w:pPr>
+        <w:pBdr>
+          <w:bottom w:val="single" w:sz="6" w:space="1" w:color="auto"/>
+        </w:pBdr>
         <w:rPr>
           <w:lang w:val="en-US"/>
         </w:rPr>
@@ -237,7 +1611,231 @@
         <w:rPr>
           <w:lang w:val="en-US"/>
         </w:rPr>
-        <w:t xml:space="preserve"> – </w:t>
+        <w:t>[0]</w:t>
+      </w:r>
+      <w:r>
+        <w:rPr>
+          <w:lang w:val="en-US"/>
+        </w:rPr>
+        <w:t>: {</w:t>
+      </w:r>
+      <w:r>
+        <w:rPr>
+          <w:lang w:val="en-US"/>
+        </w:rPr>
+        <w:t xml:space="preserve"> id: int</w:t>
+      </w:r>
+      <w:r>
+        <w:rPr>
+          <w:lang w:val="en-US"/>
+        </w:rPr>
+        <w:t xml:space="preserve">, name: string, </w:t>
+      </w:r>
+      <w:r>
+        <w:rPr>
+          <w:lang w:val="en-US"/>
+        </w:rPr>
+        <w:t>quantity_players</w:t>
+      </w:r>
+      <w:r>
+        <w:rPr>
+          <w:lang w:val="en-US"/>
+        </w:rPr>
+        <w:t>: int</w:t>
+      </w:r>
+      <w:r>
+        <w:rPr>
+          <w:lang w:val="en-US"/>
+        </w:rPr>
+        <w:t>,</w:t>
+      </w:r>
+      <w:r>
+        <w:rPr>
+          <w:lang w:val="en-US"/>
+        </w:rPr>
+        <w:t xml:space="preserve"> active_players_id: string(</w:t>
+      </w:r>
+      <w:r>
+        <w:t>Ай</w:t>
+      </w:r>
+      <w:r>
+        <w:rPr>
+          <w:lang w:val="en-US"/>
+        </w:rPr>
+        <w:t xml:space="preserve"> </w:t>
+      </w:r>
+      <w:r>
+        <w:t>ди</w:t>
+      </w:r>
+      <w:r>
+        <w:rPr>
+          <w:lang w:val="en-US"/>
+        </w:rPr>
+        <w:t xml:space="preserve"> </w:t>
+      </w:r>
+      <w:r>
+        <w:t>игроков</w:t>
+      </w:r>
+      <w:r>
+        <w:rPr>
+          <w:lang w:val="en-US"/>
+        </w:rPr>
+        <w:t xml:space="preserve"> </w:t>
+      </w:r>
+      <w:r>
+        <w:t>через</w:t>
+      </w:r>
+      <w:r>
+        <w:rPr>
+          <w:lang w:val="en-US"/>
+        </w:rPr>
+        <w:t xml:space="preserve"> </w:t>
+      </w:r>
+      <w:r>
+        <w:t>пробел</w:t>
+      </w:r>
+      <w:r>
+        <w:rPr>
+          <w:lang w:val="en-US"/>
+        </w:rPr>
+        <w:t>)</w:t>
+      </w:r>
+      <w:r>
+        <w:rPr>
+          <w:lang w:val="en-US"/>
+        </w:rPr>
+        <w:t>,</w:t>
+      </w:r>
+      <w:r>
+        <w:rPr>
+          <w:lang w:val="en-US"/>
+        </w:rPr>
+        <w:t xml:space="preserve"> </w:t>
+      </w:r>
+      <w:r>
+        <w:rPr>
+          <w:lang w:val="en-US"/>
+        </w:rPr>
+        <w:t>rates: string, password: string };</w:t>
+      </w:r>
+    </w:p>
+    <w:p>
+      <w:pPr>
+        <w:pBdr>
+          <w:bottom w:val="single" w:sz="6" w:space="1" w:color="auto"/>
+        </w:pBdr>
+        <w:rPr>
+          <w:lang w:val="en-US"/>
+        </w:rPr>
+      </w:pPr>
+    </w:p>
+    <w:p>
+      <w:pPr>
+        <w:rPr>
+          <w:lang w:val="en-US"/>
+        </w:rPr>
+      </w:pPr>
+      <w:r>
+        <w:t xml:space="preserve">Получение стола по </w:t>
+      </w:r>
+      <w:r>
+        <w:rPr>
+          <w:lang w:val="en-US"/>
+        </w:rPr>
+        <w:t>ID</w:t>
+      </w:r>
+    </w:p>
+    <w:p>
+      <w:pPr>
+        <w:rPr>
+          <w:lang w:val="en-US"/>
+        </w:rPr>
+      </w:pPr>
+      <w:r>
+        <w:rPr>
+          <w:lang w:val="en-US"/>
+        </w:rPr>
+        <w:lastRenderedPageBreak/>
+        <w:t xml:space="preserve">Method : </w:t>
+      </w:r>
+      <w:r>
+        <w:rPr>
+          <w:lang w:val="en-US"/>
+        </w:rPr>
+        <w:t>gettablebyid</w:t>
+      </w:r>
+    </w:p>
+    <w:p>
+      <w:pPr>
+        <w:rPr>
+          <w:lang w:val="en-US"/>
+        </w:rPr>
+      </w:pPr>
+      <w:r>
+        <w:rPr>
+          <w:lang w:val="en-US"/>
+        </w:rPr>
+        <w:t>API: http://localhost/api/index.php?method=</w:t>
+      </w:r>
+      <w:r>
+        <w:rPr>
+          <w:lang w:val="en-US"/>
+        </w:rPr>
+        <w:t>gettablebyid</w:t>
+      </w:r>
+    </w:p>
+    <w:p>
+      <w:pPr>
+        <w:rPr>
+          <w:lang w:val="en-US"/>
+        </w:rPr>
+      </w:pPr>
+      <w:r>
+        <w:rPr>
+          <w:lang w:val="en-US"/>
+        </w:rPr>
+        <w:t>Type: get</w:t>
+      </w:r>
+    </w:p>
+    <w:p>
+      <w:pPr>
+        <w:rPr>
+          <w:lang w:val="en-US"/>
+        </w:rPr>
+      </w:pPr>
+      <w:r>
+        <w:rPr>
+          <w:lang w:val="en-US"/>
+        </w:rPr>
+        <w:t>Params(obilitory): id</w:t>
+      </w:r>
+    </w:p>
+    <w:p>
+      <w:pPr>
+        <w:rPr>
+          <w:lang w:val="en-US"/>
+        </w:rPr>
+      </w:pPr>
+      <w:r>
+        <w:rPr>
+          <w:lang w:val="en-US"/>
+        </w:rPr>
+        <w:t>Return:</w:t>
+      </w:r>
+      <w:r>
+        <w:rPr>
+          <w:lang w:val="en-US"/>
+        </w:rPr>
+        <w:t xml:space="preserve">  </w:t>
+      </w:r>
+      <w:r>
+        <w:t>Ассоциотивный</w:t>
+      </w:r>
+      <w:r>
+        <w:rPr>
+          <w:lang w:val="en-US"/>
+        </w:rPr>
+        <w:t xml:space="preserve"> </w:t>
       </w:r>
       <w:r>
         <w:t>массив</w:t>
@@ -246,56 +1844,19 @@
         <w:rPr>
           <w:lang w:val="en-US"/>
         </w:rPr>
-        <w:t xml:space="preserve"> </w:t>
-      </w:r>
-      <w:r>
-        <w:t>ассоциотивных</w:t>
-      </w:r>
-      <w:r>
-        <w:rPr>
-          <w:lang w:val="en-US"/>
-        </w:rPr>
-        <w:t xml:space="preserve"> </w:t>
-      </w:r>
-      <w:r>
-        <w:t>массивов</w:t>
-      </w:r>
-      <w:r>
-        <w:rPr>
-          <w:lang w:val="en-US"/>
-        </w:rPr>
-        <w:t>;</w:t>
-      </w:r>
-    </w:p>
-    <w:p>
-      <w:pPr>
-        <w:rPr>
-          <w:lang w:val="en-US"/>
-        </w:rPr>
-      </w:pPr>
-      <w:r>
-        <w:rPr>
-          <w:lang w:val="en-US"/>
-        </w:rPr>
-        <w:t>Array</w:t>
-      </w:r>
-      <w:r>
-        <w:rPr>
-          <w:lang w:val="en-US"/>
-        </w:rPr>
-        <w:t>[0]</w:t>
-      </w:r>
-      <w:r>
-        <w:rPr>
-          <w:lang w:val="en-US"/>
-        </w:rPr>
-        <w:t>: {</w:t>
-      </w:r>
-      <w:r>
-        <w:rPr>
-          <w:lang w:val="en-US"/>
-        </w:rPr>
-        <w:t xml:space="preserve"> id: string, name: string, </w:t>
+        <w:t>:</w:t>
+      </w:r>
+      <w:r>
+        <w:rPr>
+          <w:lang w:val="en-US"/>
+        </w:rPr>
+        <w:t xml:space="preserve"> </w:t>
+      </w:r>
+      <w:r>
+        <w:rPr>
+          <w:lang w:val="en-US"/>
+        </w:rPr>
+        <w:t xml:space="preserve">{ id: int, name: string, </w:t>
       </w:r>
       <w:r>
         <w:rPr>
@@ -307,22 +1868,178 @@
         <w:rPr>
           <w:lang w:val="en-US"/>
         </w:rPr>
-        <w:t xml:space="preserve">: string, </w:t>
-      </w:r>
-      <w:r>
-        <w:rPr>
-          <w:lang w:val="en-US"/>
-        </w:rPr>
-        <w:t>rates: string, password: string };</w:t>
-      </w:r>
-    </w:p>
-    <w:p>
-      <w:pPr>
-        <w:rPr>
-          <w:lang w:val="en-US"/>
-        </w:rPr>
-      </w:pPr>
-    </w:p>
+        <w:t>: int, active_players_id: string(</w:t>
+      </w:r>
+      <w:r>
+        <w:t>Ай</w:t>
+      </w:r>
+      <w:r>
+        <w:rPr>
+          <w:lang w:val="en-US"/>
+        </w:rPr>
+        <w:t xml:space="preserve"> </w:t>
+      </w:r>
+      <w:r>
+        <w:t>ди</w:t>
+      </w:r>
+      <w:r>
+        <w:rPr>
+          <w:lang w:val="en-US"/>
+        </w:rPr>
+        <w:t xml:space="preserve"> </w:t>
+      </w:r>
+      <w:r>
+        <w:t>игроков</w:t>
+      </w:r>
+      <w:r>
+        <w:rPr>
+          <w:lang w:val="en-US"/>
+        </w:rPr>
+        <w:t xml:space="preserve"> </w:t>
+      </w:r>
+      <w:r>
+        <w:t>через</w:t>
+      </w:r>
+      <w:r>
+        <w:rPr>
+          <w:lang w:val="en-US"/>
+        </w:rPr>
+        <w:t xml:space="preserve"> </w:t>
+      </w:r>
+      <w:r>
+        <w:t>пробел</w:t>
+      </w:r>
+      <w:r>
+        <w:rPr>
+          <w:lang w:val="en-US"/>
+        </w:rPr>
+        <w:t>)</w:t>
+      </w:r>
+      <w:r>
+        <w:rPr>
+          <w:lang w:val="en-US"/>
+        </w:rPr>
+        <w:t>, rates: string, password: string };</w:t>
+      </w:r>
+    </w:p>
+    <w:p>
+      <w:pPr>
+        <w:pBdr>
+          <w:bottom w:val="single" w:sz="6" w:space="1" w:color="auto"/>
+        </w:pBdr>
+        <w:rPr>
+          <w:lang w:val="en-US"/>
+        </w:rPr>
+      </w:pPr>
+    </w:p>
+    <w:p>
+      <w:r>
+        <w:t>Получение количества активных игроков за столом</w:t>
+      </w:r>
+    </w:p>
+    <w:p>
+      <w:pPr>
+        <w:rPr>
+          <w:lang w:val="en-US"/>
+        </w:rPr>
+      </w:pPr>
+      <w:r>
+        <w:rPr>
+          <w:lang w:val="en-US"/>
+        </w:rPr>
+        <w:t xml:space="preserve">Method: </w:t>
+      </w:r>
+      <w:r>
+        <w:rPr>
+          <w:lang w:val="en-US"/>
+        </w:rPr>
+        <w:t>getquantplayersontable</w:t>
+      </w:r>
+    </w:p>
+    <w:p>
+      <w:pPr>
+        <w:rPr>
+          <w:lang w:val="en-US"/>
+        </w:rPr>
+      </w:pPr>
+      <w:r>
+        <w:rPr>
+          <w:lang w:val="en-US"/>
+        </w:rPr>
+        <w:t xml:space="preserve">API: </w:t>
+      </w:r>
+      <w:r>
+        <w:rPr>
+          <w:lang w:val="en-US"/>
+        </w:rPr>
+        <w:t>API: http://localhost/api/index.php?method=</w:t>
+      </w:r>
+      <w:r>
+        <w:rPr>
+          <w:lang w:val="en-US"/>
+        </w:rPr>
+        <w:t xml:space="preserve"> </w:t>
+      </w:r>
+      <w:r>
+        <w:rPr>
+          <w:lang w:val="en-US"/>
+        </w:rPr>
+        <w:t>getquantplayersontable</w:t>
+      </w:r>
+    </w:p>
+    <w:p>
+      <w:pPr>
+        <w:rPr>
+          <w:lang w:val="en-US"/>
+        </w:rPr>
+      </w:pPr>
+      <w:r>
+        <w:rPr>
+          <w:lang w:val="en-US"/>
+        </w:rPr>
+        <w:t>Type: get</w:t>
+      </w:r>
+    </w:p>
+    <w:p>
+      <w:pPr>
+        <w:rPr>
+          <w:lang w:val="en-US"/>
+        </w:rPr>
+      </w:pPr>
+      <w:r>
+        <w:rPr>
+          <w:lang w:val="en-US"/>
+        </w:rPr>
+        <w:t>Params(obilitory): id</w:t>
+      </w:r>
+    </w:p>
+    <w:p>
+      <w:r>
+        <w:rPr>
+          <w:lang w:val="en-US"/>
+        </w:rPr>
+        <w:t>Return</w:t>
+      </w:r>
+      <w:r>
+        <w:t xml:space="preserve">: </w:t>
+      </w:r>
+      <w:r>
+        <w:rPr>
+          <w:lang w:val="en-US"/>
+        </w:rPr>
+        <w:t>int</w:t>
+      </w:r>
+      <w:r>
+        <w:t>(</w:t>
+      </w:r>
+      <w:r>
+        <w:t>Количество активных игроков за столом)</w:t>
+      </w:r>
+    </w:p>
+    <w:p/>
+    <w:p/>
+    <w:p/>
+    <w:p/>
     <w:sectPr>
       <w:pgSz w:w="11906" w:h="16838"/>
       <w:pgMar w:top="1134" w:right="850" w:bottom="1134" w:left="1701" w:header="708" w:footer="708" w:gutter="0"/>
@@ -730,7 +2447,6 @@
   <w:style w:type="character" w:default="1" w:styleId="a0">
     <w:name w:val="Default Paragraph Font"/>
     <w:uiPriority w:val="1"/>
-    <w:semiHidden/>
     <w:unhideWhenUsed/>
   </w:style>
   <w:style w:type="table" w:default="1" w:styleId="a1">

</xml_diff>

<commit_message>
upd docs. Add transfer
</commit_message>
<xml_diff>
--- a/Documentation.docx
+++ b/Documentation.docx
@@ -13,13 +13,8 @@
         <w:t xml:space="preserve"> </w:t>
       </w:r>
       <w:r>
-        <w:rPr>
-          <w:lang w:val="en-US"/>
-        </w:rPr>
         <w:t>- запросы</w:t>
       </w:r>
-      <w:bookmarkStart w:id="0" w:name="_GoBack"/>
-      <w:bookmarkEnd w:id="0"/>
     </w:p>
     <w:p/>
     <w:p>
@@ -28,16 +23,14 @@
       </w:r>
     </w:p>
     <w:p>
-      <w:pPr>
-        <w:rPr>
-          <w:lang w:val="en-US"/>
-        </w:rPr>
-      </w:pPr>
-      <w:r>
-        <w:rPr>
-          <w:lang w:val="en-US"/>
-        </w:rPr>
-        <w:t xml:space="preserve">Method : </w:t>
+      <w:r>
+        <w:rPr>
+          <w:lang w:val="en-US"/>
+        </w:rPr>
+        <w:t>Method</w:t>
+      </w:r>
+      <w:r>
+        <w:t xml:space="preserve"> : </w:t>
       </w:r>
       <w:r>
         <w:rPr>
@@ -126,15 +119,21 @@
         <w:pBdr>
           <w:bottom w:val="single" w:sz="6" w:space="1" w:color="auto"/>
         </w:pBdr>
-        <w:rPr>
-          <w:lang w:val="en-US"/>
-        </w:rPr>
-      </w:pPr>
-      <w:r>
-        <w:rPr>
-          <w:lang w:val="en-US"/>
-        </w:rPr>
-        <w:t>Return: true</w:t>
+      </w:pPr>
+      <w:r>
+        <w:rPr>
+          <w:lang w:val="en-US"/>
+        </w:rPr>
+        <w:t>Return</w:t>
+      </w:r>
+      <w:r>
+        <w:t xml:space="preserve">: </w:t>
+      </w:r>
+      <w:r>
+        <w:rPr>
+          <w:lang w:val="en-US"/>
+        </w:rPr>
+        <w:t>true</w:t>
       </w:r>
     </w:p>
     <w:p>
@@ -215,25 +214,35 @@
       </w:r>
     </w:p>
     <w:p>
-      <w:pPr>
-        <w:rPr>
-          <w:lang w:val="en-US"/>
-        </w:rPr>
-      </w:pPr>
-      <w:r>
-        <w:rPr>
-          <w:lang w:val="en-US"/>
-        </w:rPr>
-        <w:t>Return: token (hash);</w:t>
-      </w:r>
-    </w:p>
-    <w:p>
-      <w:pPr>
-        <w:rPr>
-          <w:lang w:val="en-US"/>
-        </w:rPr>
-      </w:pPr>
-    </w:p>
+      <w:r>
+        <w:rPr>
+          <w:lang w:val="en-US"/>
+        </w:rPr>
+        <w:t>Return</w:t>
+      </w:r>
+      <w:r>
+        <w:t xml:space="preserve">: </w:t>
+      </w:r>
+      <w:r>
+        <w:rPr>
+          <w:lang w:val="en-US"/>
+        </w:rPr>
+        <w:t>token</w:t>
+      </w:r>
+      <w:r>
+        <w:t xml:space="preserve"> (</w:t>
+      </w:r>
+      <w:r>
+        <w:rPr>
+          <w:lang w:val="en-US"/>
+        </w:rPr>
+        <w:t>hash</w:t>
+      </w:r>
+      <w:r>
+        <w:t>);</w:t>
+      </w:r>
+    </w:p>
+    <w:p/>
     <w:p>
       <w:pPr>
         <w:pBdr>
@@ -373,9 +382,21 @@
         <w:pBdr>
           <w:bottom w:val="single" w:sz="6" w:space="1" w:color="auto"/>
         </w:pBdr>
-      </w:pPr>
-      <w:r>
-        <w:t>Создание стола</w:t>
+        <w:rPr>
+          <w:lang w:val="en-US"/>
+        </w:rPr>
+      </w:pPr>
+      <w:r>
+        <w:t>Создание</w:t>
+      </w:r>
+      <w:r>
+        <w:rPr>
+          <w:lang w:val="en-US"/>
+        </w:rPr>
+        <w:t xml:space="preserve"> </w:t>
+      </w:r>
+      <w:r>
+        <w:t>стола</w:t>
       </w:r>
     </w:p>
     <w:p>
@@ -517,79 +538,50 @@
         <w:pBdr>
           <w:bottom w:val="single" w:sz="6" w:space="1" w:color="auto"/>
         </w:pBdr>
-        <w:rPr>
-          <w:lang w:val="en-US"/>
-        </w:rPr>
-      </w:pPr>
-      <w:r>
-        <w:rPr>
-          <w:lang w:val="en-US"/>
-        </w:rPr>
-        <w:t>Return: true</w:t>
-      </w:r>
-    </w:p>
-    <w:p>
-      <w:pPr>
-        <w:pBdr>
-          <w:bottom w:val="single" w:sz="6" w:space="1" w:color="auto"/>
-        </w:pBdr>
-        <w:rPr>
-          <w:lang w:val="en-US"/>
-        </w:rPr>
-      </w:pPr>
-    </w:p>
-    <w:p>
-      <w:pPr>
-        <w:rPr>
-          <w:lang w:val="en-US"/>
-        </w:rPr>
-      </w:pPr>
-    </w:p>
-    <w:p>
-      <w:pPr>
-        <w:rPr>
-          <w:lang w:val="en-US"/>
-        </w:rPr>
-      </w:pPr>
-    </w:p>
-    <w:p>
-      <w:pPr>
-        <w:rPr>
-          <w:lang w:val="en-US"/>
-        </w:rPr>
-      </w:pPr>
-    </w:p>
-    <w:p>
-      <w:pPr>
-        <w:rPr>
-          <w:lang w:val="en-US"/>
-        </w:rPr>
-      </w:pPr>
+      </w:pPr>
+      <w:r>
+        <w:rPr>
+          <w:lang w:val="en-US"/>
+        </w:rPr>
+        <w:t>Return</w:t>
+      </w:r>
+      <w:r>
+        <w:t xml:space="preserve">: </w:t>
+      </w:r>
+      <w:r>
+        <w:rPr>
+          <w:lang w:val="en-US"/>
+        </w:rPr>
+        <w:t>true</w:t>
+      </w:r>
+    </w:p>
+    <w:p>
+      <w:pPr>
+        <w:pBdr>
+          <w:bottom w:val="single" w:sz="6" w:space="1" w:color="auto"/>
+        </w:pBdr>
+      </w:pPr>
+    </w:p>
+    <w:p/>
+    <w:p/>
+    <w:p/>
+    <w:p>
       <w:r>
         <w:t>Удаление</w:t>
       </w:r>
       <w:r>
-        <w:rPr>
-          <w:lang w:val="en-US"/>
-        </w:rPr>
         <w:t xml:space="preserve"> </w:t>
       </w:r>
       <w:r>
         <w:t>стола</w:t>
       </w:r>
       <w:r>
-        <w:rPr>
-          <w:lang w:val="en-US"/>
-        </w:rPr>
         <w:t xml:space="preserve"> </w:t>
       </w:r>
       <w:r>
         <w:t>по</w:t>
       </w:r>
       <w:r>
-        <w:rPr>
-          <w:lang w:val="en-US"/>
-        </w:rPr>
         <w:t xml:space="preserve"> </w:t>
       </w:r>
       <w:r>
@@ -715,11 +707,39 @@
       </w:pPr>
     </w:p>
     <w:p>
-      <w:r>
-        <w:t>Присоединение к столу</w:t>
-      </w:r>
-    </w:p>
-    <w:p>
+      <w:pPr>
+        <w:rPr>
+          <w:lang w:val="en-US"/>
+        </w:rPr>
+      </w:pPr>
+      <w:r>
+        <w:t>Присоединение</w:t>
+      </w:r>
+      <w:r>
+        <w:rPr>
+          <w:lang w:val="en-US"/>
+        </w:rPr>
+        <w:t xml:space="preserve"> </w:t>
+      </w:r>
+      <w:r>
+        <w:t>к</w:t>
+      </w:r>
+      <w:r>
+        <w:rPr>
+          <w:lang w:val="en-US"/>
+        </w:rPr>
+        <w:t xml:space="preserve"> </w:t>
+      </w:r>
+      <w:r>
+        <w:t>столу</w:t>
+      </w:r>
+    </w:p>
+    <w:p>
+      <w:pPr>
+        <w:rPr>
+          <w:lang w:val="en-US"/>
+        </w:rPr>
+      </w:pPr>
       <w:r>
         <w:rPr>
           <w:lang w:val="en-US"/>
@@ -727,6 +747,9 @@
         <w:t xml:space="preserve">Method : </w:t>
       </w:r>
       <w:r>
+        <w:rPr>
+          <w:lang w:val="en-US"/>
+        </w:rPr>
         <w:t>connecttotable</w:t>
       </w:r>
     </w:p>
@@ -820,36 +843,22 @@
       </w:pPr>
     </w:p>
     <w:p>
-      <w:pPr>
-        <w:rPr>
-          <w:lang w:val="en-US"/>
-        </w:rPr>
-      </w:pPr>
       <w:r>
         <w:t>Выход</w:t>
       </w:r>
       <w:r>
-        <w:rPr>
-          <w:lang w:val="en-US"/>
-        </w:rPr>
         <w:t xml:space="preserve"> </w:t>
       </w:r>
       <w:r>
         <w:t>игрока</w:t>
       </w:r>
       <w:r>
-        <w:rPr>
-          <w:lang w:val="en-US"/>
-        </w:rPr>
         <w:t xml:space="preserve"> </w:t>
       </w:r>
       <w:r>
         <w:t>со</w:t>
       </w:r>
       <w:r>
-        <w:rPr>
-          <w:lang w:val="en-US"/>
-        </w:rPr>
         <w:t xml:space="preserve"> </w:t>
       </w:r>
       <w:r>
@@ -857,16 +866,14 @@
       </w:r>
     </w:p>
     <w:p>
-      <w:pPr>
-        <w:rPr>
-          <w:lang w:val="en-US"/>
-        </w:rPr>
-      </w:pPr>
-      <w:r>
-        <w:rPr>
-          <w:lang w:val="en-US"/>
-        </w:rPr>
-        <w:t xml:space="preserve">Method : </w:t>
+      <w:r>
+        <w:rPr>
+          <w:lang w:val="en-US"/>
+        </w:rPr>
+        <w:t>Method</w:t>
+      </w:r>
+      <w:r>
+        <w:t xml:space="preserve"> : </w:t>
       </w:r>
       <w:r>
         <w:rPr>
@@ -925,118 +932,295 @@
     </w:p>
     <w:p>
       <w:pPr>
-        <w:rPr>
-          <w:lang w:val="en-US"/>
-        </w:rPr>
-      </w:pPr>
-      <w:r>
-        <w:rPr>
-          <w:lang w:val="en-US"/>
-        </w:rPr>
-        <w:t>Return: true</w:t>
-      </w:r>
-    </w:p>
-    <w:p>
-      <w:pPr>
-        <w:rPr>
-          <w:lang w:val="en-US"/>
-        </w:rPr>
-      </w:pPr>
-    </w:p>
-    <w:p>
-      <w:pPr>
-        <w:rPr>
-          <w:lang w:val="en-US"/>
-        </w:rPr>
-      </w:pPr>
-    </w:p>
-    <w:p>
-      <w:pPr>
-        <w:rPr>
-          <w:lang w:val="en-US"/>
-        </w:rPr>
-      </w:pPr>
-    </w:p>
-    <w:p>
-      <w:pPr>
-        <w:rPr>
-          <w:lang w:val="en-US"/>
-        </w:rPr>
-      </w:pPr>
-    </w:p>
-    <w:p>
-      <w:pPr>
-        <w:rPr>
-          <w:lang w:val="en-US"/>
-        </w:rPr>
-      </w:pPr>
-    </w:p>
-    <w:p>
-      <w:pPr>
-        <w:rPr>
-          <w:lang w:val="en-US"/>
-        </w:rPr>
-      </w:pPr>
-    </w:p>
-    <w:p>
-      <w:pPr>
-        <w:rPr>
-          <w:lang w:val="en-US"/>
-        </w:rPr>
-      </w:pPr>
-    </w:p>
-    <w:p>
-      <w:pPr>
-        <w:rPr>
-          <w:lang w:val="en-US"/>
-        </w:rPr>
-      </w:pPr>
-    </w:p>
-    <w:p>
-      <w:pPr>
-        <w:rPr>
-          <w:lang w:val="en-US"/>
-        </w:rPr>
-      </w:pPr>
-    </w:p>
-    <w:p>
-      <w:pPr>
-        <w:rPr>
-          <w:lang w:val="en-US"/>
-        </w:rPr>
-      </w:pPr>
-    </w:p>
-    <w:p>
-      <w:pPr>
-        <w:rPr>
-          <w:lang w:val="en-US"/>
-        </w:rPr>
-      </w:pPr>
-    </w:p>
-    <w:p>
-      <w:r>
-        <w:rPr>
-          <w:lang w:val="en-US"/>
-        </w:rPr>
-        <w:t>GET- запросы</w:t>
-      </w:r>
-    </w:p>
-    <w:p>
-      <w:pPr>
-        <w:pBdr>
-          <w:bottom w:val="single" w:sz="6" w:space="1" w:color="auto"/>
-        </w:pBdr>
-        <w:rPr>
-          <w:lang w:val="en-US"/>
-        </w:rPr>
-      </w:pPr>
-    </w:p>
-    <w:p>
-      <w:pPr>
-        <w:rPr>
-          <w:lang w:val="en-US"/>
-        </w:rPr>
-      </w:pPr>
+        <w:pBdr>
+          <w:bottom w:val="single" w:sz="6" w:space="1" w:color="auto"/>
+        </w:pBdr>
+      </w:pPr>
+      <w:r>
+        <w:rPr>
+          <w:lang w:val="en-US"/>
+        </w:rPr>
+        <w:t>Return</w:t>
+      </w:r>
+      <w:r>
+        <w:t xml:space="preserve">: </w:t>
+      </w:r>
+      <w:r>
+        <w:rPr>
+          <w:lang w:val="en-US"/>
+        </w:rPr>
+        <w:t>true</w:t>
+      </w:r>
+    </w:p>
+    <w:p>
+      <w:pPr>
+        <w:rPr>
+          <w:lang w:val="en-US"/>
+        </w:rPr>
+      </w:pPr>
+    </w:p>
+    <w:p>
+      <w:r>
+        <w:t>Перевод денег из «активных» в банк</w:t>
+      </w:r>
+    </w:p>
+    <w:p>
+      <w:pPr>
+        <w:rPr>
+          <w:lang w:val="en-US"/>
+        </w:rPr>
+      </w:pPr>
+      <w:r>
+        <w:rPr>
+          <w:lang w:val="en-US"/>
+        </w:rPr>
+        <w:t>Method: transfertobank</w:t>
+      </w:r>
+    </w:p>
+    <w:p>
+      <w:pPr>
+        <w:rPr>
+          <w:lang w:val="en-US"/>
+        </w:rPr>
+      </w:pPr>
+      <w:r>
+        <w:rPr>
+          <w:lang w:val="en-US"/>
+        </w:rPr>
+        <w:t xml:space="preserve">API: </w:t>
+      </w:r>
+      <w:hyperlink r:id="rId8" w:history="1">
+        <w:r>
+          <w:rPr>
+            <w:rStyle w:val="a3"/>
+            <w:lang w:val="en-US"/>
+          </w:rPr>
+          <w:t>http://localhost/api/index.php</w:t>
+        </w:r>
+      </w:hyperlink>
+    </w:p>
+    <w:p>
+      <w:pPr>
+        <w:rPr>
+          <w:lang w:val="en-US"/>
+        </w:rPr>
+      </w:pPr>
+      <w:r>
+        <w:rPr>
+          <w:lang w:val="en-US"/>
+        </w:rPr>
+        <w:t>Type: post</w:t>
+      </w:r>
+    </w:p>
+    <w:p>
+      <w:pPr>
+        <w:rPr>
+          <w:lang w:val="en-US"/>
+        </w:rPr>
+      </w:pPr>
+      <w:r>
+        <w:rPr>
+          <w:lang w:val="en-US"/>
+        </w:rPr>
+        <w:t>Params(obilitory): token, (int)money;</w:t>
+      </w:r>
+    </w:p>
+    <w:p>
+      <w:pPr>
+        <w:rPr>
+          <w:lang w:val="en-US"/>
+        </w:rPr>
+      </w:pPr>
+      <w:r>
+        <w:rPr>
+          <w:lang w:val="en-US"/>
+        </w:rPr>
+        <w:t>Return: true;</w:t>
+      </w:r>
+    </w:p>
+    <w:p>
+      <w:pPr>
+        <w:pBdr>
+          <w:bottom w:val="single" w:sz="6" w:space="1" w:color="auto"/>
+        </w:pBdr>
+        <w:rPr>
+          <w:lang w:val="en-US"/>
+        </w:rPr>
+      </w:pPr>
+    </w:p>
+    <w:p/>
+    <w:p>
+      <w:r>
+        <w:lastRenderedPageBreak/>
+        <w:t xml:space="preserve">Перевод денег из </w:t>
+      </w:r>
+      <w:r>
+        <w:t>банка в «активные»</w:t>
+      </w:r>
+    </w:p>
+    <w:p>
+      <w:pPr>
+        <w:rPr>
+          <w:lang w:val="en-US"/>
+        </w:rPr>
+      </w:pPr>
+      <w:r>
+        <w:rPr>
+          <w:lang w:val="en-US"/>
+        </w:rPr>
+        <w:t>Method: transfertomoney</w:t>
+      </w:r>
+    </w:p>
+    <w:p>
+      <w:pPr>
+        <w:rPr>
+          <w:lang w:val="en-US"/>
+        </w:rPr>
+      </w:pPr>
+      <w:r>
+        <w:rPr>
+          <w:lang w:val="en-US"/>
+        </w:rPr>
+        <w:t xml:space="preserve">API: </w:t>
+      </w:r>
+      <w:hyperlink r:id="rId9" w:history="1">
+        <w:r>
+          <w:rPr>
+            <w:rStyle w:val="a3"/>
+            <w:lang w:val="en-US"/>
+          </w:rPr>
+          <w:t>http://localhost/api/index.php</w:t>
+        </w:r>
+      </w:hyperlink>
+    </w:p>
+    <w:p>
+      <w:pPr>
+        <w:rPr>
+          <w:lang w:val="en-US"/>
+        </w:rPr>
+      </w:pPr>
+      <w:r>
+        <w:rPr>
+          <w:lang w:val="en-US"/>
+        </w:rPr>
+        <w:t>Type: post</w:t>
+      </w:r>
+    </w:p>
+    <w:p>
+      <w:pPr>
+        <w:rPr>
+          <w:lang w:val="en-US"/>
+        </w:rPr>
+      </w:pPr>
+      <w:r>
+        <w:rPr>
+          <w:lang w:val="en-US"/>
+        </w:rPr>
+        <w:t>Params(obilitory): token, (int)money;</w:t>
+      </w:r>
+    </w:p>
+    <w:p>
+      <w:pPr>
+        <w:rPr>
+          <w:lang w:val="en-US"/>
+        </w:rPr>
+      </w:pPr>
+      <w:r>
+        <w:rPr>
+          <w:lang w:val="en-US"/>
+        </w:rPr>
+        <w:t>Return: true;</w:t>
+      </w:r>
+    </w:p>
+    <w:p>
+      <w:pPr>
+        <w:rPr>
+          <w:lang w:val="en-US"/>
+        </w:rPr>
+      </w:pPr>
+    </w:p>
+    <w:p>
+      <w:pPr>
+        <w:rPr>
+          <w:lang w:val="en-US"/>
+        </w:rPr>
+      </w:pPr>
+    </w:p>
+    <w:p>
+      <w:pPr>
+        <w:rPr>
+          <w:lang w:val="en-US"/>
+        </w:rPr>
+      </w:pPr>
+    </w:p>
+    <w:p>
+      <w:pPr>
+        <w:rPr>
+          <w:lang w:val="en-US"/>
+        </w:rPr>
+      </w:pPr>
+    </w:p>
+    <w:p>
+      <w:pPr>
+        <w:rPr>
+          <w:lang w:val="en-US"/>
+        </w:rPr>
+      </w:pPr>
+    </w:p>
+    <w:p>
+      <w:pPr>
+        <w:rPr>
+          <w:lang w:val="en-US"/>
+        </w:rPr>
+      </w:pPr>
+    </w:p>
+    <w:p>
+      <w:pPr>
+        <w:rPr>
+          <w:lang w:val="en-US"/>
+        </w:rPr>
+      </w:pPr>
+    </w:p>
+    <w:p>
+      <w:pPr>
+        <w:rPr>
+          <w:lang w:val="en-US"/>
+        </w:rPr>
+      </w:pPr>
+    </w:p>
+    <w:p>
+      <w:pPr>
+        <w:rPr>
+          <w:lang w:val="en-US"/>
+        </w:rPr>
+      </w:pPr>
+    </w:p>
+    <w:p>
+      <w:pPr>
+        <w:rPr>
+          <w:lang w:val="en-US"/>
+        </w:rPr>
+      </w:pPr>
+    </w:p>
+    <w:p>
+      <w:r>
+        <w:rPr>
+          <w:lang w:val="en-US"/>
+        </w:rPr>
+        <w:t>GET</w:t>
+      </w:r>
+      <w:r>
+        <w:t>- запросы</w:t>
+      </w:r>
+    </w:p>
+    <w:p>
+      <w:pPr>
+        <w:pBdr>
+          <w:bottom w:val="single" w:sz="6" w:space="1" w:color="auto"/>
+        </w:pBdr>
+      </w:pPr>
+    </w:p>
+    <w:p>
       <w:r>
         <w:t>Получение пользователя по токену</w:t>
       </w:r>
@@ -1086,6 +1270,11 @@
       </w:r>
     </w:p>
     <w:p>
+      <w:pPr>
+        <w:rPr>
+          <w:lang w:val="en-US"/>
+        </w:rPr>
+      </w:pPr>
       <w:r>
         <w:rPr>
           <w:lang w:val="en-US"/>
@@ -1119,7 +1308,16 @@
         <w:t xml:space="preserve">Return: </w:t>
       </w:r>
       <w:r>
-        <w:t>Ассоциотивный массив</w:t>
+        <w:t>Ассоциотивный</w:t>
+      </w:r>
+      <w:r>
+        <w:rPr>
+          <w:lang w:val="en-US"/>
+        </w:rPr>
+        <w:t xml:space="preserve"> </w:t>
+      </w:r>
+      <w:r>
+        <w:t>массив</w:t>
       </w:r>
       <w:r>
         <w:rPr>
@@ -1268,11 +1466,6 @@
       </w:r>
     </w:p>
     <w:p>
-      <w:pPr>
-        <w:rPr>
-          <w:lang w:val="en-US"/>
-        </w:rPr>
-      </w:pPr>
       <w:r>
         <w:rPr>
           <w:lang w:val="en-US"/>
@@ -1280,9 +1473,6 @@
         <w:t>Method</w:t>
       </w:r>
       <w:r>
-        <w:rPr>
-          <w:lang w:val="en-US"/>
-        </w:rPr>
         <w:t xml:space="preserve"> : </w:t>
       </w:r>
       <w:r>
@@ -1347,6 +1537,7 @@
         <w:rPr>
           <w:lang w:val="en-US"/>
         </w:rPr>
+        <w:lastRenderedPageBreak/>
         <w:t xml:space="preserve">Return: </w:t>
       </w:r>
       <w:r>
@@ -1484,6 +1675,456 @@
       </w:r>
     </w:p>
     <w:p>
+      <w:r>
+        <w:rPr>
+          <w:lang w:val="en-US"/>
+        </w:rPr>
+        <w:t>Method</w:t>
+      </w:r>
+      <w:r>
+        <w:t xml:space="preserve">: </w:t>
+      </w:r>
+      <w:r>
+        <w:rPr>
+          <w:lang w:val="en-US"/>
+        </w:rPr>
+        <w:t>getalltables</w:t>
+      </w:r>
+    </w:p>
+    <w:p>
+      <w:pPr>
+        <w:rPr>
+          <w:lang w:val="en-US"/>
+        </w:rPr>
+      </w:pPr>
+      <w:r>
+        <w:rPr>
+          <w:lang w:val="en-US"/>
+        </w:rPr>
+        <w:t xml:space="preserve">API: </w:t>
+      </w:r>
+      <w:r>
+        <w:rPr>
+          <w:lang w:val="en-US"/>
+        </w:rPr>
+        <w:t>http://localhost/api/index.php?method=getalltables</w:t>
+      </w:r>
+    </w:p>
+    <w:p>
+      <w:pPr>
+        <w:rPr>
+          <w:lang w:val="en-US"/>
+        </w:rPr>
+      </w:pPr>
+      <w:r>
+        <w:rPr>
+          <w:lang w:val="en-US"/>
+        </w:rPr>
+        <w:t>Type: get</w:t>
+      </w:r>
+    </w:p>
+    <w:p>
+      <w:pPr>
+        <w:rPr>
+          <w:lang w:val="en-US"/>
+        </w:rPr>
+      </w:pPr>
+      <w:r>
+        <w:rPr>
+          <w:lang w:val="en-US"/>
+        </w:rPr>
+        <w:t>Params:  ---;</w:t>
+      </w:r>
+    </w:p>
+    <w:p>
+      <w:pPr>
+        <w:rPr>
+          <w:lang w:val="en-US"/>
+        </w:rPr>
+      </w:pPr>
+      <w:r>
+        <w:rPr>
+          <w:lang w:val="en-US"/>
+        </w:rPr>
+        <w:t xml:space="preserve">Return: </w:t>
+      </w:r>
+    </w:p>
+    <w:p>
+      <w:pPr>
+        <w:rPr>
+          <w:lang w:val="en-US"/>
+        </w:rPr>
+      </w:pPr>
+      <w:r>
+        <w:t>М</w:t>
+      </w:r>
+      <w:r>
+        <w:t>ассив</w:t>
+      </w:r>
+      <w:r>
+        <w:rPr>
+          <w:lang w:val="en-US"/>
+        </w:rPr>
+        <w:t xml:space="preserve"> </w:t>
+      </w:r>
+      <w:r>
+        <w:t>ассоциотивных</w:t>
+      </w:r>
+      <w:r>
+        <w:rPr>
+          <w:lang w:val="en-US"/>
+        </w:rPr>
+        <w:t xml:space="preserve"> </w:t>
+      </w:r>
+      <w:r>
+        <w:t>массивов</w:t>
+      </w:r>
+      <w:r>
+        <w:rPr>
+          <w:lang w:val="en-US"/>
+        </w:rPr>
+        <w:t>;</w:t>
+      </w:r>
+    </w:p>
+    <w:p>
+      <w:pPr>
+        <w:pBdr>
+          <w:bottom w:val="single" w:sz="6" w:space="1" w:color="auto"/>
+        </w:pBdr>
+        <w:rPr>
+          <w:lang w:val="en-US"/>
+        </w:rPr>
+      </w:pPr>
+      <w:r>
+        <w:rPr>
+          <w:lang w:val="en-US"/>
+        </w:rPr>
+        <w:t>Array</w:t>
+      </w:r>
+      <w:r>
+        <w:rPr>
+          <w:lang w:val="en-US"/>
+        </w:rPr>
+        <w:t>[0]</w:t>
+      </w:r>
+      <w:r>
+        <w:rPr>
+          <w:lang w:val="en-US"/>
+        </w:rPr>
+        <w:t>: {</w:t>
+      </w:r>
+      <w:r>
+        <w:rPr>
+          <w:lang w:val="en-US"/>
+        </w:rPr>
+        <w:t xml:space="preserve"> id: int</w:t>
+      </w:r>
+      <w:r>
+        <w:rPr>
+          <w:lang w:val="en-US"/>
+        </w:rPr>
+        <w:t xml:space="preserve">, name: string, </w:t>
+      </w:r>
+      <w:r>
+        <w:rPr>
+          <w:lang w:val="en-US"/>
+        </w:rPr>
+        <w:t>quantity_players</w:t>
+      </w:r>
+      <w:r>
+        <w:rPr>
+          <w:lang w:val="en-US"/>
+        </w:rPr>
+        <w:t>: int</w:t>
+      </w:r>
+      <w:r>
+        <w:rPr>
+          <w:lang w:val="en-US"/>
+        </w:rPr>
+        <w:t>,</w:t>
+      </w:r>
+      <w:r>
+        <w:rPr>
+          <w:lang w:val="en-US"/>
+        </w:rPr>
+        <w:t xml:space="preserve"> active_players_id: string(</w:t>
+      </w:r>
+      <w:r>
+        <w:t>Ай</w:t>
+      </w:r>
+      <w:r>
+        <w:rPr>
+          <w:lang w:val="en-US"/>
+        </w:rPr>
+        <w:t xml:space="preserve"> </w:t>
+      </w:r>
+      <w:r>
+        <w:t>ди</w:t>
+      </w:r>
+      <w:r>
+        <w:rPr>
+          <w:lang w:val="en-US"/>
+        </w:rPr>
+        <w:t xml:space="preserve"> </w:t>
+      </w:r>
+      <w:r>
+        <w:t>игроков</w:t>
+      </w:r>
+      <w:r>
+        <w:rPr>
+          <w:lang w:val="en-US"/>
+        </w:rPr>
+        <w:t xml:space="preserve"> </w:t>
+      </w:r>
+      <w:r>
+        <w:t>через</w:t>
+      </w:r>
+      <w:r>
+        <w:rPr>
+          <w:lang w:val="en-US"/>
+        </w:rPr>
+        <w:t xml:space="preserve"> </w:t>
+      </w:r>
+      <w:r>
+        <w:t>пробел</w:t>
+      </w:r>
+      <w:r>
+        <w:rPr>
+          <w:lang w:val="en-US"/>
+        </w:rPr>
+        <w:t>)</w:t>
+      </w:r>
+      <w:r>
+        <w:rPr>
+          <w:lang w:val="en-US"/>
+        </w:rPr>
+        <w:t>,</w:t>
+      </w:r>
+      <w:r>
+        <w:rPr>
+          <w:lang w:val="en-US"/>
+        </w:rPr>
+        <w:t xml:space="preserve"> </w:t>
+      </w:r>
+      <w:r>
+        <w:rPr>
+          <w:lang w:val="en-US"/>
+        </w:rPr>
+        <w:t>rates: string, password: string };</w:t>
+      </w:r>
+    </w:p>
+    <w:p>
+      <w:pPr>
+        <w:pBdr>
+          <w:bottom w:val="single" w:sz="6" w:space="1" w:color="auto"/>
+        </w:pBdr>
+        <w:rPr>
+          <w:lang w:val="en-US"/>
+        </w:rPr>
+      </w:pPr>
+    </w:p>
+    <w:p>
+      <w:r>
+        <w:t xml:space="preserve">Получение стола по </w:t>
+      </w:r>
+      <w:r>
+        <w:rPr>
+          <w:lang w:val="en-US"/>
+        </w:rPr>
+        <w:t>ID</w:t>
+      </w:r>
+    </w:p>
+    <w:p>
+      <w:r>
+        <w:rPr>
+          <w:lang w:val="en-US"/>
+        </w:rPr>
+        <w:t>Method</w:t>
+      </w:r>
+      <w:r>
+        <w:t xml:space="preserve"> : </w:t>
+      </w:r>
+      <w:r>
+        <w:rPr>
+          <w:lang w:val="en-US"/>
+        </w:rPr>
+        <w:t>gettablebyid</w:t>
+      </w:r>
+    </w:p>
+    <w:p>
+      <w:pPr>
+        <w:rPr>
+          <w:lang w:val="en-US"/>
+        </w:rPr>
+      </w:pPr>
+      <w:r>
+        <w:rPr>
+          <w:lang w:val="en-US"/>
+        </w:rPr>
+        <w:t>API: http://localhost/api/index.php?method=</w:t>
+      </w:r>
+      <w:r>
+        <w:rPr>
+          <w:lang w:val="en-US"/>
+        </w:rPr>
+        <w:t>gettablebyid</w:t>
+      </w:r>
+    </w:p>
+    <w:p>
+      <w:pPr>
+        <w:rPr>
+          <w:lang w:val="en-US"/>
+        </w:rPr>
+      </w:pPr>
+      <w:r>
+        <w:rPr>
+          <w:lang w:val="en-US"/>
+        </w:rPr>
+        <w:t>Type: get</w:t>
+      </w:r>
+    </w:p>
+    <w:p>
+      <w:pPr>
+        <w:rPr>
+          <w:lang w:val="en-US"/>
+        </w:rPr>
+      </w:pPr>
+      <w:r>
+        <w:rPr>
+          <w:lang w:val="en-US"/>
+        </w:rPr>
+        <w:t>Params(obilitory): id</w:t>
+      </w:r>
+    </w:p>
+    <w:p>
+      <w:pPr>
+        <w:rPr>
+          <w:lang w:val="en-US"/>
+        </w:rPr>
+      </w:pPr>
+      <w:r>
+        <w:rPr>
+          <w:lang w:val="en-US"/>
+        </w:rPr>
+        <w:t>Return:</w:t>
+      </w:r>
+      <w:r>
+        <w:rPr>
+          <w:lang w:val="en-US"/>
+        </w:rPr>
+        <w:t xml:space="preserve">  </w:t>
+      </w:r>
+      <w:r>
+        <w:t>Ассоциотивный</w:t>
+      </w:r>
+      <w:r>
+        <w:rPr>
+          <w:lang w:val="en-US"/>
+        </w:rPr>
+        <w:t xml:space="preserve"> </w:t>
+      </w:r>
+      <w:r>
+        <w:t>массив</w:t>
+      </w:r>
+      <w:r>
+        <w:rPr>
+          <w:lang w:val="en-US"/>
+        </w:rPr>
+        <w:t>:</w:t>
+      </w:r>
+      <w:r>
+        <w:rPr>
+          <w:lang w:val="en-US"/>
+        </w:rPr>
+        <w:t xml:space="preserve"> </w:t>
+      </w:r>
+      <w:r>
+        <w:rPr>
+          <w:lang w:val="en-US"/>
+        </w:rPr>
+        <w:t xml:space="preserve">{ id: int, name: string, </w:t>
+      </w:r>
+      <w:r>
+        <w:rPr>
+          <w:lang w:val="en-US"/>
+        </w:rPr>
+        <w:t>quantity_players</w:t>
+      </w:r>
+      <w:r>
+        <w:rPr>
+          <w:lang w:val="en-US"/>
+        </w:rPr>
+        <w:t>: int, active_players_id: string(</w:t>
+      </w:r>
+      <w:r>
+        <w:t>Ай</w:t>
+      </w:r>
+      <w:r>
+        <w:rPr>
+          <w:lang w:val="en-US"/>
+        </w:rPr>
+        <w:t xml:space="preserve"> </w:t>
+      </w:r>
+      <w:r>
+        <w:t>ди</w:t>
+      </w:r>
+      <w:r>
+        <w:rPr>
+          <w:lang w:val="en-US"/>
+        </w:rPr>
+        <w:t xml:space="preserve"> </w:t>
+      </w:r>
+      <w:r>
+        <w:t>игроков</w:t>
+      </w:r>
+      <w:r>
+        <w:rPr>
+          <w:lang w:val="en-US"/>
+        </w:rPr>
+        <w:t xml:space="preserve"> </w:t>
+      </w:r>
+      <w:r>
+        <w:t>через</w:t>
+      </w:r>
+      <w:r>
+        <w:rPr>
+          <w:lang w:val="en-US"/>
+        </w:rPr>
+        <w:t xml:space="preserve"> </w:t>
+      </w:r>
+      <w:r>
+        <w:t>пробел</w:t>
+      </w:r>
+      <w:r>
+        <w:rPr>
+          <w:lang w:val="en-US"/>
+        </w:rPr>
+        <w:t>)</w:t>
+      </w:r>
+      <w:r>
+        <w:rPr>
+          <w:lang w:val="en-US"/>
+        </w:rPr>
+        <w:t>, rates: string, password: string };</w:t>
+      </w:r>
+    </w:p>
+    <w:p>
+      <w:pPr>
+        <w:pBdr>
+          <w:bottom w:val="single" w:sz="6" w:space="1" w:color="auto"/>
+        </w:pBdr>
+        <w:rPr>
+          <w:lang w:val="en-US"/>
+        </w:rPr>
+      </w:pPr>
+    </w:p>
+    <w:p/>
+    <w:p>
+      <w:r>
+        <w:t>Получение количества активных игроков за столом</w:t>
+      </w:r>
+    </w:p>
+    <w:p>
       <w:pPr>
         <w:rPr>
           <w:lang w:val="en-US"/>
@@ -1499,26 +2140,26 @@
         <w:rPr>
           <w:lang w:val="en-US"/>
         </w:rPr>
-        <w:t>getalltables</w:t>
-      </w:r>
-    </w:p>
-    <w:p>
-      <w:pPr>
-        <w:rPr>
-          <w:lang w:val="en-US"/>
-        </w:rPr>
-      </w:pPr>
-      <w:r>
-        <w:rPr>
-          <w:lang w:val="en-US"/>
-        </w:rPr>
-        <w:t xml:space="preserve">API: </w:t>
-      </w:r>
-      <w:r>
-        <w:rPr>
-          <w:lang w:val="en-US"/>
-        </w:rPr>
-        <w:t>http://localhost/api/index.php?method=getalltables</w:t>
+        <w:t>getquantplayersontable</w:t>
+      </w:r>
+    </w:p>
+    <w:p>
+      <w:pPr>
+        <w:rPr>
+          <w:lang w:val="en-US"/>
+        </w:rPr>
+      </w:pPr>
+      <w:r>
+        <w:rPr>
+          <w:lang w:val="en-US"/>
+        </w:rPr>
+        <w:t>API: API: http://localhost/api/index.php?method=</w:t>
+      </w:r>
+      <w:r>
+        <w:rPr>
+          <w:lang w:val="en-US"/>
+        </w:rPr>
+        <w:t xml:space="preserve"> getquantplayersontable</w:t>
       </w:r>
     </w:p>
     <w:p>
@@ -1544,476 +2185,24 @@
         <w:rPr>
           <w:lang w:val="en-US"/>
         </w:rPr>
-        <w:t>Params:  ---;</w:t>
-      </w:r>
-    </w:p>
-    <w:p>
-      <w:r>
-        <w:rPr>
-          <w:lang w:val="en-US"/>
-        </w:rPr>
-        <w:t xml:space="preserve">Return: </w:t>
-      </w:r>
-    </w:p>
-    <w:p>
-      <w:pPr>
-        <w:rPr>
-          <w:lang w:val="en-US"/>
-        </w:rPr>
-      </w:pPr>
-      <w:r>
-        <w:t>М</w:t>
-      </w:r>
-      <w:r>
-        <w:t>ассив</w:t>
-      </w:r>
-      <w:r>
-        <w:rPr>
-          <w:lang w:val="en-US"/>
-        </w:rPr>
-        <w:t xml:space="preserve"> </w:t>
-      </w:r>
-      <w:r>
-        <w:t>ассоциотивных</w:t>
-      </w:r>
-      <w:r>
-        <w:rPr>
-          <w:lang w:val="en-US"/>
-        </w:rPr>
-        <w:t xml:space="preserve"> </w:t>
-      </w:r>
-      <w:r>
-        <w:t>массивов</w:t>
-      </w:r>
-      <w:r>
-        <w:rPr>
-          <w:lang w:val="en-US"/>
-        </w:rPr>
-        <w:t>;</w:t>
-      </w:r>
-    </w:p>
-    <w:p>
-      <w:pPr>
-        <w:pBdr>
-          <w:bottom w:val="single" w:sz="6" w:space="1" w:color="auto"/>
-        </w:pBdr>
-        <w:rPr>
-          <w:lang w:val="en-US"/>
-        </w:rPr>
-      </w:pPr>
-      <w:r>
-        <w:rPr>
-          <w:lang w:val="en-US"/>
-        </w:rPr>
-        <w:t>Array</w:t>
-      </w:r>
-      <w:r>
-        <w:rPr>
-          <w:lang w:val="en-US"/>
-        </w:rPr>
-        <w:t>[0]</w:t>
-      </w:r>
-      <w:r>
-        <w:rPr>
-          <w:lang w:val="en-US"/>
-        </w:rPr>
-        <w:t>: {</w:t>
-      </w:r>
-      <w:r>
-        <w:rPr>
-          <w:lang w:val="en-US"/>
-        </w:rPr>
-        <w:t xml:space="preserve"> id: int</w:t>
-      </w:r>
-      <w:r>
-        <w:rPr>
-          <w:lang w:val="en-US"/>
-        </w:rPr>
-        <w:t xml:space="preserve">, name: string, </w:t>
-      </w:r>
-      <w:r>
-        <w:rPr>
-          <w:lang w:val="en-US"/>
-        </w:rPr>
-        <w:t>quantity_players</w:t>
-      </w:r>
-      <w:r>
-        <w:rPr>
-          <w:lang w:val="en-US"/>
-        </w:rPr>
-        <w:t>: int</w:t>
-      </w:r>
-      <w:r>
-        <w:rPr>
-          <w:lang w:val="en-US"/>
-        </w:rPr>
-        <w:t>,</w:t>
-      </w:r>
-      <w:r>
-        <w:rPr>
-          <w:lang w:val="en-US"/>
-        </w:rPr>
-        <w:t xml:space="preserve"> active_players_id: string(</w:t>
-      </w:r>
-      <w:r>
-        <w:t>Ай</w:t>
-      </w:r>
-      <w:r>
-        <w:rPr>
-          <w:lang w:val="en-US"/>
-        </w:rPr>
-        <w:t xml:space="preserve"> </w:t>
-      </w:r>
-      <w:r>
-        <w:t>ди</w:t>
-      </w:r>
-      <w:r>
-        <w:rPr>
-          <w:lang w:val="en-US"/>
-        </w:rPr>
-        <w:t xml:space="preserve"> </w:t>
-      </w:r>
-      <w:r>
-        <w:t>игроков</w:t>
-      </w:r>
-      <w:r>
-        <w:rPr>
-          <w:lang w:val="en-US"/>
-        </w:rPr>
-        <w:t xml:space="preserve"> </w:t>
-      </w:r>
-      <w:r>
-        <w:t>через</w:t>
-      </w:r>
-      <w:r>
-        <w:rPr>
-          <w:lang w:val="en-US"/>
-        </w:rPr>
-        <w:t xml:space="preserve"> </w:t>
-      </w:r>
-      <w:r>
-        <w:t>пробел</w:t>
-      </w:r>
-      <w:r>
-        <w:rPr>
-          <w:lang w:val="en-US"/>
-        </w:rPr>
-        <w:t>)</w:t>
-      </w:r>
-      <w:r>
-        <w:rPr>
-          <w:lang w:val="en-US"/>
-        </w:rPr>
-        <w:t>,</w:t>
-      </w:r>
-      <w:r>
-        <w:rPr>
-          <w:lang w:val="en-US"/>
-        </w:rPr>
-        <w:t xml:space="preserve"> </w:t>
-      </w:r>
-      <w:r>
-        <w:rPr>
-          <w:lang w:val="en-US"/>
-        </w:rPr>
-        <w:t>rates: string, password: string };</w:t>
-      </w:r>
-    </w:p>
-    <w:p>
-      <w:pPr>
-        <w:pBdr>
-          <w:bottom w:val="single" w:sz="6" w:space="1" w:color="auto"/>
-        </w:pBdr>
-        <w:rPr>
-          <w:lang w:val="en-US"/>
-        </w:rPr>
-      </w:pPr>
-    </w:p>
-    <w:p>
-      <w:pPr>
-        <w:rPr>
-          <w:lang w:val="en-US"/>
-        </w:rPr>
-      </w:pPr>
-      <w:r>
-        <w:t xml:space="preserve">Получение стола по </w:t>
-      </w:r>
-      <w:r>
-        <w:rPr>
-          <w:lang w:val="en-US"/>
-        </w:rPr>
-        <w:t>ID</w:t>
-      </w:r>
-    </w:p>
-    <w:p>
-      <w:pPr>
-        <w:rPr>
-          <w:lang w:val="en-US"/>
-        </w:rPr>
-      </w:pPr>
-      <w:r>
-        <w:rPr>
-          <w:lang w:val="en-US"/>
-        </w:rPr>
-        <w:lastRenderedPageBreak/>
-        <w:t xml:space="preserve">Method : </w:t>
-      </w:r>
-      <w:r>
-        <w:rPr>
-          <w:lang w:val="en-US"/>
-        </w:rPr>
-        <w:t>gettablebyid</w:t>
-      </w:r>
-    </w:p>
-    <w:p>
-      <w:pPr>
-        <w:rPr>
-          <w:lang w:val="en-US"/>
-        </w:rPr>
-      </w:pPr>
-      <w:r>
-        <w:rPr>
-          <w:lang w:val="en-US"/>
-        </w:rPr>
-        <w:t>API: http://localhost/api/index.php?method=</w:t>
-      </w:r>
-      <w:r>
-        <w:rPr>
-          <w:lang w:val="en-US"/>
-        </w:rPr>
-        <w:t>gettablebyid</w:t>
-      </w:r>
-    </w:p>
-    <w:p>
-      <w:pPr>
-        <w:rPr>
-          <w:lang w:val="en-US"/>
-        </w:rPr>
-      </w:pPr>
-      <w:r>
-        <w:rPr>
-          <w:lang w:val="en-US"/>
-        </w:rPr>
-        <w:t>Type: get</w:t>
-      </w:r>
-    </w:p>
-    <w:p>
-      <w:pPr>
-        <w:rPr>
-          <w:lang w:val="en-US"/>
-        </w:rPr>
-      </w:pPr>
-      <w:r>
-        <w:rPr>
-          <w:lang w:val="en-US"/>
-        </w:rPr>
         <w:t>Params(obilitory): id</w:t>
       </w:r>
-    </w:p>
-    <w:p>
-      <w:pPr>
-        <w:rPr>
-          <w:lang w:val="en-US"/>
-        </w:rPr>
-      </w:pPr>
-      <w:r>
-        <w:rPr>
-          <w:lang w:val="en-US"/>
-        </w:rPr>
-        <w:t>Return:</w:t>
-      </w:r>
-      <w:r>
-        <w:rPr>
-          <w:lang w:val="en-US"/>
-        </w:rPr>
-        <w:t xml:space="preserve">  </w:t>
-      </w:r>
-      <w:r>
-        <w:t>Ассоциотивный</w:t>
-      </w:r>
-      <w:r>
-        <w:rPr>
-          <w:lang w:val="en-US"/>
-        </w:rPr>
-        <w:t xml:space="preserve"> </w:t>
-      </w:r>
-      <w:r>
-        <w:t>массив</w:t>
-      </w:r>
-      <w:r>
-        <w:rPr>
-          <w:lang w:val="en-US"/>
-        </w:rPr>
-        <w:t>:</w:t>
-      </w:r>
-      <w:r>
-        <w:rPr>
-          <w:lang w:val="en-US"/>
-        </w:rPr>
-        <w:t xml:space="preserve"> </w:t>
-      </w:r>
-      <w:r>
-        <w:rPr>
-          <w:lang w:val="en-US"/>
-        </w:rPr>
-        <w:t xml:space="preserve">{ id: int, name: string, </w:t>
-      </w:r>
-      <w:r>
-        <w:rPr>
-          <w:lang w:val="en-US"/>
-        </w:rPr>
-        <w:t>quantity_players</w:t>
-      </w:r>
-      <w:r>
-        <w:rPr>
-          <w:lang w:val="en-US"/>
-        </w:rPr>
-        <w:t>: int, active_players_id: string(</w:t>
-      </w:r>
-      <w:r>
-        <w:t>Ай</w:t>
-      </w:r>
-      <w:r>
-        <w:rPr>
-          <w:lang w:val="en-US"/>
-        </w:rPr>
-        <w:t xml:space="preserve"> </w:t>
-      </w:r>
-      <w:r>
-        <w:t>ди</w:t>
-      </w:r>
-      <w:r>
-        <w:rPr>
-          <w:lang w:val="en-US"/>
-        </w:rPr>
-        <w:t xml:space="preserve"> </w:t>
-      </w:r>
-      <w:r>
-        <w:t>игроков</w:t>
-      </w:r>
-      <w:r>
-        <w:rPr>
-          <w:lang w:val="en-US"/>
-        </w:rPr>
-        <w:t xml:space="preserve"> </w:t>
-      </w:r>
-      <w:r>
-        <w:t>через</w:t>
-      </w:r>
-      <w:r>
-        <w:rPr>
-          <w:lang w:val="en-US"/>
-        </w:rPr>
-        <w:t xml:space="preserve"> </w:t>
-      </w:r>
-      <w:r>
-        <w:t>пробел</w:t>
-      </w:r>
-      <w:r>
-        <w:rPr>
-          <w:lang w:val="en-US"/>
-        </w:rPr>
-        <w:t>)</w:t>
-      </w:r>
-      <w:r>
-        <w:rPr>
-          <w:lang w:val="en-US"/>
-        </w:rPr>
-        <w:t>, rates: string, password: string };</w:t>
-      </w:r>
-    </w:p>
-    <w:p>
-      <w:pPr>
-        <w:pBdr>
-          <w:bottom w:val="single" w:sz="6" w:space="1" w:color="auto"/>
-        </w:pBdr>
-        <w:rPr>
-          <w:lang w:val="en-US"/>
-        </w:rPr>
-      </w:pPr>
-    </w:p>
-    <w:p>
-      <w:r>
-        <w:t>Получение количества активных игроков за столом</w:t>
-      </w:r>
-    </w:p>
-    <w:p>
-      <w:pPr>
-        <w:rPr>
-          <w:lang w:val="en-US"/>
-        </w:rPr>
-      </w:pPr>
-      <w:r>
-        <w:rPr>
-          <w:lang w:val="en-US"/>
-        </w:rPr>
-        <w:t xml:space="preserve">Method: </w:t>
-      </w:r>
-      <w:r>
-        <w:rPr>
-          <w:lang w:val="en-US"/>
-        </w:rPr>
-        <w:t>getquantplayersontable</w:t>
-      </w:r>
-    </w:p>
-    <w:p>
-      <w:pPr>
-        <w:rPr>
-          <w:lang w:val="en-US"/>
-        </w:rPr>
-      </w:pPr>
-      <w:r>
-        <w:rPr>
-          <w:lang w:val="en-US"/>
-        </w:rPr>
-        <w:t xml:space="preserve">API: </w:t>
-      </w:r>
-      <w:r>
-        <w:rPr>
-          <w:lang w:val="en-US"/>
-        </w:rPr>
-        <w:t>API: http://localhost/api/index.php?method=</w:t>
-      </w:r>
-      <w:r>
-        <w:rPr>
-          <w:lang w:val="en-US"/>
-        </w:rPr>
-        <w:t xml:space="preserve"> </w:t>
-      </w:r>
-      <w:r>
-        <w:rPr>
-          <w:lang w:val="en-US"/>
-        </w:rPr>
-        <w:t>getquantplayersontable</w:t>
-      </w:r>
-    </w:p>
-    <w:p>
-      <w:pPr>
-        <w:rPr>
-          <w:lang w:val="en-US"/>
-        </w:rPr>
-      </w:pPr>
-      <w:r>
-        <w:rPr>
-          <w:lang w:val="en-US"/>
-        </w:rPr>
-        <w:t>Type: get</w:t>
-      </w:r>
-    </w:p>
-    <w:p>
-      <w:pPr>
-        <w:rPr>
-          <w:lang w:val="en-US"/>
-        </w:rPr>
-      </w:pPr>
-      <w:r>
-        <w:rPr>
-          <w:lang w:val="en-US"/>
-        </w:rPr>
-        <w:t>Params(obilitory): id</w:t>
-      </w:r>
-    </w:p>
-    <w:p>
+      <w:r>
+        <w:rPr>
+          <w:lang w:val="en-US"/>
+        </w:rPr>
+        <w:t xml:space="preserve"> </w:t>
+      </w:r>
+      <w:r>
+        <w:t>стола</w:t>
+      </w:r>
+    </w:p>
+    <w:p>
+      <w:pPr>
+        <w:pBdr>
+          <w:bottom w:val="single" w:sz="6" w:space="1" w:color="auto"/>
+        </w:pBdr>
+      </w:pPr>
       <w:r>
         <w:rPr>
           <w:lang w:val="en-US"/>
@@ -2035,11 +2224,258 @@
       <w:r>
         <w:t>Количество активных игроков за столом)</w:t>
       </w:r>
+    </w:p>
+    <w:p>
+      <w:pPr>
+        <w:pBdr>
+          <w:bottom w:val="single" w:sz="6" w:space="1" w:color="auto"/>
+        </w:pBdr>
+      </w:pPr>
+    </w:p>
+    <w:p>
+      <w:pPr>
+        <w:rPr>
+          <w:lang w:val="en-US"/>
+        </w:rPr>
+      </w:pPr>
     </w:p>
     <w:p/>
     <w:p/>
-    <w:p/>
-    <w:p/>
+    <w:p>
+      <w:r>
+        <w:lastRenderedPageBreak/>
+        <w:t xml:space="preserve">Получение статистики по </w:t>
+      </w:r>
+      <w:r>
+        <w:rPr>
+          <w:lang w:val="en-US"/>
+        </w:rPr>
+        <w:t>ID</w:t>
+      </w:r>
+      <w:r>
+        <w:t xml:space="preserve"> </w:t>
+      </w:r>
+      <w:r>
+        <w:t>игрока</w:t>
+      </w:r>
+    </w:p>
+    <w:p>
+      <w:pPr>
+        <w:rPr>
+          <w:lang w:val="en-US"/>
+        </w:rPr>
+      </w:pPr>
+      <w:r>
+        <w:rPr>
+          <w:lang w:val="en-US"/>
+        </w:rPr>
+        <w:t xml:space="preserve">Method: </w:t>
+      </w:r>
+      <w:r>
+        <w:rPr>
+          <w:lang w:val="en-US"/>
+        </w:rPr>
+        <w:t>getstatsbyid</w:t>
+      </w:r>
+      <w:bookmarkStart w:id="0" w:name="_GoBack"/>
+      <w:bookmarkEnd w:id="0"/>
+    </w:p>
+    <w:p>
+      <w:pPr>
+        <w:rPr>
+          <w:lang w:val="en-US"/>
+        </w:rPr>
+      </w:pPr>
+      <w:r>
+        <w:rPr>
+          <w:lang w:val="en-US"/>
+        </w:rPr>
+        <w:t xml:space="preserve">API: </w:t>
+      </w:r>
+      <w:hyperlink r:id="rId10" w:history="1">
+        <w:r>
+          <w:rPr>
+            <w:rStyle w:val="a3"/>
+            <w:lang w:val="en-US"/>
+          </w:rPr>
+          <w:t>http://localhost/api/index.php?method=getstatsbyid</w:t>
+        </w:r>
+      </w:hyperlink>
+    </w:p>
+    <w:p>
+      <w:pPr>
+        <w:rPr>
+          <w:lang w:val="en-US"/>
+        </w:rPr>
+      </w:pPr>
+      <w:r>
+        <w:rPr>
+          <w:lang w:val="en-US"/>
+        </w:rPr>
+        <w:t>Type: get</w:t>
+      </w:r>
+    </w:p>
+    <w:p>
+      <w:r>
+        <w:rPr>
+          <w:lang w:val="en-US"/>
+        </w:rPr>
+        <w:t>Params(obilitory): id</w:t>
+      </w:r>
+      <w:r>
+        <w:rPr>
+          <w:lang w:val="en-US"/>
+        </w:rPr>
+        <w:t xml:space="preserve"> </w:t>
+      </w:r>
+      <w:r>
+        <w:t>игрока</w:t>
+      </w:r>
+    </w:p>
+    <w:p>
+      <w:pPr>
+        <w:rPr>
+          <w:lang w:val="en-US"/>
+        </w:rPr>
+      </w:pPr>
+      <w:r>
+        <w:rPr>
+          <w:lang w:val="en-US"/>
+        </w:rPr>
+        <w:t>Return:</w:t>
+      </w:r>
+    </w:p>
+    <w:p>
+      <w:pPr>
+        <w:rPr>
+          <w:color w:val="000000"/>
+          <w:sz w:val="24"/>
+          <w:szCs w:val="24"/>
+          <w:lang w:val="en-US"/>
+        </w:rPr>
+      </w:pPr>
+      <w:r>
+        <w:rPr>
+          <w:sz w:val="24"/>
+          <w:szCs w:val="24"/>
+          <w:lang w:val="en-US"/>
+        </w:rPr>
+        <w:t xml:space="preserve"> </w:t>
+      </w:r>
+      <w:r>
+        <w:rPr>
+          <w:color w:val="000000"/>
+          <w:sz w:val="24"/>
+          <w:szCs w:val="24"/>
+          <w:lang w:val="en-US"/>
+        </w:rPr>
+        <w:t>{ “user_id”: int</w:t>
+      </w:r>
+      <w:r>
+        <w:rPr>
+          <w:color w:val="000000"/>
+          <w:sz w:val="24"/>
+          <w:szCs w:val="24"/>
+          <w:lang w:val="en-US"/>
+        </w:rPr>
+        <w:t>,</w:t>
+      </w:r>
+      <w:r>
+        <w:rPr>
+          <w:color w:val="000000"/>
+          <w:sz w:val="24"/>
+          <w:szCs w:val="24"/>
+          <w:lang w:val="en-US"/>
+        </w:rPr>
+        <w:t xml:space="preserve"> "win":int,"loss": int</w:t>
+      </w:r>
+      <w:r>
+        <w:rPr>
+          <w:color w:val="000000"/>
+          <w:sz w:val="24"/>
+          <w:szCs w:val="24"/>
+          <w:lang w:val="en-US"/>
+        </w:rPr>
+        <w:t>,</w:t>
+      </w:r>
+      <w:r>
+        <w:rPr>
+          <w:color w:val="000000"/>
+          <w:sz w:val="24"/>
+          <w:szCs w:val="24"/>
+          <w:lang w:val="en-US"/>
+        </w:rPr>
+        <w:t xml:space="preserve"> "biggest_win":int</w:t>
+      </w:r>
+      <w:r>
+        <w:rPr>
+          <w:color w:val="000000"/>
+          <w:sz w:val="24"/>
+          <w:szCs w:val="24"/>
+          <w:lang w:val="en-US"/>
+        </w:rPr>
+        <w:t>,</w:t>
+      </w:r>
+      <w:r>
+        <w:rPr>
+          <w:color w:val="000000"/>
+          <w:sz w:val="24"/>
+          <w:szCs w:val="24"/>
+          <w:lang w:val="en-US"/>
+        </w:rPr>
+        <w:t xml:space="preserve"> "biggest_loss":int</w:t>
+      </w:r>
+      <w:r>
+        <w:rPr>
+          <w:color w:val="000000"/>
+          <w:sz w:val="24"/>
+          <w:szCs w:val="24"/>
+          <w:lang w:val="en-US"/>
+        </w:rPr>
+        <w:t>,</w:t>
+      </w:r>
+      <w:r>
+        <w:rPr>
+          <w:color w:val="000000"/>
+          <w:sz w:val="24"/>
+          <w:szCs w:val="24"/>
+          <w:lang w:val="en-US"/>
+        </w:rPr>
+        <w:t xml:space="preserve"> "date_registration": YYYY-MM-DD</w:t>
+      </w:r>
+      <w:r>
+        <w:rPr>
+          <w:color w:val="000000"/>
+          <w:sz w:val="24"/>
+          <w:szCs w:val="24"/>
+          <w:lang w:val="en-US"/>
+        </w:rPr>
+        <w:t xml:space="preserve"> </w:t>
+      </w:r>
+      <w:r>
+        <w:rPr>
+          <w:color w:val="000000"/>
+          <w:sz w:val="24"/>
+          <w:szCs w:val="24"/>
+          <w:lang w:val="en-US"/>
+        </w:rPr>
+        <w:t>}</w:t>
+      </w:r>
+    </w:p>
+    <w:p>
+      <w:pPr>
+        <w:rPr>
+          <w:lang w:val="en-US"/>
+        </w:rPr>
+      </w:pPr>
+    </w:p>
+    <w:p>
+      <w:pPr>
+        <w:rPr>
+          <w:lang w:val="en-US"/>
+        </w:rPr>
+      </w:pPr>
+    </w:p>
     <w:sectPr>
       <w:pgSz w:w="11906" w:h="16838"/>
       <w:pgMar w:top="1134" w:right="850" w:bottom="1134" w:left="1701" w:header="708" w:footer="708" w:gutter="0"/>

</xml_diff>

<commit_message>
upd db, docs, some func
</commit_message>
<xml_diff>
--- a/Documentation.docx
+++ b/Documentation.docx
@@ -260,6 +260,9 @@
           <w:top w:val="single" w:sz="6" w:space="1" w:color="auto"/>
           <w:bottom w:val="single" w:sz="6" w:space="1" w:color="auto"/>
         </w:pBdr>
+        <w:rPr>
+          <w:lang w:val="en-US"/>
+        </w:rPr>
       </w:pPr>
       <w:r>
         <w:rPr>
@@ -268,6 +271,9 @@
         <w:t>Method</w:t>
       </w:r>
       <w:r>
+        <w:rPr>
+          <w:lang w:val="en-US"/>
+        </w:rPr>
         <w:t xml:space="preserve"> : </w:t>
       </w:r>
       <w:r>
@@ -666,8 +672,6 @@
       <w:r>
         <w:t>*без пароля*)</w:t>
       </w:r>
-      <w:bookmarkStart w:id="0" w:name="_GoBack"/>
-      <w:bookmarkEnd w:id="0"/>
     </w:p>
     <w:p>
       <w:pPr>
@@ -1250,6 +1254,11 @@
       </w:r>
     </w:p>
     <w:p>
+      <w:pPr>
+        <w:pBdr>
+          <w:bottom w:val="single" w:sz="6" w:space="1" w:color="auto"/>
+        </w:pBdr>
+      </w:pPr>
       <w:r>
         <w:rPr>
           <w:lang w:val="en-US"/>
@@ -1264,6 +1273,108 @@
           <w:lang w:val="en-US"/>
         </w:rPr>
         <w:t>true</w:t>
+      </w:r>
+      <w:r>
+        <w:t>;</w:t>
+      </w:r>
+    </w:p>
+    <w:p>
+      <w:r>
+        <w:t>Запуск игры(со стола)</w:t>
+      </w:r>
+    </w:p>
+    <w:p>
+      <w:pPr>
+        <w:rPr>
+          <w:lang w:val="en-US"/>
+        </w:rPr>
+      </w:pPr>
+      <w:r>
+        <w:rPr>
+          <w:lang w:val="en-US"/>
+        </w:rPr>
+        <w:t>Method: startgame</w:t>
+      </w:r>
+    </w:p>
+    <w:p>
+      <w:pPr>
+        <w:rPr>
+          <w:rStyle w:val="a3"/>
+          <w:lang w:val="en-US"/>
+        </w:rPr>
+      </w:pPr>
+      <w:r>
+        <w:rPr>
+          <w:lang w:val="en-US"/>
+        </w:rPr>
+        <w:t xml:space="preserve">API: </w:t>
+      </w:r>
+      <w:hyperlink r:id="rId10" w:history="1">
+        <w:r>
+          <w:rPr>
+            <w:rStyle w:val="a3"/>
+            <w:lang w:val="en-US"/>
+          </w:rPr>
+          <w:t>http://localhost/api/index.php</w:t>
+        </w:r>
+      </w:hyperlink>
+    </w:p>
+    <w:p>
+      <w:pPr>
+        <w:rPr>
+          <w:rStyle w:val="a3"/>
+          <w:color w:val="auto"/>
+          <w:u w:val="none"/>
+          <w:lang w:val="en-US"/>
+        </w:rPr>
+      </w:pPr>
+      <w:r>
+        <w:rPr>
+          <w:rStyle w:val="a3"/>
+          <w:color w:val="auto"/>
+          <w:u w:val="none"/>
+          <w:lang w:val="en-US"/>
+        </w:rPr>
+        <w:t>Type: post</w:t>
+      </w:r>
+    </w:p>
+    <w:p>
+      <w:pPr>
+        <w:rPr>
+          <w:rStyle w:val="a3"/>
+          <w:color w:val="auto"/>
+          <w:u w:val="none"/>
+          <w:lang w:val="en-US"/>
+        </w:rPr>
+      </w:pPr>
+      <w:r>
+        <w:rPr>
+          <w:rStyle w:val="a3"/>
+          <w:color w:val="auto"/>
+          <w:u w:val="none"/>
+          <w:lang w:val="en-US"/>
+        </w:rPr>
+        <w:t>Params(obilitory): (int)idtable</w:t>
+      </w:r>
+    </w:p>
+    <w:p>
+      <w:r>
+        <w:rPr>
+          <w:lang w:val="en-US"/>
+        </w:rPr>
+        <w:t>Return</w:t>
+      </w:r>
+      <w:r>
+        <w:t xml:space="preserve">: </w:t>
+      </w:r>
+      <w:r>
+        <w:rPr>
+          <w:lang w:val="en-US"/>
+        </w:rPr>
+        <w:t>id</w:t>
+      </w:r>
+      <w:r>
+        <w:t xml:space="preserve"> игры, которую мы создали</w:t>
       </w:r>
       <w:r>
         <w:t>;</w:t>
@@ -1278,7 +1389,6 @@
     <w:p/>
     <w:p/>
     <w:p/>
-    <w:p/>
     <w:p>
       <w:r>
         <w:rPr>
@@ -1413,6 +1523,7 @@
         <w:rPr>
           <w:lang w:val="en-US"/>
         </w:rPr>
+        <w:lastRenderedPageBreak/>
         <w:t>{id: int, login: string, password: string(hash), token(</w:t>
       </w:r>
       <w:r>
@@ -1588,7 +1699,6 @@
         <w:rPr>
           <w:lang w:val="en-US"/>
         </w:rPr>
-        <w:lastRenderedPageBreak/>
         <w:t>Type: get</w:t>
       </w:r>
     </w:p>
@@ -2236,6 +2346,7 @@
         <w:rPr>
           <w:lang w:val="en-US"/>
         </w:rPr>
+        <w:lastRenderedPageBreak/>
         <w:t>API: API: http://localhost/api/index.php?method=</w:t>
       </w:r>
       <w:r>
@@ -2364,7 +2475,7 @@
         </w:rPr>
         <w:t xml:space="preserve">API: </w:t>
       </w:r>
-      <w:hyperlink r:id="rId10" w:history="1">
+      <w:hyperlink r:id="rId11" w:history="1">
         <w:r>
           <w:rPr>
             <w:rStyle w:val="a3"/>
@@ -2529,6 +2640,1126 @@
         </w:rPr>
         <w:t xml:space="preserve"> </w:t>
       </w:r>
+      <w:r>
+        <w:rPr>
+          <w:color w:val="000000"/>
+          <w:sz w:val="24"/>
+          <w:szCs w:val="24"/>
+          <w:lang w:val="en-US"/>
+        </w:rPr>
+        <w:t>}</w:t>
+      </w:r>
+    </w:p>
+    <w:p>
+      <w:pPr>
+        <w:pBdr>
+          <w:bottom w:val="single" w:sz="6" w:space="1" w:color="auto"/>
+        </w:pBdr>
+        <w:rPr>
+          <w:color w:val="000000"/>
+          <w:sz w:val="24"/>
+          <w:szCs w:val="24"/>
+          <w:lang w:val="en-US"/>
+        </w:rPr>
+      </w:pPr>
+    </w:p>
+    <w:p>
+      <w:pPr>
+        <w:rPr>
+          <w:color w:val="000000"/>
+          <w:sz w:val="24"/>
+          <w:szCs w:val="24"/>
+        </w:rPr>
+      </w:pPr>
+      <w:r>
+        <w:rPr>
+          <w:color w:val="000000"/>
+          <w:sz w:val="24"/>
+          <w:szCs w:val="24"/>
+        </w:rPr>
+        <w:t xml:space="preserve">Получение игры по </w:t>
+      </w:r>
+      <w:r>
+        <w:rPr>
+          <w:color w:val="000000"/>
+          <w:sz w:val="24"/>
+          <w:szCs w:val="24"/>
+          <w:lang w:val="en-US"/>
+        </w:rPr>
+        <w:t>id</w:t>
+      </w:r>
+      <w:r>
+        <w:rPr>
+          <w:color w:val="000000"/>
+          <w:sz w:val="24"/>
+          <w:szCs w:val="24"/>
+        </w:rPr>
+        <w:t xml:space="preserve"> </w:t>
+      </w:r>
+      <w:r>
+        <w:rPr>
+          <w:color w:val="000000"/>
+          <w:sz w:val="24"/>
+          <w:szCs w:val="24"/>
+        </w:rPr>
+        <w:t>игры</w:t>
+      </w:r>
+      <w:r>
+        <w:rPr>
+          <w:color w:val="000000"/>
+          <w:sz w:val="24"/>
+          <w:szCs w:val="24"/>
+        </w:rPr>
+        <w:t>(</w:t>
+      </w:r>
+      <w:r>
+        <w:rPr>
+          <w:color w:val="000000"/>
+          <w:sz w:val="24"/>
+          <w:szCs w:val="24"/>
+        </w:rPr>
+        <w:t>Возможно, мы уберем некоторые вещи, которые будут прилетать на фронт. Например, закрытые карты)</w:t>
+      </w:r>
+      <w:bookmarkStart w:id="0" w:name="_GoBack"/>
+      <w:bookmarkEnd w:id="0"/>
+    </w:p>
+    <w:p>
+      <w:pPr>
+        <w:rPr>
+          <w:color w:val="000000"/>
+          <w:sz w:val="24"/>
+          <w:szCs w:val="24"/>
+        </w:rPr>
+      </w:pPr>
+      <w:r>
+        <w:rPr>
+          <w:color w:val="000000"/>
+          <w:sz w:val="24"/>
+          <w:szCs w:val="24"/>
+          <w:lang w:val="en-US"/>
+        </w:rPr>
+        <w:t>Method</w:t>
+      </w:r>
+      <w:r>
+        <w:rPr>
+          <w:color w:val="000000"/>
+          <w:sz w:val="24"/>
+          <w:szCs w:val="24"/>
+        </w:rPr>
+        <w:t>:</w:t>
+      </w:r>
+      <w:r>
+        <w:t xml:space="preserve"> </w:t>
+      </w:r>
+      <w:r>
+        <w:rPr>
+          <w:color w:val="000000"/>
+          <w:sz w:val="24"/>
+          <w:szCs w:val="24"/>
+          <w:lang w:val="en-US"/>
+        </w:rPr>
+        <w:t>getgame</w:t>
+      </w:r>
+    </w:p>
+    <w:p>
+      <w:pPr>
+        <w:rPr>
+          <w:color w:val="000000"/>
+          <w:sz w:val="24"/>
+          <w:szCs w:val="24"/>
+          <w:lang w:val="en-US"/>
+        </w:rPr>
+      </w:pPr>
+      <w:r>
+        <w:rPr>
+          <w:color w:val="000000"/>
+          <w:sz w:val="24"/>
+          <w:szCs w:val="24"/>
+          <w:lang w:val="en-US"/>
+        </w:rPr>
+        <w:t>API</w:t>
+      </w:r>
+      <w:r>
+        <w:rPr>
+          <w:color w:val="000000"/>
+          <w:sz w:val="24"/>
+          <w:szCs w:val="24"/>
+        </w:rPr>
+        <w:t xml:space="preserve">: </w:t>
+      </w:r>
+      <w:hyperlink r:id="rId12" w:history="1">
+        <w:r>
+          <w:rPr>
+            <w:rStyle w:val="a3"/>
+            <w:sz w:val="24"/>
+            <w:szCs w:val="24"/>
+            <w:lang w:val="en-US"/>
+          </w:rPr>
+          <w:t>http://localhost/api/index.php?method=getgame</w:t>
+        </w:r>
+      </w:hyperlink>
+    </w:p>
+    <w:p>
+      <w:pPr>
+        <w:rPr>
+          <w:color w:val="000000"/>
+          <w:sz w:val="24"/>
+          <w:szCs w:val="24"/>
+          <w:lang w:val="en-US"/>
+        </w:rPr>
+      </w:pPr>
+      <w:r>
+        <w:rPr>
+          <w:color w:val="000000"/>
+          <w:sz w:val="24"/>
+          <w:szCs w:val="24"/>
+          <w:lang w:val="en-US"/>
+        </w:rPr>
+        <w:t>Type: get</w:t>
+      </w:r>
+    </w:p>
+    <w:p>
+      <w:pPr>
+        <w:rPr>
+          <w:color w:val="000000"/>
+          <w:sz w:val="24"/>
+          <w:szCs w:val="24"/>
+          <w:lang w:val="en-US"/>
+        </w:rPr>
+      </w:pPr>
+      <w:r>
+        <w:rPr>
+          <w:color w:val="000000"/>
+          <w:sz w:val="24"/>
+          <w:szCs w:val="24"/>
+          <w:lang w:val="en-US"/>
+        </w:rPr>
+        <w:t xml:space="preserve">Params(obilitory): id </w:t>
+      </w:r>
+      <w:r>
+        <w:rPr>
+          <w:color w:val="000000"/>
+          <w:sz w:val="24"/>
+          <w:szCs w:val="24"/>
+        </w:rPr>
+        <w:t>игры</w:t>
+      </w:r>
+      <w:r>
+        <w:rPr>
+          <w:color w:val="000000"/>
+          <w:sz w:val="24"/>
+          <w:szCs w:val="24"/>
+          <w:lang w:val="en-US"/>
+        </w:rPr>
+        <w:t>;</w:t>
+      </w:r>
+    </w:p>
+    <w:p>
+      <w:pPr>
+        <w:rPr>
+          <w:color w:val="000000"/>
+          <w:sz w:val="24"/>
+          <w:szCs w:val="24"/>
+          <w:lang w:val="en-US"/>
+        </w:rPr>
+      </w:pPr>
+      <w:r>
+        <w:rPr>
+          <w:color w:val="000000"/>
+          <w:sz w:val="24"/>
+          <w:szCs w:val="24"/>
+          <w:lang w:val="en-US"/>
+        </w:rPr>
+        <w:t>Return:</w:t>
+      </w:r>
+    </w:p>
+    <w:p>
+      <w:pPr>
+        <w:rPr>
+          <w:color w:val="000000"/>
+          <w:sz w:val="24"/>
+          <w:szCs w:val="24"/>
+        </w:rPr>
+      </w:pPr>
+      <w:r>
+        <w:rPr>
+          <w:color w:val="000000"/>
+          <w:sz w:val="24"/>
+          <w:szCs w:val="24"/>
+        </w:rPr>
+        <w:t>{</w:t>
+      </w:r>
+      <w:r>
+        <w:rPr>
+          <w:color w:val="000000"/>
+          <w:sz w:val="24"/>
+          <w:szCs w:val="24"/>
+          <w:lang w:val="en-US"/>
+        </w:rPr>
+        <w:t>active</w:t>
+      </w:r>
+      <w:r>
+        <w:rPr>
+          <w:color w:val="000000"/>
+          <w:sz w:val="24"/>
+          <w:szCs w:val="24"/>
+        </w:rPr>
+        <w:t>: (</w:t>
+      </w:r>
+      <w:r>
+        <w:rPr>
+          <w:color w:val="000000"/>
+          <w:sz w:val="24"/>
+          <w:szCs w:val="24"/>
+          <w:lang w:val="en-US"/>
+        </w:rPr>
+        <w:t>int</w:t>
+      </w:r>
+      <w:r>
+        <w:rPr>
+          <w:color w:val="000000"/>
+          <w:sz w:val="24"/>
+          <w:szCs w:val="24"/>
+        </w:rPr>
+        <w:t xml:space="preserve">). </w:t>
+      </w:r>
+      <w:r>
+        <w:rPr>
+          <w:color w:val="000000"/>
+          <w:sz w:val="24"/>
+          <w:szCs w:val="24"/>
+        </w:rPr>
+        <w:t>Айди игрока, чей сейчас ход</w:t>
+      </w:r>
+    </w:p>
+    <w:p>
+      <w:pPr>
+        <w:rPr>
+          <w:color w:val="000000"/>
+          <w:sz w:val="24"/>
+          <w:szCs w:val="24"/>
+        </w:rPr>
+      </w:pPr>
+      <w:r>
+        <w:rPr>
+          <w:color w:val="000000"/>
+          <w:sz w:val="24"/>
+          <w:szCs w:val="24"/>
+          <w:lang w:val="en-US"/>
+        </w:rPr>
+        <w:t>all</w:t>
+      </w:r>
+      <w:r>
+        <w:rPr>
+          <w:color w:val="000000"/>
+          <w:sz w:val="24"/>
+          <w:szCs w:val="24"/>
+        </w:rPr>
+        <w:t>_</w:t>
+      </w:r>
+      <w:r>
+        <w:rPr>
+          <w:color w:val="000000"/>
+          <w:sz w:val="24"/>
+          <w:szCs w:val="24"/>
+          <w:lang w:val="en-US"/>
+        </w:rPr>
+        <w:t>rates</w:t>
+      </w:r>
+      <w:r>
+        <w:rPr>
+          <w:color w:val="000000"/>
+          <w:sz w:val="24"/>
+          <w:szCs w:val="24"/>
+        </w:rPr>
+        <w:t>: (</w:t>
+      </w:r>
+      <w:r>
+        <w:rPr>
+          <w:color w:val="000000"/>
+          <w:sz w:val="24"/>
+          <w:szCs w:val="24"/>
+          <w:lang w:val="en-US"/>
+        </w:rPr>
+        <w:t>int</w:t>
+      </w:r>
+      <w:r>
+        <w:rPr>
+          <w:color w:val="000000"/>
+          <w:sz w:val="24"/>
+          <w:szCs w:val="24"/>
+        </w:rPr>
+        <w:t>).</w:t>
+      </w:r>
+      <w:r>
+        <w:rPr>
+          <w:color w:val="000000"/>
+          <w:sz w:val="24"/>
+          <w:szCs w:val="24"/>
+        </w:rPr>
+        <w:t xml:space="preserve"> Все ставки за столом</w:t>
+      </w:r>
+    </w:p>
+    <w:p>
+      <w:pPr>
+        <w:rPr>
+          <w:color w:val="000000"/>
+          <w:sz w:val="24"/>
+          <w:szCs w:val="24"/>
+          <w:lang w:val="en-US"/>
+        </w:rPr>
+      </w:pPr>
+      <w:r>
+        <w:rPr>
+          <w:color w:val="000000"/>
+          <w:sz w:val="24"/>
+          <w:szCs w:val="24"/>
+          <w:lang w:val="en-US"/>
+        </w:rPr>
+        <w:t>board_cards: [""]</w:t>
+      </w:r>
+      <w:r>
+        <w:rPr>
+          <w:color w:val="000000"/>
+          <w:sz w:val="24"/>
+          <w:szCs w:val="24"/>
+          <w:lang w:val="en-US"/>
+        </w:rPr>
+        <w:t xml:space="preserve">. </w:t>
+      </w:r>
+      <w:r>
+        <w:rPr>
+          <w:color w:val="000000"/>
+          <w:sz w:val="24"/>
+          <w:szCs w:val="24"/>
+        </w:rPr>
+        <w:t>Карты</w:t>
+      </w:r>
+      <w:r>
+        <w:rPr>
+          <w:color w:val="000000"/>
+          <w:sz w:val="24"/>
+          <w:szCs w:val="24"/>
+          <w:lang w:val="en-US"/>
+        </w:rPr>
+        <w:t xml:space="preserve"> </w:t>
+      </w:r>
+      <w:r>
+        <w:rPr>
+          <w:color w:val="000000"/>
+          <w:sz w:val="24"/>
+          <w:szCs w:val="24"/>
+        </w:rPr>
+        <w:t>на</w:t>
+      </w:r>
+      <w:r>
+        <w:rPr>
+          <w:color w:val="000000"/>
+          <w:sz w:val="24"/>
+          <w:szCs w:val="24"/>
+          <w:lang w:val="en-US"/>
+        </w:rPr>
+        <w:t xml:space="preserve"> </w:t>
+      </w:r>
+      <w:r>
+        <w:rPr>
+          <w:color w:val="000000"/>
+          <w:sz w:val="24"/>
+          <w:szCs w:val="24"/>
+        </w:rPr>
+        <w:t>столе</w:t>
+      </w:r>
+    </w:p>
+    <w:p>
+      <w:pPr>
+        <w:rPr>
+          <w:color w:val="000000"/>
+          <w:sz w:val="24"/>
+          <w:szCs w:val="24"/>
+          <w:lang w:val="en-US"/>
+        </w:rPr>
+      </w:pPr>
+      <w:r>
+        <w:rPr>
+          <w:color w:val="000000"/>
+          <w:sz w:val="24"/>
+          <w:szCs w:val="24"/>
+          <w:lang w:val="en-US"/>
+        </w:rPr>
+        <w:t xml:space="preserve">circle: (int). </w:t>
+      </w:r>
+      <w:r>
+        <w:rPr>
+          <w:color w:val="000000"/>
+          <w:sz w:val="24"/>
+          <w:szCs w:val="24"/>
+        </w:rPr>
+        <w:t>Номер</w:t>
+      </w:r>
+      <w:r>
+        <w:rPr>
+          <w:color w:val="000000"/>
+          <w:sz w:val="24"/>
+          <w:szCs w:val="24"/>
+          <w:lang w:val="en-US"/>
+        </w:rPr>
+        <w:t xml:space="preserve"> </w:t>
+      </w:r>
+      <w:r>
+        <w:rPr>
+          <w:color w:val="000000"/>
+          <w:sz w:val="24"/>
+          <w:szCs w:val="24"/>
+        </w:rPr>
+        <w:t>круга</w:t>
+      </w:r>
+    </w:p>
+    <w:p>
+      <w:pPr>
+        <w:rPr>
+          <w:color w:val="000000"/>
+          <w:sz w:val="24"/>
+          <w:szCs w:val="24"/>
+        </w:rPr>
+      </w:pPr>
+      <w:r>
+        <w:rPr>
+          <w:color w:val="000000"/>
+          <w:sz w:val="24"/>
+          <w:szCs w:val="24"/>
+          <w:lang w:val="en-US"/>
+        </w:rPr>
+        <w:t>close</w:t>
+      </w:r>
+      <w:r>
+        <w:rPr>
+          <w:color w:val="000000"/>
+          <w:sz w:val="24"/>
+          <w:szCs w:val="24"/>
+        </w:rPr>
+        <w:t>_</w:t>
+      </w:r>
+      <w:r>
+        <w:rPr>
+          <w:color w:val="000000"/>
+          <w:sz w:val="24"/>
+          <w:szCs w:val="24"/>
+          <w:lang w:val="en-US"/>
+        </w:rPr>
+        <w:t>cards</w:t>
+      </w:r>
+      <w:r>
+        <w:rPr>
+          <w:color w:val="000000"/>
+          <w:sz w:val="24"/>
+          <w:szCs w:val="24"/>
+        </w:rPr>
+        <w:t>: (5) [{…}, {…}, {…}, {…}, {…}]</w:t>
+      </w:r>
+      <w:r>
+        <w:rPr>
+          <w:color w:val="000000"/>
+          <w:sz w:val="24"/>
+          <w:szCs w:val="24"/>
+        </w:rPr>
+        <w:t xml:space="preserve"> </w:t>
+      </w:r>
+      <w:r>
+        <w:rPr>
+          <w:color w:val="000000"/>
+          <w:sz w:val="24"/>
+          <w:szCs w:val="24"/>
+        </w:rPr>
+        <w:t>Массив</w:t>
+      </w:r>
+      <w:r>
+        <w:rPr>
+          <w:color w:val="000000"/>
+          <w:sz w:val="24"/>
+          <w:szCs w:val="24"/>
+        </w:rPr>
+        <w:t xml:space="preserve"> </w:t>
+      </w:r>
+      <w:r>
+        <w:rPr>
+          <w:color w:val="000000"/>
+          <w:sz w:val="24"/>
+          <w:szCs w:val="24"/>
+        </w:rPr>
+        <w:t>закрытых</w:t>
+      </w:r>
+      <w:r>
+        <w:rPr>
+          <w:color w:val="000000"/>
+          <w:sz w:val="24"/>
+          <w:szCs w:val="24"/>
+        </w:rPr>
+        <w:t xml:space="preserve"> </w:t>
+      </w:r>
+      <w:r>
+        <w:rPr>
+          <w:color w:val="000000"/>
+          <w:sz w:val="24"/>
+          <w:szCs w:val="24"/>
+        </w:rPr>
+        <w:t>карт</w:t>
+      </w:r>
+      <w:r>
+        <w:rPr>
+          <w:color w:val="000000"/>
+          <w:sz w:val="24"/>
+          <w:szCs w:val="24"/>
+        </w:rPr>
+        <w:t>.</w:t>
+      </w:r>
+    </w:p>
+    <w:p>
+      <w:pPr>
+        <w:rPr>
+          <w:color w:val="000000"/>
+          <w:sz w:val="24"/>
+          <w:szCs w:val="24"/>
+          <w:lang w:val="en-US"/>
+        </w:rPr>
+      </w:pPr>
+      <w:r>
+        <w:rPr>
+          <w:color w:val="000000"/>
+          <w:sz w:val="24"/>
+          <w:szCs w:val="24"/>
+          <w:lang w:val="en-US"/>
+        </w:rPr>
+        <w:t xml:space="preserve">id: </w:t>
+      </w:r>
+      <w:r>
+        <w:rPr>
+          <w:color w:val="000000"/>
+          <w:sz w:val="24"/>
+          <w:szCs w:val="24"/>
+          <w:lang w:val="en-US"/>
+        </w:rPr>
+        <w:t>(</w:t>
+      </w:r>
+      <w:r>
+        <w:rPr>
+          <w:color w:val="000000"/>
+          <w:sz w:val="24"/>
+          <w:szCs w:val="24"/>
+          <w:lang w:val="en-US"/>
+        </w:rPr>
+        <w:t xml:space="preserve">int). id </w:t>
+      </w:r>
+      <w:r>
+        <w:rPr>
+          <w:color w:val="000000"/>
+          <w:sz w:val="24"/>
+          <w:szCs w:val="24"/>
+        </w:rPr>
+        <w:t>игры</w:t>
+      </w:r>
+    </w:p>
+    <w:p>
+      <w:pPr>
+        <w:rPr>
+          <w:color w:val="000000"/>
+          <w:sz w:val="24"/>
+          <w:szCs w:val="24"/>
+          <w:lang w:val="en-US"/>
+        </w:rPr>
+      </w:pPr>
+      <w:r>
+        <w:rPr>
+          <w:color w:val="000000"/>
+          <w:sz w:val="24"/>
+          <w:szCs w:val="24"/>
+          <w:lang w:val="en-US"/>
+        </w:rPr>
+        <w:t>player1: {id: (int)</w:t>
+      </w:r>
+      <w:r>
+        <w:rPr>
+          <w:color w:val="000000"/>
+          <w:sz w:val="24"/>
+          <w:szCs w:val="24"/>
+          <w:lang w:val="en-US"/>
+        </w:rPr>
+        <w:t>, c</w:t>
+      </w:r>
+      <w:r>
+        <w:rPr>
+          <w:color w:val="000000"/>
+          <w:sz w:val="24"/>
+          <w:szCs w:val="24"/>
+          <w:lang w:val="en-US"/>
+        </w:rPr>
+        <w:t>ard1: {…}, card2: {…}, comb: (int), rates: (int)</w:t>
+      </w:r>
+      <w:r>
+        <w:rPr>
+          <w:color w:val="000000"/>
+          <w:sz w:val="24"/>
+          <w:szCs w:val="24"/>
+          <w:lang w:val="en-US"/>
+        </w:rPr>
+        <w:t>}</w:t>
+      </w:r>
+    </w:p>
+    <w:p>
+      <w:pPr>
+        <w:rPr>
+          <w:color w:val="000000"/>
+          <w:sz w:val="24"/>
+          <w:szCs w:val="24"/>
+          <w:lang w:val="en-US"/>
+        </w:rPr>
+      </w:pPr>
+      <w:r>
+        <w:rPr>
+          <w:color w:val="000000"/>
+          <w:sz w:val="24"/>
+          <w:szCs w:val="24"/>
+          <w:lang w:val="en-US"/>
+        </w:rPr>
+        <w:t>player2</w:t>
+      </w:r>
+      <w:r>
+        <w:rPr>
+          <w:color w:val="000000"/>
+          <w:sz w:val="24"/>
+          <w:szCs w:val="24"/>
+          <w:lang w:val="en-US"/>
+        </w:rPr>
+        <w:t>: {id: (int)</w:t>
+      </w:r>
+      <w:r>
+        <w:rPr>
+          <w:color w:val="000000"/>
+          <w:sz w:val="24"/>
+          <w:szCs w:val="24"/>
+          <w:lang w:val="en-US"/>
+        </w:rPr>
+        <w:t>, c</w:t>
+      </w:r>
+      <w:r>
+        <w:rPr>
+          <w:color w:val="000000"/>
+          <w:sz w:val="24"/>
+          <w:szCs w:val="24"/>
+          <w:lang w:val="en-US"/>
+        </w:rPr>
+        <w:t>ard1: {…}, card2: {…}, comb: (int), rates: (int)</w:t>
+      </w:r>
+      <w:r>
+        <w:rPr>
+          <w:color w:val="000000"/>
+          <w:sz w:val="24"/>
+          <w:szCs w:val="24"/>
+          <w:lang w:val="en-US"/>
+        </w:rPr>
+        <w:t>}</w:t>
+      </w:r>
+    </w:p>
+    <w:p>
+      <w:pPr>
+        <w:rPr>
+          <w:color w:val="000000"/>
+          <w:sz w:val="24"/>
+          <w:szCs w:val="24"/>
+          <w:lang w:val="en-US"/>
+        </w:rPr>
+      </w:pPr>
+      <w:r>
+        <w:rPr>
+          <w:color w:val="000000"/>
+          <w:sz w:val="24"/>
+          <w:szCs w:val="24"/>
+          <w:lang w:val="en-US"/>
+        </w:rPr>
+        <w:lastRenderedPageBreak/>
+        <w:t>player3</w:t>
+      </w:r>
+      <w:r>
+        <w:rPr>
+          <w:color w:val="000000"/>
+          <w:sz w:val="24"/>
+          <w:szCs w:val="24"/>
+          <w:lang w:val="en-US"/>
+        </w:rPr>
+        <w:t>: {id: (int)</w:t>
+      </w:r>
+      <w:r>
+        <w:rPr>
+          <w:color w:val="000000"/>
+          <w:sz w:val="24"/>
+          <w:szCs w:val="24"/>
+          <w:lang w:val="en-US"/>
+        </w:rPr>
+        <w:t>, c</w:t>
+      </w:r>
+      <w:r>
+        <w:rPr>
+          <w:color w:val="000000"/>
+          <w:sz w:val="24"/>
+          <w:szCs w:val="24"/>
+          <w:lang w:val="en-US"/>
+        </w:rPr>
+        <w:t>ard1: {…}, card2: {…}, comb: (int), rates: (int)</w:t>
+      </w:r>
+      <w:r>
+        <w:rPr>
+          <w:color w:val="000000"/>
+          <w:sz w:val="24"/>
+          <w:szCs w:val="24"/>
+          <w:lang w:val="en-US"/>
+        </w:rPr>
+        <w:t>}</w:t>
+      </w:r>
+    </w:p>
+    <w:p>
+      <w:pPr>
+        <w:rPr>
+          <w:color w:val="000000"/>
+          <w:sz w:val="24"/>
+          <w:szCs w:val="24"/>
+          <w:lang w:val="en-US"/>
+        </w:rPr>
+      </w:pPr>
+      <w:r>
+        <w:rPr>
+          <w:color w:val="000000"/>
+          <w:sz w:val="24"/>
+          <w:szCs w:val="24"/>
+          <w:lang w:val="en-US"/>
+        </w:rPr>
+        <w:t>player4</w:t>
+      </w:r>
+      <w:r>
+        <w:rPr>
+          <w:color w:val="000000"/>
+          <w:sz w:val="24"/>
+          <w:szCs w:val="24"/>
+          <w:lang w:val="en-US"/>
+        </w:rPr>
+        <w:t>: {id: (int)</w:t>
+      </w:r>
+      <w:r>
+        <w:rPr>
+          <w:color w:val="000000"/>
+          <w:sz w:val="24"/>
+          <w:szCs w:val="24"/>
+          <w:lang w:val="en-US"/>
+        </w:rPr>
+        <w:t>, c</w:t>
+      </w:r>
+      <w:r>
+        <w:rPr>
+          <w:color w:val="000000"/>
+          <w:sz w:val="24"/>
+          <w:szCs w:val="24"/>
+          <w:lang w:val="en-US"/>
+        </w:rPr>
+        <w:t>ard1: {…}, card2: {…}, comb: (int), rates: (int)</w:t>
+      </w:r>
+      <w:r>
+        <w:rPr>
+          <w:color w:val="000000"/>
+          <w:sz w:val="24"/>
+          <w:szCs w:val="24"/>
+          <w:lang w:val="en-US"/>
+        </w:rPr>
+        <w:t>}</w:t>
+      </w:r>
+    </w:p>
+    <w:p>
+      <w:pPr>
+        <w:rPr>
+          <w:color w:val="000000"/>
+          <w:sz w:val="24"/>
+          <w:szCs w:val="24"/>
+          <w:lang w:val="en-US"/>
+        </w:rPr>
+      </w:pPr>
+      <w:r>
+        <w:rPr>
+          <w:color w:val="000000"/>
+          <w:sz w:val="24"/>
+          <w:szCs w:val="24"/>
+          <w:lang w:val="en-US"/>
+        </w:rPr>
+        <w:t>player5</w:t>
+      </w:r>
+      <w:r>
+        <w:rPr>
+          <w:color w:val="000000"/>
+          <w:sz w:val="24"/>
+          <w:szCs w:val="24"/>
+          <w:lang w:val="en-US"/>
+        </w:rPr>
+        <w:t>: {id: (int)</w:t>
+      </w:r>
+      <w:r>
+        <w:rPr>
+          <w:color w:val="000000"/>
+          <w:sz w:val="24"/>
+          <w:szCs w:val="24"/>
+          <w:lang w:val="en-US"/>
+        </w:rPr>
+        <w:t>, c</w:t>
+      </w:r>
+      <w:r>
+        <w:rPr>
+          <w:color w:val="000000"/>
+          <w:sz w:val="24"/>
+          <w:szCs w:val="24"/>
+          <w:lang w:val="en-US"/>
+        </w:rPr>
+        <w:t>ard1: {…}, card2: {…}, comb: (int), rates: (int)</w:t>
+      </w:r>
+      <w:r>
+        <w:rPr>
+          <w:color w:val="000000"/>
+          <w:sz w:val="24"/>
+          <w:szCs w:val="24"/>
+          <w:lang w:val="en-US"/>
+        </w:rPr>
+        <w:t>}</w:t>
+      </w:r>
+    </w:p>
+    <w:p>
+      <w:pPr>
+        <w:rPr>
+          <w:color w:val="000000"/>
+          <w:sz w:val="24"/>
+          <w:szCs w:val="24"/>
+          <w:lang w:val="en-US"/>
+        </w:rPr>
+      </w:pPr>
+      <w:r>
+        <w:rPr>
+          <w:color w:val="000000"/>
+          <w:sz w:val="24"/>
+          <w:szCs w:val="24"/>
+          <w:lang w:val="en-US"/>
+        </w:rPr>
+        <w:t>player6</w:t>
+      </w:r>
+      <w:r>
+        <w:rPr>
+          <w:color w:val="000000"/>
+          <w:sz w:val="24"/>
+          <w:szCs w:val="24"/>
+          <w:lang w:val="en-US"/>
+        </w:rPr>
+        <w:t>: {id: (int)</w:t>
+      </w:r>
+      <w:r>
+        <w:rPr>
+          <w:color w:val="000000"/>
+          <w:sz w:val="24"/>
+          <w:szCs w:val="24"/>
+          <w:lang w:val="en-US"/>
+        </w:rPr>
+        <w:t>, c</w:t>
+      </w:r>
+      <w:r>
+        <w:rPr>
+          <w:color w:val="000000"/>
+          <w:sz w:val="24"/>
+          <w:szCs w:val="24"/>
+          <w:lang w:val="en-US"/>
+        </w:rPr>
+        <w:t>ard1: {…}, card2: {…}, comb: (int), rates: (int)</w:t>
+      </w:r>
+      <w:r>
+        <w:rPr>
+          <w:color w:val="000000"/>
+          <w:sz w:val="24"/>
+          <w:szCs w:val="24"/>
+          <w:lang w:val="en-US"/>
+        </w:rPr>
+        <w:t>}</w:t>
+      </w:r>
+    </w:p>
+    <w:p>
+      <w:pPr>
+        <w:rPr>
+          <w:color w:val="000000"/>
+          <w:sz w:val="24"/>
+          <w:szCs w:val="24"/>
+        </w:rPr>
+      </w:pPr>
+      <w:r>
+        <w:rPr>
+          <w:color w:val="000000"/>
+          <w:sz w:val="24"/>
+          <w:szCs w:val="24"/>
+          <w:lang w:val="en-US"/>
+        </w:rPr>
+        <w:t>player</w:t>
+      </w:r>
+      <w:r>
+        <w:rPr>
+          <w:color w:val="000000"/>
+          <w:sz w:val="24"/>
+          <w:szCs w:val="24"/>
+        </w:rPr>
+        <w:t xml:space="preserve">7: </w:t>
+      </w:r>
+      <w:r>
+        <w:rPr>
+          <w:color w:val="000000"/>
+          <w:sz w:val="24"/>
+          <w:szCs w:val="24"/>
+          <w:lang w:val="en-US"/>
+        </w:rPr>
+        <w:t>false</w:t>
+      </w:r>
+      <w:r>
+        <w:rPr>
+          <w:color w:val="000000"/>
+          <w:sz w:val="24"/>
+          <w:szCs w:val="24"/>
+        </w:rPr>
+        <w:t>(</w:t>
+      </w:r>
+      <w:r>
+        <w:rPr>
+          <w:color w:val="000000"/>
+          <w:sz w:val="24"/>
+          <w:szCs w:val="24"/>
+        </w:rPr>
+        <w:t>если место пустое)</w:t>
+      </w:r>
+      <w:r>
+        <w:rPr>
+          <w:color w:val="000000"/>
+          <w:sz w:val="24"/>
+          <w:szCs w:val="24"/>
+        </w:rPr>
+        <w:t>;</w:t>
+      </w:r>
+    </w:p>
+    <w:p>
+      <w:pPr>
+        <w:rPr>
+          <w:color w:val="000000"/>
+          <w:sz w:val="24"/>
+          <w:szCs w:val="24"/>
+        </w:rPr>
+      </w:pPr>
+    </w:p>
+    <w:p>
+      <w:pPr>
+        <w:rPr>
+          <w:color w:val="000000"/>
+          <w:sz w:val="24"/>
+          <w:szCs w:val="24"/>
+        </w:rPr>
+      </w:pPr>
+      <w:r>
+        <w:rPr>
+          <w:color w:val="000000"/>
+          <w:sz w:val="24"/>
+          <w:szCs w:val="24"/>
+          <w:lang w:val="en-US"/>
+        </w:rPr>
+        <w:t>start</w:t>
+      </w:r>
+      <w:r>
+        <w:rPr>
+          <w:color w:val="000000"/>
+          <w:sz w:val="24"/>
+          <w:szCs w:val="24"/>
+        </w:rPr>
+        <w:t>_</w:t>
+      </w:r>
+      <w:r>
+        <w:rPr>
+          <w:color w:val="000000"/>
+          <w:sz w:val="24"/>
+          <w:szCs w:val="24"/>
+          <w:lang w:val="en-US"/>
+        </w:rPr>
+        <w:t>circle</w:t>
+      </w:r>
+      <w:r>
+        <w:rPr>
+          <w:color w:val="000000"/>
+          <w:sz w:val="24"/>
+          <w:szCs w:val="24"/>
+        </w:rPr>
+        <w:t xml:space="preserve">: </w:t>
+      </w:r>
+      <w:r>
+        <w:rPr>
+          <w:color w:val="000000"/>
+          <w:sz w:val="24"/>
+          <w:szCs w:val="24"/>
+        </w:rPr>
+        <w:t>(</w:t>
+      </w:r>
+      <w:r>
+        <w:rPr>
+          <w:color w:val="000000"/>
+          <w:sz w:val="24"/>
+          <w:szCs w:val="24"/>
+          <w:lang w:val="en-US"/>
+        </w:rPr>
+        <w:t>int</w:t>
+      </w:r>
+      <w:r>
+        <w:rPr>
+          <w:color w:val="000000"/>
+          <w:sz w:val="24"/>
+          <w:szCs w:val="24"/>
+        </w:rPr>
+        <w:t xml:space="preserve">). </w:t>
+      </w:r>
+      <w:r>
+        <w:rPr>
+          <w:color w:val="000000"/>
+          <w:sz w:val="24"/>
+          <w:szCs w:val="24"/>
+        </w:rPr>
+        <w:t>Айди игрока, с которого начался круг(повышение ставок)</w:t>
+      </w:r>
+      <w:r>
+        <w:rPr>
+          <w:color w:val="000000"/>
+          <w:sz w:val="24"/>
+          <w:szCs w:val="24"/>
+        </w:rPr>
+        <w:t xml:space="preserve">  </w:t>
+      </w:r>
+    </w:p>
+    <w:p>
+      <w:pPr>
+        <w:rPr>
+          <w:color w:val="000000"/>
+          <w:sz w:val="24"/>
+          <w:szCs w:val="24"/>
+          <w:lang w:val="en-US"/>
+        </w:rPr>
+      </w:pPr>
+      <w:r>
+        <w:rPr>
+          <w:color w:val="000000"/>
+          <w:sz w:val="24"/>
+          <w:szCs w:val="24"/>
+          <w:lang w:val="en-US"/>
+        </w:rPr>
+        <w:t>table_id: (int)</w:t>
+      </w:r>
+    </w:p>
+    <w:p>
+      <w:pPr>
+        <w:rPr>
+          <w:color w:val="000000"/>
+          <w:sz w:val="24"/>
+          <w:szCs w:val="24"/>
+          <w:lang w:val="en-US"/>
+        </w:rPr>
+      </w:pPr>
       <w:r>
         <w:rPr>
           <w:color w:val="000000"/>

</xml_diff>

<commit_message>
raise and call ready. Add getWinner(not ready)
</commit_message>
<xml_diff>
--- a/Documentation.docx
+++ b/Documentation.docx
@@ -1358,6 +1358,11 @@
       </w:r>
     </w:p>
     <w:p>
+      <w:pPr>
+        <w:pBdr>
+          <w:bottom w:val="single" w:sz="6" w:space="1" w:color="auto"/>
+        </w:pBdr>
+      </w:pPr>
       <w:r>
         <w:rPr>
           <w:lang w:val="en-US"/>
@@ -1379,6 +1384,616 @@
       <w:r>
         <w:t>;</w:t>
       </w:r>
+    </w:p>
+    <w:p/>
+    <w:p>
+      <w:r>
+        <w:t>Повышение Ставки</w:t>
+      </w:r>
+    </w:p>
+    <w:p>
+      <w:pPr>
+        <w:rPr>
+          <w:lang w:val="en-US"/>
+        </w:rPr>
+      </w:pPr>
+      <w:r>
+        <w:rPr>
+          <w:lang w:val="en-US"/>
+        </w:rPr>
+        <w:t>Method: raise</w:t>
+      </w:r>
+    </w:p>
+    <w:p>
+      <w:pPr>
+        <w:rPr>
+          <w:lang w:val="en-US"/>
+        </w:rPr>
+      </w:pPr>
+      <w:r>
+        <w:rPr>
+          <w:lang w:val="en-US"/>
+        </w:rPr>
+        <w:t xml:space="preserve">API: </w:t>
+      </w:r>
+      <w:hyperlink r:id="rId11" w:history="1">
+        <w:r>
+          <w:rPr>
+            <w:rStyle w:val="a3"/>
+            <w:lang w:val="en-US"/>
+          </w:rPr>
+          <w:t>http://localhost/api/index.php</w:t>
+        </w:r>
+      </w:hyperlink>
+    </w:p>
+    <w:p>
+      <w:pPr>
+        <w:rPr>
+          <w:lang w:val="en-US"/>
+        </w:rPr>
+      </w:pPr>
+      <w:r>
+        <w:rPr>
+          <w:lang w:val="en-US"/>
+        </w:rPr>
+        <w:t>Type: post</w:t>
+      </w:r>
+    </w:p>
+    <w:p>
+      <w:r>
+        <w:rPr>
+          <w:lang w:val="en-US"/>
+        </w:rPr>
+        <w:t>Params</w:t>
+      </w:r>
+      <w:r>
+        <w:t>(</w:t>
+      </w:r>
+      <w:r>
+        <w:rPr>
+          <w:lang w:val="en-US"/>
+        </w:rPr>
+        <w:t>obilitory</w:t>
+      </w:r>
+      <w:r>
+        <w:t>): (</w:t>
+      </w:r>
+      <w:r>
+        <w:rPr>
+          <w:lang w:val="en-US"/>
+        </w:rPr>
+        <w:t>int</w:t>
+      </w:r>
+      <w:r>
+        <w:t>)</w:t>
+      </w:r>
+      <w:r>
+        <w:rPr>
+          <w:lang w:val="en-US"/>
+        </w:rPr>
+        <w:t>id</w:t>
+      </w:r>
+      <w:r>
+        <w:t>(</w:t>
+      </w:r>
+      <w:r>
+        <w:t>айди игры, на которой все происходит)</w:t>
+      </w:r>
+      <w:r>
+        <w:t>, (</w:t>
+      </w:r>
+      <w:r>
+        <w:rPr>
+          <w:lang w:val="en-US"/>
+        </w:rPr>
+        <w:t>int</w:t>
+      </w:r>
+      <w:r>
+        <w:t>)</w:t>
+      </w:r>
+      <w:r>
+        <w:rPr>
+          <w:lang w:val="en-US"/>
+        </w:rPr>
+        <w:t>sum</w:t>
+      </w:r>
+      <w:r>
+        <w:t>(</w:t>
+      </w:r>
+      <w:r>
+        <w:t>Сумма</w:t>
+      </w:r>
+      <w:r>
+        <w:t>,</w:t>
+      </w:r>
+      <w:r>
+        <w:t xml:space="preserve"> на которую повышаем ставку)</w:t>
+      </w:r>
+    </w:p>
+    <w:p>
+      <w:pPr>
+        <w:pBdr>
+          <w:bottom w:val="single" w:sz="6" w:space="1" w:color="auto"/>
+        </w:pBdr>
+        <w:rPr>
+          <w:lang w:val="en-US"/>
+        </w:rPr>
+      </w:pPr>
+      <w:r>
+        <w:rPr>
+          <w:lang w:val="en-US"/>
+        </w:rPr>
+        <w:t>Return: true;</w:t>
+      </w:r>
+    </w:p>
+    <w:p/>
+    <w:p>
+      <w:pPr>
+        <w:rPr>
+          <w:lang w:val="en-US"/>
+        </w:rPr>
+      </w:pPr>
+      <w:r>
+        <w:t>Уравнивание ставки(</w:t>
+      </w:r>
+      <w:r>
+        <w:rPr>
+          <w:lang w:val="en-US"/>
+        </w:rPr>
+        <w:t>call)</w:t>
+      </w:r>
+    </w:p>
+    <w:p>
+      <w:r>
+        <w:rPr>
+          <w:lang w:val="en-US"/>
+        </w:rPr>
+        <w:t>Method</w:t>
+      </w:r>
+      <w:r>
+        <w:t xml:space="preserve">: </w:t>
+      </w:r>
+      <w:r>
+        <w:rPr>
+          <w:lang w:val="en-US"/>
+        </w:rPr>
+        <w:t>call</w:t>
+      </w:r>
+    </w:p>
+    <w:p>
+      <w:r>
+        <w:rPr>
+          <w:lang w:val="en-US"/>
+        </w:rPr>
+        <w:t>API</w:t>
+      </w:r>
+      <w:r>
+        <w:t xml:space="preserve">: </w:t>
+      </w:r>
+      <w:hyperlink r:id="rId12" w:history="1">
+        <w:r>
+          <w:rPr>
+            <w:rStyle w:val="a3"/>
+            <w:lang w:val="en-US"/>
+          </w:rPr>
+          <w:t>http</w:t>
+        </w:r>
+        <w:r>
+          <w:rPr>
+            <w:rStyle w:val="a3"/>
+          </w:rPr>
+          <w:t>://</w:t>
+        </w:r>
+        <w:r>
+          <w:rPr>
+            <w:rStyle w:val="a3"/>
+            <w:lang w:val="en-US"/>
+          </w:rPr>
+          <w:t>localhost</w:t>
+        </w:r>
+        <w:r>
+          <w:rPr>
+            <w:rStyle w:val="a3"/>
+          </w:rPr>
+          <w:t>/</w:t>
+        </w:r>
+        <w:r>
+          <w:rPr>
+            <w:rStyle w:val="a3"/>
+            <w:lang w:val="en-US"/>
+          </w:rPr>
+          <w:t>api</w:t>
+        </w:r>
+        <w:r>
+          <w:rPr>
+            <w:rStyle w:val="a3"/>
+          </w:rPr>
+          <w:t>/</w:t>
+        </w:r>
+        <w:r>
+          <w:rPr>
+            <w:rStyle w:val="a3"/>
+            <w:lang w:val="en-US"/>
+          </w:rPr>
+          <w:t>index</w:t>
+        </w:r>
+        <w:r>
+          <w:rPr>
+            <w:rStyle w:val="a3"/>
+          </w:rPr>
+          <w:t>.</w:t>
+        </w:r>
+        <w:r>
+          <w:rPr>
+            <w:rStyle w:val="a3"/>
+            <w:lang w:val="en-US"/>
+          </w:rPr>
+          <w:t>php</w:t>
+        </w:r>
+      </w:hyperlink>
+    </w:p>
+    <w:p>
+      <w:r>
+        <w:rPr>
+          <w:lang w:val="en-US"/>
+        </w:rPr>
+        <w:t>Type</w:t>
+      </w:r>
+      <w:r>
+        <w:t xml:space="preserve">: </w:t>
+      </w:r>
+      <w:r>
+        <w:rPr>
+          <w:lang w:val="en-US"/>
+        </w:rPr>
+        <w:t>post</w:t>
+      </w:r>
+    </w:p>
+    <w:p>
+      <w:r>
+        <w:rPr>
+          <w:lang w:val="en-US"/>
+        </w:rPr>
+        <w:t>Params</w:t>
+      </w:r>
+      <w:r>
+        <w:t>(</w:t>
+      </w:r>
+      <w:r>
+        <w:rPr>
+          <w:lang w:val="en-US"/>
+        </w:rPr>
+        <w:t>obilitory</w:t>
+      </w:r>
+      <w:r>
+        <w:t>): (</w:t>
+      </w:r>
+      <w:r>
+        <w:rPr>
+          <w:lang w:val="en-US"/>
+        </w:rPr>
+        <w:t>int</w:t>
+      </w:r>
+      <w:r>
+        <w:t>)</w:t>
+      </w:r>
+      <w:r>
+        <w:rPr>
+          <w:lang w:val="en-US"/>
+        </w:rPr>
+        <w:t>id</w:t>
+      </w:r>
+      <w:r>
+        <w:t>(</w:t>
+      </w:r>
+      <w:r>
+        <w:t>айди игры, на которой все происходит)</w:t>
+      </w:r>
+    </w:p>
+    <w:p>
+      <w:pPr>
+        <w:pBdr>
+          <w:bottom w:val="single" w:sz="6" w:space="1" w:color="auto"/>
+        </w:pBdr>
+        <w:rPr>
+          <w:lang w:val="en-US"/>
+        </w:rPr>
+      </w:pPr>
+      <w:r>
+        <w:rPr>
+          <w:lang w:val="en-US"/>
+        </w:rPr>
+        <w:t>Return: true;</w:t>
+      </w:r>
+    </w:p>
+    <w:p/>
+    <w:p>
+      <w:pPr>
+        <w:rPr>
+          <w:lang w:val="en-US"/>
+        </w:rPr>
+      </w:pPr>
+      <w:r>
+        <w:t>Пропуск</w:t>
+      </w:r>
+      <w:r>
+        <w:rPr>
+          <w:lang w:val="en-US"/>
+        </w:rPr>
+        <w:t xml:space="preserve"> </w:t>
+      </w:r>
+      <w:r>
+        <w:t>хода</w:t>
+      </w:r>
+      <w:r>
+        <w:rPr>
+          <w:lang w:val="en-US"/>
+        </w:rPr>
+        <w:t>(</w:t>
+      </w:r>
+      <w:r>
+        <w:rPr>
+          <w:lang w:val="en-US"/>
+        </w:rPr>
+        <w:t>Check)</w:t>
+      </w:r>
+    </w:p>
+    <w:p>
+      <w:pPr>
+        <w:rPr>
+          <w:lang w:val="en-US"/>
+        </w:rPr>
+      </w:pPr>
+      <w:r>
+        <w:rPr>
+          <w:lang w:val="en-US"/>
+        </w:rPr>
+        <w:t>Method:</w:t>
+      </w:r>
+      <w:r>
+        <w:rPr>
+          <w:lang w:val="en-US"/>
+        </w:rPr>
+        <w:t xml:space="preserve"> check</w:t>
+      </w:r>
+    </w:p>
+    <w:p>
+      <w:pPr>
+        <w:rPr>
+          <w:lang w:val="en-US"/>
+        </w:rPr>
+      </w:pPr>
+      <w:r>
+        <w:rPr>
+          <w:lang w:val="en-US"/>
+        </w:rPr>
+        <w:lastRenderedPageBreak/>
+        <w:t xml:space="preserve">API: </w:t>
+      </w:r>
+      <w:hyperlink r:id="rId13" w:history="1">
+        <w:r>
+          <w:rPr>
+            <w:rStyle w:val="a3"/>
+            <w:lang w:val="en-US"/>
+          </w:rPr>
+          <w:t>http://localhost/api/index.php</w:t>
+        </w:r>
+      </w:hyperlink>
+    </w:p>
+    <w:p>
+      <w:r>
+        <w:rPr>
+          <w:lang w:val="en-US"/>
+        </w:rPr>
+        <w:t>Type</w:t>
+      </w:r>
+      <w:r>
+        <w:t xml:space="preserve">: </w:t>
+      </w:r>
+      <w:r>
+        <w:rPr>
+          <w:lang w:val="en-US"/>
+        </w:rPr>
+        <w:t>post</w:t>
+      </w:r>
+    </w:p>
+    <w:p>
+      <w:r>
+        <w:rPr>
+          <w:lang w:val="en-US"/>
+        </w:rPr>
+        <w:t>Params</w:t>
+      </w:r>
+      <w:r>
+        <w:t>(</w:t>
+      </w:r>
+      <w:r>
+        <w:rPr>
+          <w:lang w:val="en-US"/>
+        </w:rPr>
+        <w:t>obilitory</w:t>
+      </w:r>
+      <w:r>
+        <w:t>): (</w:t>
+      </w:r>
+      <w:r>
+        <w:rPr>
+          <w:lang w:val="en-US"/>
+        </w:rPr>
+        <w:t>int</w:t>
+      </w:r>
+      <w:r>
+        <w:t>)</w:t>
+      </w:r>
+      <w:r>
+        <w:rPr>
+          <w:lang w:val="en-US"/>
+        </w:rPr>
+        <w:t>id</w:t>
+      </w:r>
+      <w:r>
+        <w:t>(</w:t>
+      </w:r>
+      <w:r>
+        <w:t>айди игры, на которой все происходит)</w:t>
+      </w:r>
+    </w:p>
+    <w:p>
+      <w:pPr>
+        <w:pBdr>
+          <w:bottom w:val="single" w:sz="6" w:space="1" w:color="auto"/>
+        </w:pBdr>
+        <w:rPr>
+          <w:lang w:val="en-US"/>
+        </w:rPr>
+      </w:pPr>
+      <w:r>
+        <w:rPr>
+          <w:lang w:val="en-US"/>
+        </w:rPr>
+        <w:t>Return: true;</w:t>
+      </w:r>
+    </w:p>
+    <w:p/>
+    <w:p>
+      <w:pPr>
+        <w:rPr>
+          <w:lang w:val="en-US"/>
+        </w:rPr>
+      </w:pPr>
+      <w:bookmarkStart w:id="0" w:name="_GoBack"/>
+      <w:bookmarkEnd w:id="0"/>
+      <w:r>
+        <w:t>Пас(</w:t>
+      </w:r>
+      <w:r>
+        <w:rPr>
+          <w:lang w:val="en-US"/>
+        </w:rPr>
+        <w:t>fold)</w:t>
+      </w:r>
+    </w:p>
+    <w:p>
+      <w:pPr>
+        <w:rPr>
+          <w:lang w:val="en-US"/>
+        </w:rPr>
+      </w:pPr>
+      <w:r>
+        <w:rPr>
+          <w:lang w:val="en-US"/>
+        </w:rPr>
+        <w:t>Method:</w:t>
+      </w:r>
+      <w:r>
+        <w:rPr>
+          <w:lang w:val="en-US"/>
+        </w:rPr>
+        <w:t xml:space="preserve"> fold</w:t>
+      </w:r>
+    </w:p>
+    <w:p>
+      <w:pPr>
+        <w:rPr>
+          <w:lang w:val="en-US"/>
+        </w:rPr>
+      </w:pPr>
+      <w:r>
+        <w:rPr>
+          <w:lang w:val="en-US"/>
+        </w:rPr>
+        <w:t xml:space="preserve">API: </w:t>
+      </w:r>
+      <w:hyperlink r:id="rId14" w:history="1">
+        <w:r>
+          <w:rPr>
+            <w:rStyle w:val="a3"/>
+            <w:lang w:val="en-US"/>
+          </w:rPr>
+          <w:t>http://localhost/api/index.php</w:t>
+        </w:r>
+      </w:hyperlink>
+    </w:p>
+    <w:p>
+      <w:r>
+        <w:rPr>
+          <w:lang w:val="en-US"/>
+        </w:rPr>
+        <w:t>Type</w:t>
+      </w:r>
+      <w:r>
+        <w:t xml:space="preserve">: </w:t>
+      </w:r>
+      <w:r>
+        <w:rPr>
+          <w:lang w:val="en-US"/>
+        </w:rPr>
+        <w:t>post</w:t>
+      </w:r>
+    </w:p>
+    <w:p>
+      <w:r>
+        <w:rPr>
+          <w:lang w:val="en-US"/>
+        </w:rPr>
+        <w:t>Params</w:t>
+      </w:r>
+      <w:r>
+        <w:t>(</w:t>
+      </w:r>
+      <w:r>
+        <w:rPr>
+          <w:lang w:val="en-US"/>
+        </w:rPr>
+        <w:t>obilitory</w:t>
+      </w:r>
+      <w:r>
+        <w:t>): (</w:t>
+      </w:r>
+      <w:r>
+        <w:rPr>
+          <w:lang w:val="en-US"/>
+        </w:rPr>
+        <w:t>int</w:t>
+      </w:r>
+      <w:r>
+        <w:t>)</w:t>
+      </w:r>
+      <w:r>
+        <w:rPr>
+          <w:lang w:val="en-US"/>
+        </w:rPr>
+        <w:t>id</w:t>
+      </w:r>
+      <w:r>
+        <w:t>(</w:t>
+      </w:r>
+      <w:r>
+        <w:t>айди игры, на которой все происходит)</w:t>
+      </w:r>
+    </w:p>
+    <w:p>
+      <w:pPr>
+        <w:pBdr>
+          <w:bottom w:val="single" w:sz="6" w:space="1" w:color="auto"/>
+        </w:pBdr>
+        <w:rPr>
+          <w:lang w:val="en-US"/>
+        </w:rPr>
+      </w:pPr>
+      <w:r>
+        <w:rPr>
+          <w:lang w:val="en-US"/>
+        </w:rPr>
+        <w:t>Return: true;</w:t>
+      </w:r>
+    </w:p>
+    <w:p>
+      <w:pPr>
+        <w:rPr>
+          <w:lang w:val="en-US"/>
+        </w:rPr>
+      </w:pPr>
     </w:p>
     <w:p/>
     <w:p/>
@@ -1387,8 +2002,6 @@
     <w:p/>
     <w:p/>
     <w:p/>
-    <w:p/>
-    <w:p/>
     <w:p>
       <w:r>
         <w:rPr>
@@ -1523,7 +2136,6 @@
         <w:rPr>
           <w:lang w:val="en-US"/>
         </w:rPr>
-        <w:lastRenderedPageBreak/>
         <w:t>{id: int, login: string, password: string(hash), token(</w:t>
       </w:r>
       <w:r>
@@ -1680,6 +2292,7 @@
         <w:rPr>
           <w:lang w:val="en-US"/>
         </w:rPr>
+        <w:lastRenderedPageBreak/>
         <w:t>API: http://localhost/api/index.php?method=</w:t>
       </w:r>
       <w:r>
@@ -2346,7 +2959,6 @@
         <w:rPr>
           <w:lang w:val="en-US"/>
         </w:rPr>
-        <w:lastRenderedPageBreak/>
         <w:t>API: API: http://localhost/api/index.php?method=</w:t>
       </w:r>
       <w:r>
@@ -2475,7 +3087,7 @@
         </w:rPr>
         <w:t xml:space="preserve">API: </w:t>
       </w:r>
-      <w:hyperlink r:id="rId11" w:history="1">
+      <w:hyperlink r:id="rId15" w:history="1">
         <w:r>
           <w:rPr>
             <w:rStyle w:val="a3"/>
@@ -2720,8 +3332,6 @@
         </w:rPr>
         <w:t>Возможно, мы уберем некоторые вещи, которые будут прилетать на фронт. Например, закрытые карты)</w:t>
       </w:r>
-      <w:bookmarkStart w:id="0" w:name="_GoBack"/>
-      <w:bookmarkEnd w:id="0"/>
     </w:p>
     <w:p>
       <w:pPr>
@@ -2767,7 +3377,6 @@
           <w:color w:val="000000"/>
           <w:sz w:val="24"/>
           <w:szCs w:val="24"/>
-          <w:lang w:val="en-US"/>
         </w:rPr>
       </w:pPr>
       <w:r>
@@ -2787,7 +3396,7 @@
         </w:rPr>
         <w:t xml:space="preserve">: </w:t>
       </w:r>
-      <w:hyperlink r:id="rId12" w:history="1">
+      <w:hyperlink r:id="rId16" w:history="1">
         <w:r>
           <w:rPr>
             <w:rStyle w:val="a3"/>
@@ -2795,7 +3404,109 @@
             <w:szCs w:val="24"/>
             <w:lang w:val="en-US"/>
           </w:rPr>
-          <w:t>http://localhost/api/index.php?method=getgame</w:t>
+          <w:t>http</w:t>
+        </w:r>
+        <w:r>
+          <w:rPr>
+            <w:rStyle w:val="a3"/>
+            <w:sz w:val="24"/>
+            <w:szCs w:val="24"/>
+          </w:rPr>
+          <w:t>://</w:t>
+        </w:r>
+        <w:r>
+          <w:rPr>
+            <w:rStyle w:val="a3"/>
+            <w:sz w:val="24"/>
+            <w:szCs w:val="24"/>
+            <w:lang w:val="en-US"/>
+          </w:rPr>
+          <w:t>localhost</w:t>
+        </w:r>
+        <w:r>
+          <w:rPr>
+            <w:rStyle w:val="a3"/>
+            <w:sz w:val="24"/>
+            <w:szCs w:val="24"/>
+          </w:rPr>
+          <w:t>/</w:t>
+        </w:r>
+        <w:r>
+          <w:rPr>
+            <w:rStyle w:val="a3"/>
+            <w:sz w:val="24"/>
+            <w:szCs w:val="24"/>
+            <w:lang w:val="en-US"/>
+          </w:rPr>
+          <w:t>api</w:t>
+        </w:r>
+        <w:r>
+          <w:rPr>
+            <w:rStyle w:val="a3"/>
+            <w:sz w:val="24"/>
+            <w:szCs w:val="24"/>
+          </w:rPr>
+          <w:t>/</w:t>
+        </w:r>
+        <w:r>
+          <w:rPr>
+            <w:rStyle w:val="a3"/>
+            <w:sz w:val="24"/>
+            <w:szCs w:val="24"/>
+            <w:lang w:val="en-US"/>
+          </w:rPr>
+          <w:t>index</w:t>
+        </w:r>
+        <w:r>
+          <w:rPr>
+            <w:rStyle w:val="a3"/>
+            <w:sz w:val="24"/>
+            <w:szCs w:val="24"/>
+          </w:rPr>
+          <w:t>.</w:t>
+        </w:r>
+        <w:r>
+          <w:rPr>
+            <w:rStyle w:val="a3"/>
+            <w:sz w:val="24"/>
+            <w:szCs w:val="24"/>
+            <w:lang w:val="en-US"/>
+          </w:rPr>
+          <w:t>php</w:t>
+        </w:r>
+        <w:r>
+          <w:rPr>
+            <w:rStyle w:val="a3"/>
+            <w:sz w:val="24"/>
+            <w:szCs w:val="24"/>
+          </w:rPr>
+          <w:t>?</w:t>
+        </w:r>
+        <w:r>
+          <w:rPr>
+            <w:rStyle w:val="a3"/>
+            <w:sz w:val="24"/>
+            <w:szCs w:val="24"/>
+            <w:lang w:val="en-US"/>
+          </w:rPr>
+          <w:t>method</w:t>
+        </w:r>
+        <w:r>
+          <w:rPr>
+            <w:rStyle w:val="a3"/>
+            <w:sz w:val="24"/>
+            <w:szCs w:val="24"/>
+          </w:rPr>
+          <w:t>=</w:t>
+        </w:r>
+        <w:r>
+          <w:rPr>
+            <w:rStyle w:val="a3"/>
+            <w:sz w:val="24"/>
+            <w:szCs w:val="24"/>
+            <w:lang w:val="en-US"/>
+          </w:rPr>
+          <w:t>getgame</w:t>
         </w:r>
       </w:hyperlink>
     </w:p>
@@ -2860,17 +3571,24 @@
           <w:color w:val="000000"/>
           <w:sz w:val="24"/>
           <w:szCs w:val="24"/>
-          <w:lang w:val="en-US"/>
-        </w:rPr>
-      </w:pPr>
-      <w:r>
-        <w:rPr>
-          <w:color w:val="000000"/>
-          <w:sz w:val="24"/>
-          <w:szCs w:val="24"/>
-          <w:lang w:val="en-US"/>
-        </w:rPr>
-        <w:t>Return:</w:t>
+        </w:rPr>
+      </w:pPr>
+      <w:r>
+        <w:rPr>
+          <w:color w:val="000000"/>
+          <w:sz w:val="24"/>
+          <w:szCs w:val="24"/>
+          <w:lang w:val="en-US"/>
+        </w:rPr>
+        <w:t>Return</w:t>
+      </w:r>
+      <w:r>
+        <w:rPr>
+          <w:color w:val="000000"/>
+          <w:sz w:val="24"/>
+          <w:szCs w:val="24"/>
+        </w:rPr>
+        <w:t>:</w:t>
       </w:r>
     </w:p>
     <w:p>
@@ -3120,6 +3838,7 @@
           <w:color w:val="000000"/>
           <w:sz w:val="24"/>
           <w:szCs w:val="24"/>
+          <w:lang w:val="en-US"/>
         </w:rPr>
       </w:pPr>
       <w:r>
@@ -3136,6 +3855,7 @@
           <w:color w:val="000000"/>
           <w:sz w:val="24"/>
           <w:szCs w:val="24"/>
+          <w:lang w:val="en-US"/>
         </w:rPr>
         <w:t>_</w:t>
       </w:r>
@@ -3153,6 +3873,7 @@
           <w:color w:val="000000"/>
           <w:sz w:val="24"/>
           <w:szCs w:val="24"/>
+          <w:lang w:val="en-US"/>
         </w:rPr>
         <w:t>: (5) [{…}, {…}, {…}, {…}, {…}]</w:t>
       </w:r>
@@ -3161,6 +3882,7 @@
           <w:color w:val="000000"/>
           <w:sz w:val="24"/>
           <w:szCs w:val="24"/>
+          <w:lang w:val="en-US"/>
         </w:rPr>
         <w:t xml:space="preserve"> </w:t>
       </w:r>
@@ -3177,6 +3899,7 @@
           <w:color w:val="000000"/>
           <w:sz w:val="24"/>
           <w:szCs w:val="24"/>
+          <w:lang w:val="en-US"/>
         </w:rPr>
         <w:t xml:space="preserve"> </w:t>
       </w:r>
@@ -3193,6 +3916,7 @@
           <w:color w:val="000000"/>
           <w:sz w:val="24"/>
           <w:szCs w:val="24"/>
+          <w:lang w:val="en-US"/>
         </w:rPr>
         <w:t xml:space="preserve"> </w:t>
       </w:r>
@@ -3209,6 +3933,7 @@
           <w:color w:val="000000"/>
           <w:sz w:val="24"/>
           <w:szCs w:val="24"/>
+          <w:lang w:val="en-US"/>
         </w:rPr>
         <w:t>.</w:t>
       </w:r>
@@ -3320,16 +4045,7 @@
           <w:szCs w:val="24"/>
           <w:lang w:val="en-US"/>
         </w:rPr>
-        <w:t>player2</w:t>
-      </w:r>
-      <w:r>
-        <w:rPr>
-          <w:color w:val="000000"/>
-          <w:sz w:val="24"/>
-          <w:szCs w:val="24"/>
-          <w:lang w:val="en-US"/>
-        </w:rPr>
-        <w:t>: {id: (int)</w:t>
+        <w:t>player2: {id: (int)</w:t>
       </w:r>
       <w:r>
         <w:rPr>
@@ -3375,17 +4091,7 @@
           <w:szCs w:val="24"/>
           <w:lang w:val="en-US"/>
         </w:rPr>
-        <w:lastRenderedPageBreak/>
-        <w:t>player3</w:t>
-      </w:r>
-      <w:r>
-        <w:rPr>
-          <w:color w:val="000000"/>
-          <w:sz w:val="24"/>
-          <w:szCs w:val="24"/>
-          <w:lang w:val="en-US"/>
-        </w:rPr>
-        <w:t>: {id: (int)</w:t>
+        <w:t>player3: {id: (int)</w:t>
       </w:r>
       <w:r>
         <w:rPr>
@@ -3431,16 +4137,7 @@
           <w:szCs w:val="24"/>
           <w:lang w:val="en-US"/>
         </w:rPr>
-        <w:t>player4</w:t>
-      </w:r>
-      <w:r>
-        <w:rPr>
-          <w:color w:val="000000"/>
-          <w:sz w:val="24"/>
-          <w:szCs w:val="24"/>
-          <w:lang w:val="en-US"/>
-        </w:rPr>
-        <w:t>: {id: (int)</w:t>
+        <w:t>player4: {id: (int)</w:t>
       </w:r>
       <w:r>
         <w:rPr>
@@ -3486,16 +4183,7 @@
           <w:szCs w:val="24"/>
           <w:lang w:val="en-US"/>
         </w:rPr>
-        <w:t>player5</w:t>
-      </w:r>
-      <w:r>
-        <w:rPr>
-          <w:color w:val="000000"/>
-          <w:sz w:val="24"/>
-          <w:szCs w:val="24"/>
-          <w:lang w:val="en-US"/>
-        </w:rPr>
-        <w:t>: {id: (int)</w:t>
+        <w:t>player5: {id: (int)</w:t>
       </w:r>
       <w:r>
         <w:rPr>
@@ -3541,16 +4229,7 @@
           <w:szCs w:val="24"/>
           <w:lang w:val="en-US"/>
         </w:rPr>
-        <w:t>player6</w:t>
-      </w:r>
-      <w:r>
-        <w:rPr>
-          <w:color w:val="000000"/>
-          <w:sz w:val="24"/>
-          <w:szCs w:val="24"/>
-          <w:lang w:val="en-US"/>
-        </w:rPr>
-        <w:t>: {id: (int)</w:t>
+        <w:t>player6: {id: (int)</w:t>
       </w:r>
       <w:r>
         <w:rPr>

</xml_diff>

<commit_message>
add lose and win. add delete game
</commit_message>
<xml_diff>
--- a/Documentation.docx
+++ b/Documentation.docx
@@ -1392,185 +1392,33 @@
       </w:r>
     </w:p>
     <w:p>
-      <w:pPr>
-        <w:rPr>
-          <w:lang w:val="en-US"/>
-        </w:rPr>
-      </w:pPr>
-      <w:r>
-        <w:rPr>
-          <w:lang w:val="en-US"/>
-        </w:rPr>
-        <w:t>Method: raise</w:t>
-      </w:r>
-    </w:p>
-    <w:p>
-      <w:pPr>
-        <w:rPr>
-          <w:lang w:val="en-US"/>
-        </w:rPr>
-      </w:pPr>
-      <w:r>
-        <w:rPr>
-          <w:lang w:val="en-US"/>
-        </w:rPr>
-        <w:t xml:space="preserve">API: </w:t>
+      <w:r>
+        <w:rPr>
+          <w:lang w:val="en-US"/>
+        </w:rPr>
+        <w:t>Method</w:t>
+      </w:r>
+      <w:r>
+        <w:t xml:space="preserve">: </w:t>
+      </w:r>
+      <w:r>
+        <w:rPr>
+          <w:lang w:val="en-US"/>
+        </w:rPr>
+        <w:t>raise</w:t>
+      </w:r>
+    </w:p>
+    <w:p>
+      <w:r>
+        <w:rPr>
+          <w:lang w:val="en-US"/>
+        </w:rPr>
+        <w:t>API</w:t>
+      </w:r>
+      <w:r>
+        <w:t xml:space="preserve">: </w:t>
       </w:r>
       <w:hyperlink r:id="rId11" w:history="1">
-        <w:r>
-          <w:rPr>
-            <w:rStyle w:val="a3"/>
-            <w:lang w:val="en-US"/>
-          </w:rPr>
-          <w:t>http://localhost/api/index.php</w:t>
-        </w:r>
-      </w:hyperlink>
-    </w:p>
-    <w:p>
-      <w:pPr>
-        <w:rPr>
-          <w:lang w:val="en-US"/>
-        </w:rPr>
-      </w:pPr>
-      <w:r>
-        <w:rPr>
-          <w:lang w:val="en-US"/>
-        </w:rPr>
-        <w:t>Type: post</w:t>
-      </w:r>
-    </w:p>
-    <w:p>
-      <w:r>
-        <w:rPr>
-          <w:lang w:val="en-US"/>
-        </w:rPr>
-        <w:t>Params</w:t>
-      </w:r>
-      <w:r>
-        <w:t>(</w:t>
-      </w:r>
-      <w:r>
-        <w:rPr>
-          <w:lang w:val="en-US"/>
-        </w:rPr>
-        <w:t>obilitory</w:t>
-      </w:r>
-      <w:r>
-        <w:t>): (</w:t>
-      </w:r>
-      <w:r>
-        <w:rPr>
-          <w:lang w:val="en-US"/>
-        </w:rPr>
-        <w:t>int</w:t>
-      </w:r>
-      <w:r>
-        <w:t>)</w:t>
-      </w:r>
-      <w:r>
-        <w:rPr>
-          <w:lang w:val="en-US"/>
-        </w:rPr>
-        <w:t>id</w:t>
-      </w:r>
-      <w:r>
-        <w:t>(</w:t>
-      </w:r>
-      <w:r>
-        <w:t>айди игры, на которой все происходит)</w:t>
-      </w:r>
-      <w:r>
-        <w:t>, (</w:t>
-      </w:r>
-      <w:r>
-        <w:rPr>
-          <w:lang w:val="en-US"/>
-        </w:rPr>
-        <w:t>int</w:t>
-      </w:r>
-      <w:r>
-        <w:t>)</w:t>
-      </w:r>
-      <w:r>
-        <w:rPr>
-          <w:lang w:val="en-US"/>
-        </w:rPr>
-        <w:t>sum</w:t>
-      </w:r>
-      <w:r>
-        <w:t>(</w:t>
-      </w:r>
-      <w:r>
-        <w:t>Сумма</w:t>
-      </w:r>
-      <w:r>
-        <w:t>,</w:t>
-      </w:r>
-      <w:r>
-        <w:t xml:space="preserve"> на которую повышаем ставку)</w:t>
-      </w:r>
-    </w:p>
-    <w:p>
-      <w:pPr>
-        <w:pBdr>
-          <w:bottom w:val="single" w:sz="6" w:space="1" w:color="auto"/>
-        </w:pBdr>
-        <w:rPr>
-          <w:lang w:val="en-US"/>
-        </w:rPr>
-      </w:pPr>
-      <w:r>
-        <w:rPr>
-          <w:lang w:val="en-US"/>
-        </w:rPr>
-        <w:t>Return: true;</w:t>
-      </w:r>
-    </w:p>
-    <w:p/>
-    <w:p>
-      <w:pPr>
-        <w:rPr>
-          <w:lang w:val="en-US"/>
-        </w:rPr>
-      </w:pPr>
-      <w:r>
-        <w:t>Уравнивание ставки(</w:t>
-      </w:r>
-      <w:r>
-        <w:rPr>
-          <w:lang w:val="en-US"/>
-        </w:rPr>
-        <w:t>call)</w:t>
-      </w:r>
-    </w:p>
-    <w:p>
-      <w:r>
-        <w:rPr>
-          <w:lang w:val="en-US"/>
-        </w:rPr>
-        <w:t>Method</w:t>
-      </w:r>
-      <w:r>
-        <w:t xml:space="preserve">: </w:t>
-      </w:r>
-      <w:r>
-        <w:rPr>
-          <w:lang w:val="en-US"/>
-        </w:rPr>
-        <w:t>call</w:t>
-      </w:r>
-    </w:p>
-    <w:p>
-      <w:r>
-        <w:rPr>
-          <w:lang w:val="en-US"/>
-        </w:rPr>
-        <w:t>API</w:t>
-      </w:r>
-      <w:r>
-        <w:t xml:space="preserve">: </w:t>
-      </w:r>
-      <w:hyperlink r:id="rId12" w:history="1">
         <w:r>
           <w:rPr>
             <w:rStyle w:val="a3"/>
@@ -1689,12 +1537,249 @@
       <w:r>
         <w:t>айди игры, на которой все происходит)</w:t>
       </w:r>
+      <w:r>
+        <w:t>, (</w:t>
+      </w:r>
+      <w:r>
+        <w:rPr>
+          <w:lang w:val="en-US"/>
+        </w:rPr>
+        <w:t>int</w:t>
+      </w:r>
+      <w:r>
+        <w:t>)</w:t>
+      </w:r>
+      <w:r>
+        <w:rPr>
+          <w:lang w:val="en-US"/>
+        </w:rPr>
+        <w:t>sum</w:t>
+      </w:r>
+      <w:r>
+        <w:t>(</w:t>
+      </w:r>
+      <w:r>
+        <w:t>Сумма</w:t>
+      </w:r>
+      <w:r>
+        <w:t>,</w:t>
+      </w:r>
+      <w:r>
+        <w:t xml:space="preserve"> на которую повышаем ставку)</w:t>
+      </w:r>
     </w:p>
     <w:p>
       <w:pPr>
         <w:pBdr>
           <w:bottom w:val="single" w:sz="6" w:space="1" w:color="auto"/>
         </w:pBdr>
+      </w:pPr>
+      <w:r>
+        <w:rPr>
+          <w:lang w:val="en-US"/>
+        </w:rPr>
+        <w:t>Return</w:t>
+      </w:r>
+      <w:r>
+        <w:t xml:space="preserve">: </w:t>
+      </w:r>
+      <w:r>
+        <w:rPr>
+          <w:lang w:val="en-US"/>
+        </w:rPr>
+        <w:t>true</w:t>
+      </w:r>
+      <w:r>
+        <w:t>;</w:t>
+      </w:r>
+    </w:p>
+    <w:p/>
+    <w:p>
+      <w:r>
+        <w:t>Уравнивание ставки(</w:t>
+      </w:r>
+      <w:r>
+        <w:rPr>
+          <w:lang w:val="en-US"/>
+        </w:rPr>
+        <w:t>call</w:t>
+      </w:r>
+      <w:r>
+        <w:t>)</w:t>
+      </w:r>
+    </w:p>
+    <w:p>
+      <w:pPr>
+        <w:rPr>
+          <w:lang w:val="en-US"/>
+        </w:rPr>
+      </w:pPr>
+      <w:r>
+        <w:rPr>
+          <w:lang w:val="en-US"/>
+        </w:rPr>
+        <w:t>Method</w:t>
+      </w:r>
+      <w:r>
+        <w:rPr>
+          <w:lang w:val="en-US"/>
+        </w:rPr>
+        <w:t xml:space="preserve">: </w:t>
+      </w:r>
+      <w:r>
+        <w:rPr>
+          <w:lang w:val="en-US"/>
+        </w:rPr>
+        <w:t>call</w:t>
+      </w:r>
+    </w:p>
+    <w:p>
+      <w:pPr>
+        <w:rPr>
+          <w:lang w:val="en-US"/>
+        </w:rPr>
+      </w:pPr>
+      <w:r>
+        <w:rPr>
+          <w:lang w:val="en-US"/>
+        </w:rPr>
+        <w:t>API</w:t>
+      </w:r>
+      <w:r>
+        <w:rPr>
+          <w:lang w:val="en-US"/>
+        </w:rPr>
+        <w:t xml:space="preserve">: </w:t>
+      </w:r>
+      <w:hyperlink r:id="rId12" w:history="1">
+        <w:r>
+          <w:rPr>
+            <w:rStyle w:val="a3"/>
+            <w:lang w:val="en-US"/>
+          </w:rPr>
+          <w:t>http</w:t>
+        </w:r>
+        <w:r>
+          <w:rPr>
+            <w:rStyle w:val="a3"/>
+            <w:lang w:val="en-US"/>
+          </w:rPr>
+          <w:t>://</w:t>
+        </w:r>
+        <w:r>
+          <w:rPr>
+            <w:rStyle w:val="a3"/>
+            <w:lang w:val="en-US"/>
+          </w:rPr>
+          <w:t>localhost</w:t>
+        </w:r>
+        <w:r>
+          <w:rPr>
+            <w:rStyle w:val="a3"/>
+            <w:lang w:val="en-US"/>
+          </w:rPr>
+          <w:t>/</w:t>
+        </w:r>
+        <w:r>
+          <w:rPr>
+            <w:rStyle w:val="a3"/>
+            <w:lang w:val="en-US"/>
+          </w:rPr>
+          <w:t>api</w:t>
+        </w:r>
+        <w:r>
+          <w:rPr>
+            <w:rStyle w:val="a3"/>
+            <w:lang w:val="en-US"/>
+          </w:rPr>
+          <w:t>/</w:t>
+        </w:r>
+        <w:r>
+          <w:rPr>
+            <w:rStyle w:val="a3"/>
+            <w:lang w:val="en-US"/>
+          </w:rPr>
+          <w:t>index</w:t>
+        </w:r>
+        <w:r>
+          <w:rPr>
+            <w:rStyle w:val="a3"/>
+            <w:lang w:val="en-US"/>
+          </w:rPr>
+          <w:t>.</w:t>
+        </w:r>
+        <w:r>
+          <w:rPr>
+            <w:rStyle w:val="a3"/>
+            <w:lang w:val="en-US"/>
+          </w:rPr>
+          <w:t>php</w:t>
+        </w:r>
+      </w:hyperlink>
+    </w:p>
+    <w:p>
+      <w:r>
+        <w:rPr>
+          <w:lang w:val="en-US"/>
+        </w:rPr>
+        <w:t>Type</w:t>
+      </w:r>
+      <w:r>
+        <w:t xml:space="preserve">: </w:t>
+      </w:r>
+      <w:r>
+        <w:rPr>
+          <w:lang w:val="en-US"/>
+        </w:rPr>
+        <w:t>post</w:t>
+      </w:r>
+    </w:p>
+    <w:p>
+      <w:r>
+        <w:rPr>
+          <w:lang w:val="en-US"/>
+        </w:rPr>
+        <w:t>Params</w:t>
+      </w:r>
+      <w:r>
+        <w:t>(</w:t>
+      </w:r>
+      <w:r>
+        <w:rPr>
+          <w:lang w:val="en-US"/>
+        </w:rPr>
+        <w:t>obilitory</w:t>
+      </w:r>
+      <w:r>
+        <w:t>): (</w:t>
+      </w:r>
+      <w:r>
+        <w:rPr>
+          <w:lang w:val="en-US"/>
+        </w:rPr>
+        <w:t>int</w:t>
+      </w:r>
+      <w:r>
+        <w:t>)</w:t>
+      </w:r>
+      <w:r>
+        <w:rPr>
+          <w:lang w:val="en-US"/>
+        </w:rPr>
+        <w:t>id</w:t>
+      </w:r>
+      <w:r>
+        <w:t>(</w:t>
+      </w:r>
+      <w:r>
+        <w:t>айди игры, на которой все происходит)</w:t>
+      </w:r>
+    </w:p>
+    <w:p>
+      <w:pPr>
+        <w:pBdr>
+          <w:bottom w:val="single" w:sz="6" w:space="1" w:color="auto"/>
+        </w:pBdr>
         <w:rPr>
           <w:lang w:val="en-US"/>
         </w:rPr>
@@ -1706,7 +1791,13 @@
         <w:t>Return: true;</w:t>
       </w:r>
     </w:p>
-    <w:p/>
+    <w:p>
+      <w:pPr>
+        <w:rPr>
+          <w:lang w:val="en-US"/>
+        </w:rPr>
+      </w:pPr>
+    </w:p>
     <w:p>
       <w:pPr>
         <w:rPr>
@@ -1854,17 +1945,27 @@
         <w:t>Return: true;</w:t>
       </w:r>
     </w:p>
-    <w:p/>
-    <w:p>
-      <w:pPr>
-        <w:rPr>
-          <w:lang w:val="en-US"/>
-        </w:rPr>
-      </w:pPr>
-      <w:bookmarkStart w:id="0" w:name="_GoBack"/>
-      <w:bookmarkEnd w:id="0"/>
-      <w:r>
-        <w:t>Пас(</w:t>
+    <w:p>
+      <w:pPr>
+        <w:rPr>
+          <w:lang w:val="en-US"/>
+        </w:rPr>
+      </w:pPr>
+    </w:p>
+    <w:p>
+      <w:pPr>
+        <w:rPr>
+          <w:lang w:val="en-US"/>
+        </w:rPr>
+      </w:pPr>
+      <w:r>
+        <w:t>Пас</w:t>
+      </w:r>
+      <w:r>
+        <w:rPr>
+          <w:lang w:val="en-US"/>
+        </w:rPr>
+        <w:t>(</w:t>
       </w:r>
       <w:r>
         <w:rPr>
@@ -1883,13 +1984,7 @@
         <w:rPr>
           <w:lang w:val="en-US"/>
         </w:rPr>
-        <w:t>Method:</w:t>
-      </w:r>
-      <w:r>
-        <w:rPr>
-          <w:lang w:val="en-US"/>
-        </w:rPr>
-        <w:t xml:space="preserve"> fold</w:t>
+        <w:t>Method: fold</w:t>
       </w:r>
     </w:p>
     <w:p>
@@ -1977,24 +2072,27 @@
         <w:pBdr>
           <w:bottom w:val="single" w:sz="6" w:space="1" w:color="auto"/>
         </w:pBdr>
-        <w:rPr>
-          <w:lang w:val="en-US"/>
-        </w:rPr>
-      </w:pPr>
-      <w:r>
-        <w:rPr>
-          <w:lang w:val="en-US"/>
-        </w:rPr>
-        <w:t>Return: true;</w:t>
-      </w:r>
-    </w:p>
-    <w:p>
-      <w:pPr>
-        <w:rPr>
-          <w:lang w:val="en-US"/>
-        </w:rPr>
-      </w:pPr>
-    </w:p>
+      </w:pPr>
+      <w:r>
+        <w:rPr>
+          <w:lang w:val="en-US"/>
+        </w:rPr>
+        <w:t>Return</w:t>
+      </w:r>
+      <w:r>
+        <w:t xml:space="preserve">: </w:t>
+      </w:r>
+      <w:r>
+        <w:rPr>
+          <w:lang w:val="en-US"/>
+        </w:rPr>
+        <w:t>true</w:t>
+      </w:r>
+      <w:r>
+        <w:t>;</w:t>
+      </w:r>
+    </w:p>
+    <w:p/>
     <w:p/>
     <w:p/>
     <w:p/>
@@ -4452,17 +4550,34 @@
     <w:p>
       <w:pPr>
         <w:rPr>
-          <w:lang w:val="en-US"/>
-        </w:rPr>
-      </w:pPr>
-    </w:p>
-    <w:p>
-      <w:pPr>
-        <w:rPr>
-          <w:lang w:val="en-US"/>
-        </w:rPr>
-      </w:pPr>
-    </w:p>
+          <w:color w:val="000000"/>
+          <w:sz w:val="24"/>
+          <w:szCs w:val="24"/>
+          <w:lang w:val="en-US"/>
+        </w:rPr>
+      </w:pPr>
+    </w:p>
+    <w:p>
+      <w:pPr>
+        <w:rPr>
+          <w:color w:val="000000"/>
+          <w:sz w:val="36"/>
+          <w:szCs w:val="36"/>
+        </w:rPr>
+      </w:pPr>
+      <w:r>
+        <w:rPr>
+          <w:color w:val="000000"/>
+          <w:sz w:val="36"/>
+          <w:szCs w:val="36"/>
+        </w:rPr>
+        <w:t>КОГДА ИГРА ЗАВЕРШАЕТСЯ, нам прилетает массив, где на 0 месте победитель игры, а на 1ом айди новой игры</w:t>
+      </w:r>
+      <w:bookmarkStart w:id="0" w:name="_GoBack"/>
+      <w:bookmarkEnd w:id="0"/>
+    </w:p>
+    <w:p/>
+    <w:p/>
     <w:sectPr>
       <w:pgSz w:w="11906" w:h="16838"/>
       <w:pgMar w:top="1134" w:right="850" w:bottom="1134" w:left="1701" w:header="708" w:footer="708" w:gutter="0"/>

</xml_diff>